<commit_message>
Created TOC figures and made more manuscript changes.
</commit_message>
<xml_diff>
--- a/Manuscript/Manuscript_v05_TC.docx
+++ b/Manuscript/Manuscript_v05_TC.docx
@@ -201,16 +201,16 @@
       <w:pPr>
         <w:pStyle w:val="BGKeywords"/>
       </w:pPr>
-      <w:ins w:id="0" w:author="Blake Actkinson" w:date="2022-08-27T10:59:00Z">
+      <w:ins w:id="0" w:author="Blake Actkinson" w:date="2022-09-05T16:20:00Z">
         <w:r>
           <w:rPr>
             <w:noProof/>
           </w:rPr>
           <w:drawing>
-            <wp:inline distT="0" distB="0" distL="0" distR="0" wp14:anchorId="1AAEBA60" wp14:editId="12E03A4E">
-              <wp:extent cx="2844800" cy="1600200"/>
-              <wp:effectExtent l="0" t="0" r="0" b="0"/>
-              <wp:docPr id="3" name="Picture 3" descr="A picture containing chart&#10;&#10;Description automatically generated"/>
+            <wp:inline distT="0" distB="0" distL="0" distR="0" wp14:anchorId="313B57D1" wp14:editId="30BB0D4B">
+              <wp:extent cx="2410973" cy="1609347"/>
+              <wp:effectExtent l="0" t="0" r="8890" b="0"/>
+              <wp:docPr id="9" name="Picture 9"/>
               <wp:cNvGraphicFramePr>
                 <a:graphicFrameLocks xmlns:a="http://schemas.openxmlformats.org/drawingml/2006/main" noChangeAspect="1"/>
               </wp:cNvGraphicFramePr>
@@ -218,7 +218,7 @@
                 <a:graphicData uri="http://schemas.openxmlformats.org/drawingml/2006/picture">
                   <pic:pic xmlns:pic="http://schemas.openxmlformats.org/drawingml/2006/picture">
                     <pic:nvPicPr>
-                      <pic:cNvPr id="3" name="Picture 3" descr="A picture containing chart&#10;&#10;Description automatically generated"/>
+                      <pic:cNvPr id="9" name="Picture 9"/>
                       <pic:cNvPicPr/>
                     </pic:nvPicPr>
                     <pic:blipFill>
@@ -236,7 +236,7 @@
                     <pic:spPr>
                       <a:xfrm>
                         <a:off x="0" y="0"/>
-                        <a:ext cx="2844800" cy="1600200"/>
+                        <a:ext cx="2410973" cy="1609347"/>
                       </a:xfrm>
                       <a:prstGeom prst="rect">
                         <a:avLst/>
@@ -337,7 +337,7 @@
         <w:fldChar w:fldCharType="begin"/>
       </w:r>
       <w:r>
-        <w:instrText xml:space="preserve"> ADDIN ZOTERO_ITEM CSL_CITATION {"citationID":"kkTxoPgj","properties":{"formattedCitation":"\\super 1\\nosupersub{}","plainCitation":"1","noteIndex":0},"citationItems":[{"id":177,"uris":["http://zotero.org/users/4282478/items/4SPHF3NQ"],"itemData":{"id":177,"type":"article-journal","abstract":"We have applied the absolute principal component scores (APCS) receptor model to on-road, background-adjusted measurements of NOx, CO, CO2, black carbon (BC), and particle number (PN) obtained from a continuously moving platform deployed over nine afternoon sampling periods in Seattle, WA. Two Varimax-rotated principal component features described 75% of the overall variance of the observations. A heavy-duty vehicle feature was correlated with black carbon and particle number, whereas a light-duty feature was correlated with CO and CO2. NOx had moderate correlation with both features. The bootstrapped APCS model predictions were used to estimate area-wide, average fuel-based emission factors and their respective 95% confidence limits. The average emission factors for NOx, CO, BC and PN (14.8, 18.9, 0.40 g/kg, and 4.3 × 1015 particles/kg for heavy duty vehicles, and 3.2, 22.4, 0.016 g/kg, and 0.19 × 1015 particles/kg for light-duty vehicles, respectively) are consistent with previous estimates based on remote sensing, vehicle chase studies, and recent dynamometer tests. Information on the spatial distribution of the concentrations contributed by these two vehicle categories relative to background during the sampling period was also obtained.","container-title":"Atmospheric Environment","DOI":"10.1016/j.atmosenv.2016.12.037","ISSN":"1352-2310","journalAbbreviation":"Atmospheric Environment","page":"201-211","source":"ScienceDirect","title":"Ambient air quality measurements from a continuously moving mobile platform: Estimation of area-wide, fuel-based, mobile source emission factors using absolute principal component scores","title-short":"Ambient air quality measurements from a continuously moving mobile platform","volume":"152","author":[{"family":"Larson","given":"Timothy"},{"family":"Gould","given":"Timothy"},{"family":"Riley","given":"Erin A."},{"family":"Austin","given":"Elena"},{"family":"Fintzi","given":"Jonathan"},{"family":"Sheppard","given":"Lianne"},{"family":"Yost","given":"Michael"},{"family":"Simpson","given":"Christopher"}],"issued":{"date-parts":[["2017",3,1]]}}}],"schema":"https://github.com/citation-style-language/schema/raw/master/csl-citation.json"} </w:instrText>
+        <w:instrText xml:space="preserve"> ADDIN ZOTERO_ITEM CSL_CITATION {"citationID":"kkTxoPgj","properties":{"formattedCitation":"\\super 1\\nosupersub{}","plainCitation":"1","noteIndex":0},"citationItems":[{"id":159,"uris":["http://zotero.org/users/4282478/items/4SPHF3NQ"],"itemData":{"id":159,"type":"article-journal","abstract":"We have applied the absolute principal component scores (APCS) receptor model to on-road, background-adjusted measurements of NOx, CO, CO2, black carbon (BC), and particle number (PN) obtained from a continuously moving platform deployed over nine afternoon sampling periods in Seattle, WA. Two Varimax-rotated principal component features described 75% of the overall variance of the observations. A heavy-duty vehicle feature was correlated with black carbon and particle number, whereas a light-duty feature was correlated with CO and CO2. NOx had moderate correlation with both features. The bootstrapped APCS model predictions were used to estimate area-wide, average fuel-based emission factors and their respective 95% confidence limits. The average emission factors for NOx, CO, BC and PN (14.8, 18.9, 0.40 g/kg, and 4.3 × 1015 particles/kg for heavy duty vehicles, and 3.2, 22.4, 0.016 g/kg, and 0.19 × 1015 particles/kg for light-duty vehicles, respectively) are consistent with previous estimates based on remote sensing, vehicle chase studies, and recent dynamometer tests. Information on the spatial distribution of the concentrations contributed by these two vehicle categories relative to background during the sampling period was also obtained.","container-title":"Atmospheric Environment","DOI":"10.1016/j.atmosenv.2016.12.037","ISSN":"1352-2310","journalAbbreviation":"Atmospheric Environment","page":"201-211","source":"ScienceDirect","title":"Ambient air quality measurements from a continuously moving mobile platform: Estimation of area-wide, fuel-based, mobile source emission factors using absolute principal component scores","title-short":"Ambient air quality measurements from a continuously moving mobile platform","volume":"152","author":[{"family":"Larson","given":"Timothy"},{"family":"Gould","given":"Timothy"},{"family":"Riley","given":"Erin A."},{"family":"Austin","given":"Elena"},{"family":"Fintzi","given":"Jonathan"},{"family":"Sheppard","given":"Lianne"},{"family":"Yost","given":"Michael"},{"family":"Simpson","given":"Christopher"}],"issued":{"date-parts":[["2017",3,1]]}}}],"schema":"https://github.com/citation-style-language/schema/raw/master/csl-citation.json"} </w:instrText>
       </w:r>
       <w:r>
         <w:fldChar w:fldCharType="separate"/>
@@ -367,7 +367,7 @@
         <w:fldChar w:fldCharType="begin"/>
       </w:r>
       <w:r>
-        <w:instrText xml:space="preserve"> ADDIN ZOTERO_ITEM CSL_CITATION {"citationID":"nwRxOCli","properties":{"formattedCitation":"\\super 1\\nosupersub{}","plainCitation":"1","noteIndex":0},"citationItems":[{"id":177,"uris":["http://zotero.org/users/4282478/items/4SPHF3NQ"],"itemData":{"id":177,"type":"article-journal","abstract":"We have applied the absolute principal component scores (APCS) receptor model to on-road, background-adjusted measurements of NOx, CO, CO2, black carbon (BC), and particle number (PN) obtained from a continuously moving platform deployed over nine afternoon sampling periods in Seattle, WA. Two Varimax-rotated principal component features described 75% of the overall variance of the observations. A heavy-duty vehicle feature was correlated with black carbon and particle number, whereas a light-duty feature was correlated with CO and CO2. NOx had moderate correlation with both features. The bootstrapped APCS model predictions were used to estimate area-wide, average fuel-based emission factors and their respective 95% confidence limits. The average emission factors for NOx, CO, BC and PN (14.8, 18.9, 0.40 g/kg, and 4.3 × 1015 particles/kg for heavy duty vehicles, and 3.2, 22.4, 0.016 g/kg, and 0.19 × 1015 particles/kg for light-duty vehicles, respectively) are consistent with previous estimates based on remote sensing, vehicle chase studies, and recent dynamometer tests. Information on the spatial distribution of the concentrations contributed by these two vehicle categories relative to background during the sampling period was also obtained.","container-title":"Atmospheric Environment","DOI":"10.1016/j.atmosenv.2016.12.037","ISSN":"1352-2310","journalAbbreviation":"Atmospheric Environment","page":"201-211","source":"ScienceDirect","title":"Ambient air quality measurements from a continuously moving mobile platform: Estimation of area-wide, fuel-based, mobile source emission factors using absolute principal component scores","title-short":"Ambient air quality measurements from a continuously moving mobile platform","volume":"152","author":[{"family":"Larson","given":"Timothy"},{"family":"Gould","given":"Timothy"},{"family":"Riley","given":"Erin A."},{"family":"Austin","given":"Elena"},{"family":"Fintzi","given":"Jonathan"},{"family":"Sheppard","given":"Lianne"},{"family":"Yost","given":"Michael"},{"family":"Simpson","given":"Christopher"}],"issued":{"date-parts":[["2017",3,1]]}}}],"schema":"https://github.com/citation-style-language/schema/raw/master/csl-citation.json"} </w:instrText>
+        <w:instrText xml:space="preserve"> ADDIN ZOTERO_ITEM CSL_CITATION {"citationID":"nwRxOCli","properties":{"formattedCitation":"\\super 1\\nosupersub{}","plainCitation":"1","noteIndex":0},"citationItems":[{"id":159,"uris":["http://zotero.org/users/4282478/items/4SPHF3NQ"],"itemData":{"id":159,"type":"article-journal","abstract":"We have applied the absolute principal component scores (APCS) receptor model to on-road, background-adjusted measurements of NOx, CO, CO2, black carbon (BC), and particle number (PN) obtained from a continuously moving platform deployed over nine afternoon sampling periods in Seattle, WA. Two Varimax-rotated principal component features described 75% of the overall variance of the observations. A heavy-duty vehicle feature was correlated with black carbon and particle number, whereas a light-duty feature was correlated with CO and CO2. NOx had moderate correlation with both features. The bootstrapped APCS model predictions were used to estimate area-wide, average fuel-based emission factors and their respective 95% confidence limits. The average emission factors for NOx, CO, BC and PN (14.8, 18.9, 0.40 g/kg, and 4.3 × 1015 particles/kg for heavy duty vehicles, and 3.2, 22.4, 0.016 g/kg, and 0.19 × 1015 particles/kg for light-duty vehicles, respectively) are consistent with previous estimates based on remote sensing, vehicle chase studies, and recent dynamometer tests. Information on the spatial distribution of the concentrations contributed by these two vehicle categories relative to background during the sampling period was also obtained.","container-title":"Atmospheric Environment","DOI":"10.1016/j.atmosenv.2016.12.037","ISSN":"1352-2310","journalAbbreviation":"Atmospheric Environment","page":"201-211","source":"ScienceDirect","title":"Ambient air quality measurements from a continuously moving mobile platform: Estimation of area-wide, fuel-based, mobile source emission factors using absolute principal component scores","title-short":"Ambient air quality measurements from a continuously moving mobile platform","volume":"152","author":[{"family":"Larson","given":"Timothy"},{"family":"Gould","given":"Timothy"},{"family":"Riley","given":"Erin A."},{"family":"Austin","given":"Elena"},{"family":"Fintzi","given":"Jonathan"},{"family":"Sheppard","given":"Lianne"},{"family":"Yost","given":"Michael"},{"family":"Simpson","given":"Christopher"}],"issued":{"date-parts":[["2017",3,1]]}}}],"schema":"https://github.com/citation-style-language/schema/raw/master/csl-citation.json"} </w:instrText>
       </w:r>
       <w:r>
         <w:fldChar w:fldCharType="separate"/>
@@ -430,7 +430,7 @@
         <w:fldChar w:fldCharType="begin"/>
       </w:r>
       <w:r>
-        <w:instrText xml:space="preserve"> ADDIN ZOTERO_ITEM CSL_CITATION {"citationID":"8sFHWZql","properties":{"formattedCitation":"\\super 2\\nosupersub{}","plainCitation":"2","noteIndex":0},"citationItems":[{"id":173,"uris":["http://zotero.org/users/4282478/items/S7IKN7HD"],"itemData":{"id":173,"type":"article-journal","abstract":"Air pollution measurements collected through systematic mobile monitoring campaigns can provide outdoor concentration data at high spatial resolution. We explore approaches to minimize data requirements for mapping a city’s air quality using mobile monitors with “data-only” versus predictive modeling approaches. We equipped two Google Street View cars with 1-Hz instruments to collect nitric oxide (NO) and black carbon (BC) measurements in Oakland, CA. We explore two strategies for efficiently mapping spatial air quality patterns through Monte Carlo analyses. First, we explore a “data-only” approach where we attempt to minimize the number of repeated visits needed to reliably estimate concentrations for all roads. Second, we combine our data with a land use regression-kriging (LUR-K) model to predict at unobserved locations; here, measurements from only a subset of roads or repeat visits are considered. Although LUR-K models did not capture the full variability of on-road concentrations, models trained with minimal data consistently captured important covariates and general spatial air pollution trends, with cross-validation R2 for log-transformed NO and BC of 0.65 and 0.43. Data-only mapping performed poorly with few (1–2) repeated drives but obtained better cross-validation R2 than the LUR-K approach within 4 to 8 repeated drive days per road segment.","container-title":"Environmental Science &amp; Technology","DOI":"10.1021/acs.est.8b03395","ISSN":"0013-936X","issue":"21","journalAbbreviation":"Environ. Sci. Technol.","page":"12563-12572","source":"ACS Publications","title":"Mapping Air Pollution with Google Street View Cars: Efficient Approaches with Mobile Monitoring and Land Use Regression","title-short":"Mapping Air Pollution with Google Street View Cars","volume":"52","author":[{"family":"Messier","given":"Kyle P."},{"family":"Chambliss","given":"Sarah E."},{"family":"Gani","given":"Shahzad"},{"family":"Alvarez","given":"Ramon"},{"family":"Brauer","given":"Michael"},{"family":"Choi","given":"Jonathan J."},{"family":"Hamburg","given":"Steven P."},{"family":"Kerckhoffs","given":"Jules"},{"family":"LaFranchi","given":"Brian"},{"family":"Lunden","given":"Melissa M."},{"family":"Marshall","given":"Julian D."},{"family":"Portier","given":"Christopher J."},{"family":"Roy","given":"Ananya"},{"family":"Szpiro","given":"Adam A."},{"family":"Vermeulen","given":"Roel C. H."},{"family":"Apte","given":"Joshua S."}],"issued":{"date-parts":[["2018",11,6]]}}}],"schema":"https://github.com/citation-style-language/schema/raw/master/csl-citation.json"} </w:instrText>
+        <w:instrText xml:space="preserve"> ADDIN ZOTERO_ITEM CSL_CITATION {"citationID":"8sFHWZql","properties":{"formattedCitation":"\\super 2\\nosupersub{}","plainCitation":"2","noteIndex":0},"citationItems":[{"id":155,"uris":["http://zotero.org/users/4282478/items/S7IKN7HD"],"itemData":{"id":155,"type":"article-journal","abstract":"Air pollution measurements collected through systematic mobile monitoring campaigns can provide outdoor concentration data at high spatial resolution. We explore approaches to minimize data requirements for mapping a city’s air quality using mobile monitors with “data-only” versus predictive modeling approaches. We equipped two Google Street View cars with 1-Hz instruments to collect nitric oxide (NO) and black carbon (BC) measurements in Oakland, CA. We explore two strategies for efficiently mapping spatial air quality patterns through Monte Carlo analyses. First, we explore a “data-only” approach where we attempt to minimize the number of repeated visits needed to reliably estimate concentrations for all roads. Second, we combine our data with a land use regression-kriging (LUR-K) model to predict at unobserved locations; here, measurements from only a subset of roads or repeat visits are considered. Although LUR-K models did not capture the full variability of on-road concentrations, models trained with minimal data consistently captured important covariates and general spatial air pollution trends, with cross-validation R2 for log-transformed NO and BC of 0.65 and 0.43. Data-only mapping performed poorly with few (1–2) repeated drives but obtained better cross-validation R2 than the LUR-K approach within 4 to 8 repeated drive days per road segment.","container-title":"Environmental Science &amp; Technology","DOI":"10.1021/acs.est.8b03395","ISSN":"0013-936X","issue":"21","journalAbbreviation":"Environ. Sci. Technol.","page":"12563-12572","source":"ACS Publications","title":"Mapping Air Pollution with Google Street View Cars: Efficient Approaches with Mobile Monitoring and Land Use Regression","title-short":"Mapping Air Pollution with Google Street View Cars","volume":"52","author":[{"family":"Messier","given":"Kyle P."},{"family":"Chambliss","given":"Sarah E."},{"family":"Gani","given":"Shahzad"},{"family":"Alvarez","given":"Ramon"},{"family":"Brauer","given":"Michael"},{"family":"Choi","given":"Jonathan J."},{"family":"Hamburg","given":"Steven P."},{"family":"Kerckhoffs","given":"Jules"},{"family":"LaFranchi","given":"Brian"},{"family":"Lunden","given":"Melissa M."},{"family":"Marshall","given":"Julian D."},{"family":"Portier","given":"Christopher J."},{"family":"Roy","given":"Ananya"},{"family":"Szpiro","given":"Adam A."},{"family":"Vermeulen","given":"Roel C. H."},{"family":"Apte","given":"Joshua S."}],"issued":{"date-parts":[["2018",11,6]]}}}],"schema":"https://github.com/citation-style-language/schema/raw/master/csl-citation.json"} </w:instrText>
       </w:r>
       <w:r>
         <w:fldChar w:fldCharType="separate"/>
@@ -465,7 +465,7 @@
         <w:fldChar w:fldCharType="begin"/>
       </w:r>
       <w:r>
-        <w:instrText xml:space="preserve"> ADDIN ZOTERO_ITEM CSL_CITATION {"citationID":"J6NMLBeL","properties":{"formattedCitation":"\\super 3\\nosupersub{}","plainCitation":"3","noteIndex":0},"citationItems":[{"id":802,"uris":["http://zotero.org/users/4282478/items/I9LY6LBH"],"itemData":{"id":802,"type":"article-journal","abstract":"Land-use regression (LUR) models are frequently applied to estimate spatial patterns of air pollution. Traditional LUR often relies on fixed-site measurements and GIS-derived variables with limited spatial resolution. We present an approach that leverages Google Street View (GSV) imagery to predict street-level particulate air pollution (i.e., black carbon [BC] and particle number [PN] concentrations). We developed empirical models based on mobile monitoring data and features extracted from </w:instrText>
+        <w:instrText xml:space="preserve"> ADDIN ZOTERO_ITEM CSL_CITATION {"citationID":"J6NMLBeL","properties":{"formattedCitation":"\\super 3\\nosupersub{}","plainCitation":"3","noteIndex":0},"citationItems":[{"id":803,"uris":["http://zotero.org/users/4282478/items/I9LY6LBH"],"itemData":{"id":803,"type":"article-journal","abstract":"Land-use regression (LUR) models are frequently applied to estimate spatial patterns of air pollution. Traditional LUR often relies on fixed-site measurements and GIS-derived variables with limited spatial resolution. We present an approach that leverages Google Street View (GSV) imagery to predict street-level particulate air pollution (i.e., black carbon [BC] and particle number [PN] concentrations). We developed empirical models based on mobile monitoring data and features extracted from </w:instrText>
       </w:r>
       <w:r>
         <w:rPr>
@@ -555,9 +555,27 @@
         <w:pStyle w:val="TAMainText"/>
       </w:pPr>
       <w:r>
-        <w:t xml:space="preserve">Another factor that aggravates source identification in mobile monitoring contexts is the nature of mobile monitoring data themselves. If a mobile monitoring campaign were conducted focusing largely on residential areas with brief excursions onto busier thoroughfares, performing PCA or other dimension reduction techniques to describe patterns in the </w:t>
-      </w:r>
-      <w:ins w:id="14" w:author="Blake Actkinson" w:date="2022-08-21T11:11:00Z">
+        <w:t>Another factor that aggravates source identification in mobile monitoring contexts is the nature of mobile monitoring data themselves. If a mobile monitoring campaign were conducted focusing largely on residential areas with brief excursions</w:t>
+      </w:r>
+      <w:del w:id="14" w:author="Blake Actkinson" w:date="2022-09-05T20:09:00Z">
+        <w:r>
+          <w:delText xml:space="preserve"> </w:delText>
+        </w:r>
+      </w:del>
+      <w:ins w:id="15" w:author="Blake Actkinson" w:date="2022-09-05T20:09:00Z">
+        <w:r>
+          <w:t xml:space="preserve">into traffic congested areas, such as highways, </w:t>
+        </w:r>
+      </w:ins>
+      <w:del w:id="16" w:author="Blake Actkinson" w:date="2022-09-05T20:09:00Z">
+        <w:r>
+          <w:delText>onto busier thoroughfares</w:delText>
+        </w:r>
+      </w:del>
+      <w:r>
+        <w:t xml:space="preserve">, performing PCA or other dimension reduction techniques to describe patterns in the </w:t>
+      </w:r>
+      <w:ins w:id="17" w:author="Blake Actkinson" w:date="2022-08-21T11:11:00Z">
         <w:r>
           <w:t xml:space="preserve">entire </w:t>
         </w:r>
@@ -565,7 +583,7 @@
       <w:r>
         <w:t>data</w:t>
       </w:r>
-      <w:ins w:id="15" w:author="Blake Actkinson" w:date="2022-08-21T11:11:00Z">
+      <w:ins w:id="18" w:author="Blake Actkinson" w:date="2022-08-21T11:11:00Z">
         <w:r>
           <w:t>set</w:t>
         </w:r>
@@ -573,20 +591,35 @@
       <w:r>
         <w:t xml:space="preserve"> would likely return results that are weighted towards </w:t>
       </w:r>
-      <w:ins w:id="16" w:author="Blake Actkinson" w:date="2022-08-21T11:12:00Z">
+      <w:ins w:id="19" w:author="Blake Actkinson" w:date="2022-09-05T20:09:00Z">
+        <w:r>
+          <w:t xml:space="preserve">residential </w:t>
+        </w:r>
+      </w:ins>
+      <w:ins w:id="20" w:author="Blake Actkinson" w:date="2022-08-21T11:12:00Z">
         <w:r>
           <w:t xml:space="preserve">areas </w:t>
         </w:r>
       </w:ins>
-      <w:del w:id="17" w:author="Blake Actkinson" w:date="2022-08-21T11:12:00Z">
+      <w:del w:id="21" w:author="Blake Actkinson" w:date="2022-08-21T11:12:00Z">
         <w:r>
           <w:delText xml:space="preserve">data </w:delText>
         </w:r>
       </w:del>
-      <w:r>
-        <w:t xml:space="preserve">in which source influences are largely negligible. This type of analysis </w:t>
-      </w:r>
-      <w:del w:id="18" w:author="Blake Actkinson" w:date="2022-08-21T12:17:00Z">
+      <w:del w:id="22" w:author="Blake Actkinson" w:date="2022-09-05T20:09:00Z">
+        <w:r>
+          <w:delText>in which source influences are largely negligible</w:delText>
+        </w:r>
+      </w:del>
+      <w:ins w:id="23" w:author="Blake Actkinson" w:date="2022-09-05T20:09:00Z">
+        <w:r>
+          <w:t xml:space="preserve"> with negligible source influences</w:t>
+        </w:r>
+      </w:ins>
+      <w:r>
+        <w:t xml:space="preserve">. This type of analysis </w:t>
+      </w:r>
+      <w:del w:id="24" w:author="Blake Actkinson" w:date="2022-08-21T12:17:00Z">
         <w:r>
           <w:delText xml:space="preserve">could </w:delText>
         </w:r>
@@ -594,7 +627,7 @@
       <w:r>
         <w:t>generate</w:t>
       </w:r>
-      <w:ins w:id="19" w:author="Blake Actkinson" w:date="2022-08-21T12:18:00Z">
+      <w:ins w:id="25" w:author="Blake Actkinson" w:date="2022-08-21T12:18:00Z">
         <w:r>
           <w:t>s</w:t>
         </w:r>
@@ -608,12 +641,12 @@
       <w:r>
         <w:t xml:space="preserve">utants, which </w:t>
       </w:r>
-      <w:ins w:id="20" w:author="Blake Actkinson" w:date="2022-08-21T12:18:00Z">
+      <w:ins w:id="26" w:author="Blake Actkinson" w:date="2022-08-21T12:18:00Z">
         <w:r>
           <w:t xml:space="preserve">is not </w:t>
         </w:r>
       </w:ins>
-      <w:del w:id="21" w:author="Blake Actkinson" w:date="2022-08-21T12:18:00Z">
+      <w:del w:id="27" w:author="Blake Actkinson" w:date="2022-08-21T12:18:00Z">
         <w:r>
           <w:delText>m</w:delText>
         </w:r>
@@ -645,7 +678,7 @@
         <w:fldChar w:fldCharType="begin"/>
       </w:r>
       <w:r>
-        <w:instrText xml:space="preserve"> ADDIN ZOTERO_ITEM CSL_CITATION {"citationID":"3RGkGLp2","properties":{"formattedCitation":"\\super 4\\nosupersub{}","plainCitation":"4","noteIndex":0},"citationItems":[{"id":58,"uris":["http://zotero.org/users/4282478/items/874HQGXS"],"itemData":{"id":58,"type":"article-journal","abstract":"Roadside barriers, such as tree stands or noise barriers, are prevalent in many populated areas and have been shown to affect the dispersion of traffic emissions. If roadside noise barriers or tree stands are found to consistently lower ground-level air pollution concentrations in the near-road environment, this may be a practical strategy for reducing exposures to air contaminants along populated traffic corridors. This study measured ultrafine particle (UFP) concentrations using an instrumented mobile measurement approach, collecting data on major roadways and in near-road locations for more than forty sampling sessions at three locations in central North Carolina, USA. Two of the sampling sites had relatively thin tree stands, one evergreen and one deciduous, along a portion of the roadway. The third sampling site had a brick noise wall along a portion of the road. At 10m from the road, UFPs measured using a mobile sampling platform were lower by approximately 50% behind the brick noise wall relative to a nearby location without a barrier for multiple meteorological conditions. The UFP trends at the vegetative barrier sites were variable and the barrier effect is uncertain. In some cases, higher concentrations were observed behind the vegetative barrier, with respect to the clearing, which may be due to gaps in the thin tree stands allowing the transport of traffic-related air pollution to near-road areas behind the vegetation. On-road sampling revealed no consistent difference in UFP levels in on-road portions of the road with or without a roadside barrier present. These findings support the notion that solid roadside barriers may mitigate near-road impact. Given the co-benefits of vegetative barriers in the urban landscape, research regarding the mitigation potential of vegetative barriers of other configurations (e.g., greater density, wider buffer) is encouraged.","container-title":"Science of The Total Environment","DOI":"10.1016/j.scitotenv.2011.12.002","ISSN":"0048-9697","journalAbbreviation":"Science of The Total Environment","language":"en","page":"7-15","source":"ScienceDirect","title":"Field investigation of roadside vegetative and structural barrier impact on near-road ultrafine particle concentrations under a variety of wind conditions","volume":"419","author":[{"family":"Hagler","given":"Gayle S. W."},{"family":"Lin","given":"Ming-Yeng"},{"family":"Khlystov","given":"Andrey"},{"family":"Baldauf","given":"Richard W."},{"family":"Isakov","given":"Vlad"},{"family":"Faircloth","given":"James"},{"family":"Jackson","given":"Laura E."}],"issued":{"date-parts":[["2012",3,1]]}}}],"schema":"https://github.com/citation-style-language/schema/raw/master/csl-citation.json"} </w:instrText>
+        <w:instrText xml:space="preserve"> ADDIN ZOTERO_ITEM CSL_CITATION {"citationID":"3RGkGLp2","properties":{"formattedCitation":"\\super 4\\nosupersub{}","plainCitation":"4","noteIndex":0},"citationItems":[{"id":712,"uris":["http://zotero.org/users/4282478/items/874HQGXS"],"itemData":{"id":712,"type":"article-journal","abstract":"Roadside barriers, such as tree stands or noise barriers, are prevalent in many populated areas and have been shown to affect the dispersion of traffic emissions. If roadside noise barriers or tree stands are found to consistently lower ground-level air pollution concentrations in the near-road environment, this may be a practical strategy for reducing exposures to air contaminants along populated traffic corridors. This study measured ultrafine particle (UFP) concentrations using an instrumented mobile measurement approach, collecting data on major roadways and in near-road locations for more than forty sampling sessions at three locations in central North Carolina, USA. Two of the sampling sites had relatively thin tree stands, one evergreen and one deciduous, along a portion of the roadway. The third sampling site had a brick noise wall along a portion of the road. At 10m from the road, UFPs measured using a mobile sampling platform were lower by approximately 50% behind the brick noise wall relative to a nearby location without a barrier for multiple meteorological conditions. The UFP trends at the vegetative barrier sites were variable and the barrier effect is uncertain. In some cases, higher concentrations were observed behind the vegetative barrier, with respect to the clearing, which may be due to gaps in the thin tree stands allowing the transport of traffic-related air pollution to near-road areas behind the vegetation. On-road sampling revealed no consistent difference in UFP levels in on-road portions of the road with or without a roadside barrier present. These findings support the notion that solid roadside barriers may mitigate near-road impact. Given the co-benefits of vegetative barriers in the urban landscape, research regarding the mitigation potential of vegetative barriers of other configurations (e.g., greater density, wider buffer) is encouraged.","container-title":"Science of The Total Environment","DOI":"10.1016/j.scitotenv.2011.12.002","ISSN":"0048-9697","journalAbbreviation":"Science of The Total Environment","language":"en","page":"7-15","source":"ScienceDirect","title":"Field investigation of roadside vegetative and structural barrier impact on near-road ultrafine particle concentrations under a variety of wind conditions","volume":"419","author":[{"family":"Hagler","given":"Gayle S. W."},{"family":"Lin","given":"Ming-Yeng"},{"family":"Khlystov","given":"Andrey"},{"family":"Baldauf","given":"Richard W."},{"family":"Isakov","given":"Vlad"},{"family":"Faircloth","given":"James"},{"family":"Jackson","given":"Laura E."}],"issued":{"date-parts":[["2012",3,1]]}}}],"schema":"https://github.com/citation-style-language/schema/raw/master/csl-citation.json"} </w:instrText>
       </w:r>
       <w:r>
         <w:fldChar w:fldCharType="separate"/>
@@ -783,7 +816,7 @@
         <w:fldChar w:fldCharType="begin"/>
       </w:r>
       <w:r>
-        <w:instrText xml:space="preserve"> ADDIN ZOTERO_ITEM CSL_CITATION {"citationID":"qXVbDKeT","properties":{"formattedCitation":"\\super 5\\nosupersub{}","plainCitation":"5","noteIndex":0},"citationItems":[{"id":57,"uris":["http://zotero.org/users/4282478/items/3NNRDJPS"],"itemData":{"id":57,"type":"article-journal","abstract":"&lt;p&gt;&lt;strong class=\"journal-contentHeaderColor\"&gt;Abstract.&lt;/strong&gt; A compact mobile aerosol research laboratory (MoLa) for stationary and mobile measurements of aerosol and trace gas characteristics was developed at the Max Planck Institute for Chemistry (MPIC) in Mainz, Germany. Major efforts were made to design an aerosol inlet system which is optimized and characterised for both, stationary and mobile measurements using a particle loss modelling approach. The instrumentation on board allows the determination of a multitude of physical and chemical aerosol parameters, for example particle number and mass concentration (PM&lt;sub&gt;1/2.5/10&lt;/sub&gt;), particle size distributions in the diameter range 6 nm up to 32 μm, and chemical composition of the sub-micron aerosol. Furthermore, trace gas concentrations of O&lt;sub&gt;3&lt;/sub&gt;, SO&lt;sub&gt;2&lt;/sub&gt;, CO, CO&lt;sub&gt;2&lt;/sub&gt;, NO, NO&lt;sub&gt;2&lt;/sub&gt; and water vapour as well as meteorological parameters like temperature, relative humidity, pressure, wind, solar radiation and precipitation are measured together with various housekeeping parameters. All instruments collect data with high time resolution in the second to minute-range. The measurement platform, as well as data acquisition and handling tools, are optimized for efficient application to various measurement settings. The mobile laboratory is designed to be used for mobile investigation of anthropogenically influenced environments. Possible applications include pollutant mapping, chasing of mobile sources or Lagrangian-type measurements in emission plumes, but also stationary measurements with possible frequent position changes and a well-characterised instrument setup. In addition to the design and features of the mobile laboratory, its inlet system and instrumentation as well as examples of applications of this platform are presented. Challenges associated with such measurements and approaches to extract the desired information from the mobile datasets are discussed.&lt;/p&gt;","container-title":"Atmospheric Measurement Techniques","DOI":"10.5194/amt-5-1443-2012","ISSN":"1867-1381","issue":"6","language":"English","note":"publisher: Copernicus GmbH","page":"1443-1457","source":"amt.copernicus.org","title":"Design of a mobile aerosol research laboratory and data processing tools for effective stationary and mobile field measurements","volume":"5","author":[{"family":"Drewnick","given":"F."},{"family":"Böttger","given":"T."},{"family":"Weiden-Reinmüller","given":"S.-L.","non-dropping-particle":"von der"},{"family":"Zorn","given":"S. R."},{"family":"Klimach","given":"T."},{"family":"Schneider","given":"J."},{"family":"Borrmann","given":"S."}],"issued":{"date-parts":[["2012",6,27]]}}}],"schema":"https://github.com/citation-style-language/schema/raw/master/csl-citation.json"} </w:instrText>
+        <w:instrText xml:space="preserve"> ADDIN ZOTERO_ITEM CSL_CITATION {"citationID":"qXVbDKeT","properties":{"formattedCitation":"\\super 5\\nosupersub{}","plainCitation":"5","noteIndex":0},"citationItems":[{"id":714,"uris":["http://zotero.org/users/4282478/items/3NNRDJPS"],"itemData":{"id":714,"type":"article-journal","abstract":"&lt;p&gt;&lt;strong class=\"journal-contentHeaderColor\"&gt;Abstract.&lt;/strong&gt; A compact mobile aerosol research laboratory (MoLa) for stationary and mobile measurements of aerosol and trace gas characteristics was developed at the Max Planck Institute for Chemistry (MPIC) in Mainz, Germany. Major efforts were made to design an aerosol inlet system which is optimized and characterised for both, stationary and mobile measurements using a particle loss modelling approach. The instrumentation on board allows the determination of a multitude of physical and chemical aerosol parameters, for example particle number and mass concentration (PM&lt;sub&gt;1/2.5/10&lt;/sub&gt;), particle size distributions in the diameter range 6 nm up to 32 μm, and chemical composition of the sub-micron aerosol. Furthermore, trace gas concentrations of O&lt;sub&gt;3&lt;/sub&gt;, SO&lt;sub&gt;2&lt;/sub&gt;, CO, CO&lt;sub&gt;2&lt;/sub&gt;, NO, NO&lt;sub&gt;2&lt;/sub&gt; and water vapour as well as meteorological parameters like temperature, relative humidity, pressure, wind, solar radiation and precipitation are measured together with various housekeeping parameters. All instruments collect data with high time resolution in the second to minute-range. The measurement platform, as well as data acquisition and handling tools, are optimized for efficient application to various measurement settings. The mobile laboratory is designed to be used for mobile investigation of anthropogenically influenced environments. Possible applications include pollutant mapping, chasing of mobile sources or Lagrangian-type measurements in emission plumes, but also stationary measurements with possible frequent position changes and a well-characterised instrument setup. In addition to the design and features of the mobile laboratory, its inlet system and instrumentation as well as examples of applications of this platform are presented. Challenges associated with such measurements and approaches to extract the desired information from the mobile datasets are discussed.&lt;/p&gt;","container-title":"Atmospheric Measurement Techniques","DOI":"10.5194/amt-5-1443-2012","ISSN":"1867-1381","issue":"6","language":"English","note":"publisher: Copernicus GmbH","page":"1443-1457","source":"amt.copernicus.org","title":"Design of a mobile aerosol research laboratory and data processing tools for effective stationary and mobile field measurements","volume":"5","author":[{"family":"Drewnick","given":"F."},{"family":"Böttger","given":"T."},{"family":"Weiden-Reinmüller","given":"S.-L.","non-dropping-particle":"von der"},{"family":"Zorn","given":"S. R."},{"family":"Klimach","given":"T."},{"family":"Schneider","given":"J."},{"family":"Borrmann","given":"S."}],"issued":{"date-parts":[["2012",6,27]]}}}],"schema":"https://github.com/citation-style-language/schema/raw/master/csl-citation.json"} </w:instrText>
       </w:r>
       <w:r>
         <w:fldChar w:fldCharType="separate"/>
@@ -829,7 +862,7 @@
         <w:fldChar w:fldCharType="begin"/>
       </w:r>
       <w:r>
-        <w:instrText xml:space="preserve"> ADDIN ZOTERO_ITEM CSL_CITATION {"citationID":"NyTsiXkD","properties":{"formattedCitation":"\\super 4\\nosupersub{}","plainCitation":"4","noteIndex":0},"citationItems":[{"id":58,"uris":["http://zotero.org/users/4282478/items/874HQGXS"],"itemData":{"id":58,"type":"article-journal","abstract":"Roadside barriers, such as tree stands or noise barriers, are prevalent in many populated areas and have been shown to affect the dispersion of traffic emissions. If roadside noise barriers or tree stands are found to consistently lower ground-level air pollution concentrations in the near-road environment, this may be a practical strategy for reducing exposures to air contaminants along populated traffic corridors. This study measured ultrafine particle (UFP) concentrations using an instrumented mobile measurement approach, collecting data on major roadways and in near-road locations for more than forty sampling sessions at three locations in central North Carolina, USA. Two of the sampling sites had relatively thin tree stands, one evergreen and one deciduous, along a portion of the roadway. The third sampling site had a brick noise wall along a portion of the road. At 10m from the road, UFPs measured using a mobile sampling platform were lower by approximately 50% behind the brick noise wall relative to a nearby location without a barrier for multiple meteorological conditions. The UFP trends at the vegetative barrier sites were variable and the barrier effect is uncertain. In some cases, higher concentrations were observed behind the vegetative barrier, with respect to the clearing, which may be due to gaps in the thin tree stands allowing the transport of traffic-related air pollution to near-road areas behind the vegetation. On-road sampling revealed no consistent difference in UFP levels in on-road portions of the road with or without a roadside barrier present. These findings support the notion that solid roadside barriers may mitigate near-road impact. Given the co-benefits of vegetative barriers in the urban landscape, research regarding the mitigation potential of vegetative barriers of other configurations (e.g., greater density, wider buffer) is encouraged.","container-title":"Science of The Total Environment","DOI":"10.1016/j.scitotenv.2011.12.002","ISSN":"0048-9697","journalAbbreviation":"Science of The Total Environment","language":"en","page":"7-15","source":"ScienceDirect","title":"Field investigation of roadside vegetative and structural barrier impact on near-road ultrafine particle concentrations under a variety of wind conditions","volume":"419","author":[{"family":"Hagler","given":"Gayle S. W."},{"family":"Lin","given":"Ming-Yeng"},{"family":"Khlystov","given":"Andrey"},{"family":"Baldauf","given":"Richard W."},{"family":"Isakov","given":"Vlad"},{"family":"Faircloth","given":"James"},{"family":"Jackson","given":"Laura E."}],"issued":{"date-parts":[["2012",3,1]]}}}],"schema":"https://github.com/citation-style-language/schema/raw/master/csl-citation.json"} </w:instrText>
+        <w:instrText xml:space="preserve"> ADDIN ZOTERO_ITEM CSL_CITATION {"citationID":"NyTsiXkD","properties":{"formattedCitation":"\\super 4\\nosupersub{}","plainCitation":"4","noteIndex":0},"citationItems":[{"id":712,"uris":["http://zotero.org/users/4282478/items/874HQGXS"],"itemData":{"id":712,"type":"article-journal","abstract":"Roadside barriers, such as tree stands or noise barriers, are prevalent in many populated areas and have been shown to affect the dispersion of traffic emissions. If roadside noise barriers or tree stands are found to consistently lower ground-level air pollution concentrations in the near-road environment, this may be a practical strategy for reducing exposures to air contaminants along populated traffic corridors. This study measured ultrafine particle (UFP) concentrations using an instrumented mobile measurement approach, collecting data on major roadways and in near-road locations for more than forty sampling sessions at three locations in central North Carolina, USA. Two of the sampling sites had relatively thin tree stands, one evergreen and one deciduous, along a portion of the roadway. The third sampling site had a brick noise wall along a portion of the road. At 10m from the road, UFPs measured using a mobile sampling platform were lower by approximately 50% behind the brick noise wall relative to a nearby location without a barrier for multiple meteorological conditions. The UFP trends at the vegetative barrier sites were variable and the barrier effect is uncertain. In some cases, higher concentrations were observed behind the vegetative barrier, with respect to the clearing, which may be due to gaps in the thin tree stands allowing the transport of traffic-related air pollution to near-road areas behind the vegetation. On-road sampling revealed no consistent difference in UFP levels in on-road portions of the road with or without a roadside barrier present. These findings support the notion that solid roadside barriers may mitigate near-road impact. Given the co-benefits of vegetative barriers in the urban landscape, research regarding the mitigation potential of vegetative barriers of other configurations (e.g., greater density, wider buffer) is encouraged.","container-title":"Science of The Total Environment","DOI":"10.1016/j.scitotenv.2011.12.002","ISSN":"0048-9697","journalAbbreviation":"Science of The Total Environment","language":"en","page":"7-15","source":"ScienceDirect","title":"Field investigation of roadside vegetative and structural barrier impact on near-road ultrafine particle concentrations under a variety of wind conditions","volume":"419","author":[{"family":"Hagler","given":"Gayle S. W."},{"family":"Lin","given":"Ming-Yeng"},{"family":"Khlystov","given":"Andrey"},{"family":"Baldauf","given":"Richard W."},{"family":"Isakov","given":"Vlad"},{"family":"Faircloth","given":"James"},{"family":"Jackson","given":"Laura E."}],"issued":{"date-parts":[["2012",3,1]]}}}],"schema":"https://github.com/citation-style-language/schema/raw/master/csl-citation.json"} </w:instrText>
       </w:r>
       <w:r>
         <w:fldChar w:fldCharType="separate"/>
@@ -851,7 +884,7 @@
         <w:fldChar w:fldCharType="begin"/>
       </w:r>
       <w:r>
-        <w:instrText xml:space="preserve"> ADDIN ZOTERO_ITEM CSL_CITATION {"citationID":"Nvo0xMSq","properties":{"formattedCitation":"\\super 5\\nosupersub{}","plainCitation":"5","noteIndex":0},"citationItems":[{"id":57,"uris":["http://zotero.org/users/4282478/items/3NNRDJPS"],"itemData":{"id":57,"type":"article-journal","abstract":"&lt;p&gt;&lt;strong class=\"journal-contentHeaderColor\"&gt;Abstract.&lt;/strong&gt; A compact mobile aerosol research laboratory (MoLa) for stationary and mobile measurements of aerosol and trace gas characteristics was developed at the Max Planck Institute for Chemistry (MPIC) in Mainz, Germany. Major efforts were made to design an aerosol inlet system which is optimized and characterised for both, stationary and mobile measurements using a particle loss modelling approach. The instrumentation on board allows the determination of a multitude of physical and chemical aerosol parameters, for example particle number and mass concentration (PM&lt;sub&gt;1/2.5/10&lt;/sub&gt;), particle size distributions in the diameter range 6 nm up to 32 μm, and chemical composition of the sub-micron aerosol. Furthermore, trace gas concentrations of O&lt;sub&gt;3&lt;/sub&gt;, SO&lt;sub&gt;2&lt;/sub&gt;, CO, CO&lt;sub&gt;2&lt;/sub&gt;, NO, NO&lt;sub&gt;2&lt;/sub&gt; and water vapour as well as meteorological parameters like temperature, relative humidity, pressure, wind, solar radiation and precipitation are measured together with various housekeeping parameters. All instruments collect data with high time resolution in the second to minute-range. The measurement platform, as well as data acquisition and handling tools, are optimized for efficient application to various measurement settings. The mobile laboratory is designed to be used for mobile investigation of anthropogenically influenced environments. Possible applications include pollutant mapping, chasing of mobile sources or Lagrangian-type measurements in emission plumes, but also stationary measurements with possible frequent position changes and a well-characterised instrument setup. In addition to the design and features of the mobile laboratory, its inlet system and instrumentation as well as examples of applications of this platform are presented. Challenges associated with such measurements and approaches to extract the desired information from the mobile datasets are discussed.&lt;/p&gt;","container-title":"Atmospheric Measurement Techniques","DOI":"10.5194/amt-5-1443-2012","ISSN":"1867-1381","issue":"6","language":"English","note":"publisher: Copernicus GmbH","page":"1443-1457","source":"amt.copernicus.org","title":"Design of a mobile aerosol research laboratory and data processing tools for effective stationary and mobile field measurements","volume":"5","author":[{"family":"Drewnick","given":"F."},{"family":"Böttger","given":"T."},{"family":"Weiden-Reinmüller","given":"S.-L.","non-dropping-particle":"von der"},{"family":"Zorn","given":"S. R."},{"family":"Klimach","given":"T."},{"family":"Schneider","given":"J."},{"family":"Borrmann","given":"S."}],"issued":{"date-parts":[["2012",6,27]]}}}],"schema":"https://github.com/citation-style-language/schema/raw/master/csl-citation.json"} </w:instrText>
+        <w:instrText xml:space="preserve"> ADDIN ZOTERO_ITEM CSL_CITATION {"citationID":"Nvo0xMSq","properties":{"formattedCitation":"\\super 5\\nosupersub{}","plainCitation":"5","noteIndex":0},"citationItems":[{"id":714,"uris":["http://zotero.org/users/4282478/items/3NNRDJPS"],"itemData":{"id":714,"type":"article-journal","abstract":"&lt;p&gt;&lt;strong class=\"journal-contentHeaderColor\"&gt;Abstract.&lt;/strong&gt; A compact mobile aerosol research laboratory (MoLa) for stationary and mobile measurements of aerosol and trace gas characteristics was developed at the Max Planck Institute for Chemistry (MPIC) in Mainz, Germany. Major efforts were made to design an aerosol inlet system which is optimized and characterised for both, stationary and mobile measurements using a particle loss modelling approach. The instrumentation on board allows the determination of a multitude of physical and chemical aerosol parameters, for example particle number and mass concentration (PM&lt;sub&gt;1/2.5/10&lt;/sub&gt;), particle size distributions in the diameter range 6 nm up to 32 μm, and chemical composition of the sub-micron aerosol. Furthermore, trace gas concentrations of O&lt;sub&gt;3&lt;/sub&gt;, SO&lt;sub&gt;2&lt;/sub&gt;, CO, CO&lt;sub&gt;2&lt;/sub&gt;, NO, NO&lt;sub&gt;2&lt;/sub&gt; and water vapour as well as meteorological parameters like temperature, relative humidity, pressure, wind, solar radiation and precipitation are measured together with various housekeeping parameters. All instruments collect data with high time resolution in the second to minute-range. The measurement platform, as well as data acquisition and handling tools, are optimized for efficient application to various measurement settings. The mobile laboratory is designed to be used for mobile investigation of anthropogenically influenced environments. Possible applications include pollutant mapping, chasing of mobile sources or Lagrangian-type measurements in emission plumes, but also stationary measurements with possible frequent position changes and a well-characterised instrument setup. In addition to the design and features of the mobile laboratory, its inlet system and instrumentation as well as examples of applications of this platform are presented. Challenges associated with such measurements and approaches to extract the desired information from the mobile datasets are discussed.&lt;/p&gt;","container-title":"Atmospheric Measurement Techniques","DOI":"10.5194/amt-5-1443-2012","ISSN":"1867-1381","issue":"6","language":"English","note":"publisher: Copernicus GmbH","page":"1443-1457","source":"amt.copernicus.org","title":"Design of a mobile aerosol research laboratory and data processing tools for effective stationary and mobile field measurements","volume":"5","author":[{"family":"Drewnick","given":"F."},{"family":"Böttger","given":"T."},{"family":"Weiden-Reinmüller","given":"S.-L.","non-dropping-particle":"von der"},{"family":"Zorn","given":"S. R."},{"family":"Klimach","given":"T."},{"family":"Schneider","given":"J."},{"family":"Borrmann","given":"S."}],"issued":{"date-parts":[["2012",6,27]]}}}],"schema":"https://github.com/citation-style-language/schema/raw/master/csl-citation.json"} </w:instrText>
       </w:r>
       <w:r>
         <w:fldChar w:fldCharType="separate"/>
@@ -908,7 +941,7 @@
         <w:fldChar w:fldCharType="begin"/>
       </w:r>
       <w:r>
-        <w:instrText xml:space="preserve"> ADDIN ZOTERO_ITEM CSL_CITATION {"citationID":"7HttEJpI","properties":{"formattedCitation":"\\super 6\\nosupersub{}","plainCitation":"6","noteIndex":0},"citationItems":[{"id":55,"uris":["http://zotero.org/users/4282478/items/KHHTUTWB"],"itemData":{"id":55,"type":"article-journal","abstract":"Clusteringalgorithmasreattractivefor the taskof classidentification in spatial databases.Howevetrh, e applicationto large spatial databasesrises the followingrequirementfsor clustering algorithms: minimalrequirementsof domain knowledgteo determinethe input parameters,discoveryof clusters witharbitraryshapeandgoodefficiencyonlarge databases. Thewell-knowcnlusteringalgorithmsoffer nosolution to the combinatioonf theserequirementsI.n this paper, wepresent the newclustering algorithmDBSCAreNlying on a density-basednotionof clusters whichis designedto discoverclusters of arbitrary shape.DBSCrAeNquiresonly one input parameterandsupportsthe user in determiningan appropriatevaluefor it. Weperformeadn experimentaelvaluation of the effectiveness and efficiency of DBSCAusNing synthetic data and real data of the SEQUO2IA000benchmark.Theresults of our experimentsdemonstratethat (1) DBSCiAsNsignificantlymoreeffective in discoveringclusters of arbitrary shapethan the well-knowanlgorithmCLARANS,and that (2) DBSCAoNutperforms CLARANbyS factorof morethan100in termsof efficiency.","language":"en","page":"6","source":"Zotero","title":"A Density-Based Algorithm for Discovering Clusters in Large Spatial Databases with Noise","author":[{"family":"Ester","given":"Martin"},{"family":"Kriegel","given":"Hans-Peter"},{"family":"Xu","given":"Xiaowei"}]}}],"schema":"https://github.com/citation-style-language/schema/raw/master/csl-citation.json"} </w:instrText>
+        <w:instrText xml:space="preserve"> ADDIN ZOTERO_ITEM CSL_CITATION {"citationID":"7HttEJpI","properties":{"formattedCitation":"\\super 6\\nosupersub{}","plainCitation":"6","noteIndex":0},"citationItems":[{"id":720,"uris":["http://zotero.org/users/4282478/items/KHHTUTWB"],"itemData":{"id":720,"type":"article-journal","abstract":"Clusteringalgorithmasreattractivefor the taskof classidentification in spatial databases.Howevetrh, e applicationto large spatial databasesrises the followingrequirementfsor clustering algorithms: minimalrequirementsof domain knowledgteo determinethe input parameters,discoveryof clusters witharbitraryshapeandgoodefficiencyonlarge databases. Thewell-knowcnlusteringalgorithmsoffer nosolution to the combinatioonf theserequirementsI.n this paper, wepresent the newclustering algorithmDBSCAreNlying on a density-basednotionof clusters whichis designedto discoverclusters of arbitrary shape.DBSCrAeNquiresonly one input parameterandsupportsthe user in determiningan appropriatevaluefor it. Weperformeadn experimentaelvaluation of the effectiveness and efficiency of DBSCAusNing synthetic data and real data of the SEQUO2IA000benchmark.Theresults of our experimentsdemonstratethat (1) DBSCiAsNsignificantlymoreeffective in discoveringclusters of arbitrary shapethan the well-knowanlgorithmCLARANS,and that (2) DBSCAoNutperforms CLARANbyS factorof morethan100in termsof efficiency.","language":"en","page":"6","source":"Zotero","title":"A Density-Based Algorithm for Discovering Clusters in Large Spatial Databases with Noise","author":[{"family":"Ester","given":"Martin"},{"family":"Kriegel","given":"Hans-Peter"},{"family":"Xu","given":"Xiaowei"}]}}],"schema":"https://github.com/citation-style-language/schema/raw/master/csl-citation.json"} </w:instrText>
       </w:r>
       <w:r>
         <w:fldChar w:fldCharType="separate"/>
@@ -936,7 +969,7 @@
         <w:fldChar w:fldCharType="begin"/>
       </w:r>
       <w:r>
-        <w:instrText xml:space="preserve"> ADDIN ZOTERO_ITEM CSL_CITATION {"citationID":"z1fv5mga","properties":{"formattedCitation":"\\super 7\\nosupersub{}","plainCitation":"7","noteIndex":0},"citationItems":[{"id":42,"uris":["http://zotero.org/users/4282478/items/49B6GQVW"],"itemData":{"id":42,"type":"book","abstract":"Introduction to Data Mining, Second Edition, is intended for use in the Data Mining course. It is also suitable for individuals seeking an introduction to data mining. The text assumes only a modest statistics or mathematics background, and no database knowledge is needed. Introduction to Data Mining presents fundamental concepts and algorithms for those learning data mining for the first time. Each concept is explored thoroughly and supported with numerous examples. The text requires only a modest background in mathematics. Each major topic is organized into two chapters, beginning with basic concepts that provide necessary background for understanding each data mining technique, followed by more advanced concepts and algorithms. Teaching and Learning Experience This program will provide a better teaching and learning experience-for you and your students. It will help:  Present Fundamental Concepts and Algorithms: Written for the beginner, this text provides both theoretical and practical coverage of all data mining topics. Support Learning: Instructor resources include solutions for exercises and a complete set of lecture slides.","ISBN":"978-0-13-312890-1","language":"en","note":"Google-Books-ID: _ZQ4MQEACAAJ","number-of-pages":"839","publisher":"Pearson","source":"Google Books","title":"Introduction to Data Mining","author":[{"family":"Tan","given":"Pang-Ning"},{"family":"Steinbach","given":"Michael"},{"family":"Karpatne","given":"Anuj"},{"family":"Kumar","given":"Vipin"}],"issued":{"date-parts":[["2019"]]}}}],"schema":"https://github.com/citation-style-language/schema/raw/master/csl-citation.json"} </w:instrText>
+        <w:instrText xml:space="preserve"> ADDIN ZOTERO_ITEM CSL_CITATION {"citationID":"z1fv5mga","properties":{"formattedCitation":"\\super 7\\nosupersub{}","plainCitation":"7","noteIndex":0},"citationItems":[{"id":750,"uris":["http://zotero.org/users/4282478/items/49B6GQVW"],"itemData":{"id":750,"type":"book","abstract":"Introduction to Data Mining, Second Edition, is intended for use in the Data Mining course. It is also suitable for individuals seeking an introduction to data mining. The text assumes only a modest statistics or mathematics background, and no database knowledge is needed. Introduction to Data Mining presents fundamental concepts and algorithms for those learning data mining for the first time. Each concept is explored thoroughly and supported with numerous examples. The text requires only a modest background in mathematics. Each major topic is organized into two chapters, beginning with basic concepts that provide necessary background for understanding each data mining technique, followed by more advanced concepts and algorithms. Teaching and Learning Experience This program will provide a better teaching and learning experience-for you and your students. It will help:  Present Fundamental Concepts and Algorithms: Written for the beginner, this text provides both theoretical and practical coverage of all data mining topics. Support Learning: Instructor resources include solutions for exercises and a complete set of lecture slides.","ISBN":"978-0-13-312890-1","language":"en","note":"Google-Books-ID: _ZQ4MQEACAAJ","number-of-pages":"839","publisher":"Pearson","source":"Google Books","title":"Introduction to Data Mining","author":[{"family":"Tan","given":"Pang-Ning"},{"family":"Steinbach","given":"Michael"},{"family":"Karpatne","given":"Anuj"},{"family":"Kumar","given":"Vipin"}],"issued":{"date-parts":[["2019"]]}}}],"schema":"https://github.com/citation-style-language/schema/raw/master/csl-citation.json"} </w:instrText>
       </w:r>
       <w:r>
         <w:fldChar w:fldCharType="separate"/>
@@ -995,7 +1028,7 @@
       <w:pPr>
         <w:pStyle w:val="TAMainText"/>
       </w:pPr>
-      <w:ins w:id="22" w:author="Blake Actkinson" w:date="2022-08-21T12:20:00Z">
+      <w:ins w:id="28" w:author="Blake Actkinson" w:date="2022-08-21T12:20:00Z">
         <w:r>
           <w:t xml:space="preserve">The objective of this work is to establish a new method for detecting plumes in mobile monitoring time series, </w:t>
         </w:r>
@@ -1047,7 +1080,7 @@
         <w:fldChar w:fldCharType="begin"/>
       </w:r>
       <w:r>
-        <w:instrText xml:space="preserve"> ADDIN ZOTERO_ITEM CSL_CITATION {"citationID":"H8k0tiqW","properties":{"formattedCitation":"\\super 8,9\\nosupersub{}","plainCitation":"8,9","noteIndex":0},"citationItems":[{"id":126,"uris":["http://zotero.org/users/4282478/items/ZJCS2Z78"],"itemData":{"id":126,"type":"article-journal","abstract":"Diverse urban air pollution sources contribute to spatially variable atmospheric concentrations, with important public health implications. Mobile monitoring shows promise for understanding spatial pollutant patterns, yet it is unclear whether uncertainties associated with temporally sparse sampling and instrument performance limit our ability to identify locations of elevated pollution. To address this question, we analyze 9 months of repeated weekday daytime on-road mobile measurements of black carbon (BC), particle number (PN), and nitrogen oxide (NO, NO2) concentrations within 24 census tracts across Houston, Texas. We quantify persistently elevated, intermittent, and extreme concentration behaviors at 50 m road segments on surface streets and 90 m segments on highways relative to median statistics across the entire sampling domain. We find elevated concentrations above uncertainty levels (±40%) within portions of every census tract, with median concentration increases ranging from 2 to 3× for NO2, and &gt;9× for NO. In contrast, PN exhibits elevated concentrations of 1.5–2× the domain-wide median and distinct spatial patterns relative to other pollutants. Co-located elevated concentrations of primary combustion tracers (BC and NOx) near 30% of metal recycling and concrete batch plant facilities within our sampled census tracts are comparable to those measured within 200 m of highways. Our results demonstrate how extensive mobile monitoring across multiple census tracts can quantitatively characterize urban air pollution source patterns and are applicable to developing effective source mitigation policies.","container-title":"Environmental Science &amp; Technology","DOI":"10.1021/acs.est.9b05523","ISSN":"0013-936X","issue":"4","journalAbbreviation":"Environ. Sci. Technol.","note":"publisher: American Chemical Society","page":"2133-2142","source":"ACS Publications","title":"Characterizing Elevated Urban Air Pollutant Spatial Patterns with Mobile Monitoring in Houston, Texas","volume":"54","author":[{"family":"Miller","given":"David J."},{"family":"Actkinson","given":"Blake"},{"family":"Padilla","given":"Lauren"},{"family":"Griffin","given":"Robert J."},{"family":"Moore","given":"Katie"},{"family":"Lewis","given":"P. Grace Tee"},{"family":"Gardner-Frolick","given":"Rivkah"},{"family":"Craft","given":"Elena"},{"family":"Portier","given":"Christopher J."},{"family":"Hamburg","given":"Steven P."},{"family":"Alvarez","given":"Ramón A."}],"issued":{"date-parts":[["2020",2,18]]}}},{"id":242,"uris":["http://zotero.org/users/4282478/items/RSPG5BFE"],"itemData":{"id":242,"type":"article-journal","abstract":"&lt;p&gt;&lt;strong class=\"journal-contentHeaderColor\"&gt;Abstract.&lt;/strong&gt; Mobile monitoring is becoming increasingly popular for characterizing air pollution on fine spatial scales. In identifying local source contributions to measured pollutant concentrations, the detection and quantification of background are key steps in many mobile monitoring studies, but the methodology to do so requires further development to improve replicability. Here we discuss a new method for quantifying and removing background in mobile monitoring studies, State-Informed Background Removal (SIBaR). The method employs hidden Markov models (HMMs), a popular modeling technique that detects regime changes in time series. We discuss the development of SIBaR and assess its performance on an external dataset. We find 83 % agreement between the predictions made by SIBaR and the predetermined allocation of background and non-background data points. We then assess its application to a dataset collected in Houston by mapping the fraction of points designated as background and comparing source contributions to those derived using other published background detection and removal techniques. The presented results suggest that the SIBaR-modeled source contributions contain source influences left undetected by other techniques, but that they are prone to unrealistic source contribution estimates when they extrapolate. Results suggest that SIBaR could serve as a framework for improved background quantification and removal in future mobile monitoring studies while ensuring that cases of extrapolation are appropriately addressed.&lt;/p&gt;","container-title":"Atmospheric Measurement Techniques","DOI":"10.5194/amt-14-5809-2021","ISSN":"1867-1381","issue":"8","language":"English","note":"publisher: Copernicus GmbH","page":"5809-5821","source":"amt.copernicus.org","title":"SIBaR: a new method for background quantification and removal from mobile air pollution measurements","title-short":"SIBaR","volume":"14","author":[{"family":"Actkinson","given":"Blake"},{"family":"Ensor","given":"Katherine"},{"family":"Griffin","given":"Robert J."}],"issued":{"date-parts":[["2021",8,26]]}}}],"schema":"https://github.com/citation-style-language/schema/raw/master/csl-citation.json"} </w:instrText>
+        <w:instrText xml:space="preserve"> ADDIN ZOTERO_ITEM CSL_CITATION {"citationID":"H8k0tiqW","properties":{"formattedCitation":"\\super 8,9\\nosupersub{}","plainCitation":"8,9","noteIndex":0},"citationItems":[{"id":108,"uris":["http://zotero.org/users/4282478/items/ZJCS2Z78"],"itemData":{"id":108,"type":"article-journal","abstract":"Diverse urban air pollution sources contribute to spatially variable atmospheric concentrations, with important public health implications. Mobile monitoring shows promise for understanding spatial pollutant patterns, yet it is unclear whether uncertainties associated with temporally sparse sampling and instrument performance limit our ability to identify locations of elevated pollution. To address this question, we analyze 9 months of repeated weekday daytime on-road mobile measurements of black carbon (BC), particle number (PN), and nitrogen oxide (NO, NO2) concentrations within 24 census tracts across Houston, Texas. We quantify persistently elevated, intermittent, and extreme concentration behaviors at 50 m road segments on surface streets and 90 m segments on highways relative to median statistics across the entire sampling domain. We find elevated concentrations above uncertainty levels (±40%) within portions of every census tract, with median concentration increases ranging from 2 to 3× for NO2, and &gt;9× for NO. In contrast, PN exhibits elevated concentrations of 1.5–2× the domain-wide median and distinct spatial patterns relative to other pollutants. Co-located elevated concentrations of primary combustion tracers (BC and NOx) near 30% of metal recycling and concrete batch plant facilities within our sampled census tracts are comparable to those measured within 200 m of highways. Our results demonstrate how extensive mobile monitoring across multiple census tracts can quantitatively characterize urban air pollution source patterns and are applicable to developing effective source mitigation policies.","container-title":"Environmental Science &amp; Technology","DOI":"10.1021/acs.est.9b05523","ISSN":"0013-936X","issue":"4","journalAbbreviation":"Environ. Sci. Technol.","note":"publisher: American Chemical Society","page":"2133-2142","source":"ACS Publications","title":"Characterizing Elevated Urban Air Pollutant Spatial Patterns with Mobile Monitoring in Houston, Texas","volume":"54","author":[{"family":"Miller","given":"David J."},{"family":"Actkinson","given":"Blake"},{"family":"Padilla","given":"Lauren"},{"family":"Griffin","given":"Robert J."},{"family":"Moore","given":"Katie"},{"family":"Lewis","given":"P. Grace Tee"},{"family":"Gardner-Frolick","given":"Rivkah"},{"family":"Craft","given":"Elena"},{"family":"Portier","given":"Christopher J."},{"family":"Hamburg","given":"Steven P."},{"family":"Alvarez","given":"Ramón A."}],"issued":{"date-parts":[["2020",2,18]]}}},{"id":24,"uris":["http://zotero.org/users/4282478/items/RSPG5BFE"],"itemData":{"id":24,"type":"article-journal","abstract":"&lt;p&gt;&lt;strong class=\"journal-contentHeaderColor\"&gt;Abstract.&lt;/strong&gt; Mobile monitoring is becoming increasingly popular for characterizing air pollution on fine spatial scales. In identifying local source contributions to measured pollutant concentrations, the detection and quantification of background are key steps in many mobile monitoring studies, but the methodology to do so requires further development to improve replicability. Here we discuss a new method for quantifying and removing background in mobile monitoring studies, State-Informed Background Removal (SIBaR). The method employs hidden Markov models (HMMs), a popular modeling technique that detects regime changes in time series. We discuss the development of SIBaR and assess its performance on an external dataset. We find 83 % agreement between the predictions made by SIBaR and the predetermined allocation of background and non-background data points. We then assess its application to a dataset collected in Houston by mapping the fraction of points designated as background and comparing source contributions to those derived using other published background detection and removal techniques. The presented results suggest that the SIBaR-modeled source contributions contain source influences left undetected by other techniques, but that they are prone to unrealistic source contribution estimates when they extrapolate. Results suggest that SIBaR could serve as a framework for improved background quantification and removal in future mobile monitoring studies while ensuring that cases of extrapolation are appropriately addressed.&lt;/p&gt;","container-title":"Atmospheric Measurement Techniques","DOI":"10.5194/amt-14-5809-2021","ISSN":"1867-1381","issue":"8","language":"English","note":"publisher: Copernicus GmbH","page":"5809-5821","source":"amt.copernicus.org","title":"SIBaR: a new method for background quantification and removal from mobile air pollution measurements","title-short":"SIBaR","volume":"14","author":[{"family":"Actkinson","given":"Blake"},{"family":"Ensor","given":"Katherine"},{"family":"Griffin","given":"Robert J."}],"issued":{"date-parts":[["2021",8,26]]}}}],"schema":"https://github.com/citation-style-language/schema/raw/master/csl-citation.json"} </w:instrText>
       </w:r>
       <w:r>
         <w:fldChar w:fldCharType="separate"/>
@@ -1077,7 +1110,7 @@
       <w:r>
         <w:t xml:space="preserve">ked to specific </w:t>
       </w:r>
-      <w:ins w:id="23" w:author="Blake Actkinson" w:date="2022-08-21T12:22:00Z">
+      <w:ins w:id="29" w:author="Blake Actkinson" w:date="2022-08-21T12:22:00Z">
         <w:r>
           <w:t xml:space="preserve">vehicle </w:t>
         </w:r>
@@ -1085,17 +1118,17 @@
       <w:r>
         <w:t>emission sources. We tabulate the number of these different anomaly types by census tract</w:t>
       </w:r>
-      <w:ins w:id="24" w:author="Blake Actkinson" w:date="2022-08-21T12:23:00Z">
+      <w:ins w:id="30" w:author="Blake Actkinson" w:date="2022-08-21T12:23:00Z">
         <w:r>
           <w:t xml:space="preserve"> and derive anomaly frequencies, which </w:t>
         </w:r>
       </w:ins>
-      <w:ins w:id="25" w:author="Blake Actkinson" w:date="2022-08-27T09:57:00Z">
+      <w:ins w:id="31" w:author="Blake Actkinson" w:date="2022-08-27T09:57:00Z">
         <w:r>
           <w:t>are</w:t>
         </w:r>
       </w:ins>
-      <w:ins w:id="26" w:author="Blake Actkinson" w:date="2022-08-21T12:23:00Z">
+      <w:ins w:id="32" w:author="Blake Actkinson" w:date="2022-08-21T12:23:00Z">
         <w:r>
           <w:t xml:space="preserve"> conceptualized as the probability of detecting a given anomaly type during the prescribed study period.</w:t>
         </w:r>
@@ -1103,17 +1136,17 @@
       <w:r>
         <w:t xml:space="preserve"> </w:t>
       </w:r>
-      <w:ins w:id="27" w:author="Blake Actkinson" w:date="2022-08-27T09:58:00Z">
+      <w:ins w:id="33" w:author="Blake Actkinson" w:date="2022-08-27T09:58:00Z">
         <w:r>
           <w:t>In particular, we demonstrate differences in anomaly frequencies in census tracts across Houston, which can be used to tailor census-tract specific air monitoring regulation and enforcement strategies.</w:t>
         </w:r>
       </w:ins>
-      <w:del w:id="28" w:author="Blake Actkinson" w:date="2022-08-21T12:23:00Z">
+      <w:del w:id="34" w:author="Blake Actkinson" w:date="2022-08-21T12:23:00Z">
         <w:r>
           <w:delText xml:space="preserve">and </w:delText>
         </w:r>
       </w:del>
-      <w:ins w:id="29" w:author="Blake Actkinson" w:date="2022-08-21T12:23:00Z">
+      <w:ins w:id="35" w:author="Blake Actkinson" w:date="2022-08-21T12:23:00Z">
         <w:r>
           <w:t xml:space="preserve">We </w:t>
         </w:r>
@@ -1121,12 +1154,12 @@
       <w:r>
         <w:t>discuss the implications of the method, the results, and future directions for this research.</w:t>
       </w:r>
-      <w:ins w:id="30" w:author="Blake Actkinson" w:date="2022-08-21T11:23:00Z">
+      <w:ins w:id="36" w:author="Blake Actkinson" w:date="2022-08-21T11:23:00Z">
         <w:r>
           <w:t xml:space="preserve"> </w:t>
         </w:r>
       </w:ins>
-      <w:del w:id="31" w:author="Blake Actkinson" w:date="2022-08-21T11:31:00Z">
+      <w:del w:id="37" w:author="Blake Actkinson" w:date="2022-08-21T11:31:00Z">
         <w:r>
           <w:delText xml:space="preserve"> </w:delText>
         </w:r>
@@ -1183,7 +1216,7 @@
         <w:fldChar w:fldCharType="begin"/>
       </w:r>
       <w:r>
-        <w:instrText xml:space="preserve"> ADDIN ZOTERO_ITEM CSL_CITATION {"citationID":"xx3MoVAd","properties":{"formattedCitation":"\\super 8,9\\nosupersub{}","plainCitation":"8,9","noteIndex":0},"citationItems":[{"id":126,"uris":["http://zotero.org/users/4282478/items/ZJCS2Z78"],"itemData":{"id":126,"type":"article-journal","abstract":"Diverse urban air pollution sources contribute to spatially variable atmospheric concentrations, with important public health implications. Mobile monitoring shows promise for understanding spatial pollutant patterns, yet it is unclear whether uncertainties associated with temporally sparse sampling and instrument performance limit our ability to identify locations of elevated pollution. To address this question, we analyze 9 months of repeated weekday daytime on-road mobile measurements of black carbon (BC), particle number (PN), and nitrogen oxide (NO, NO2) concentrations within 24 census tracts across Houston, Texas. We quantify persistently elevated, intermittent, and extreme concentration behaviors at 50 m road segments on surface streets and 90 m segments on highways relative to median statistics across the entire sampling domain. We find elevated concentrations above uncertainty levels (±40%) within portions of every census tract, with median concentration increases ranging from 2 to 3× for NO2, and &gt;9× for NO. In contrast, PN exhibits elevated concentrations of 1.5–2× the domain-wide median and distinct spatial patterns relative to other pollutants. Co-located elevated concentrations of primary combustion tracers (BC and NOx) near 30% of metal recycling and concrete batch plant facilities within our sampled census tracts are comparable to those measured within 200 m of highways. Our results demonstrate how extensive mobile monitoring across multiple census tracts can quantitatively characterize urban air pollution source patterns and are applicable to developing effective source mitigation policies.","container-title":"Environmental Science &amp; Technology","DOI":"10.1021/acs.est.9b05523","ISSN":"0013-936X","issue":"4","journalAbbreviation":"Environ. Sci. Technol.","note":"publisher: American Chemical Society","page":"2133-2142","source":"ACS Publications","title":"Characterizing Elevated Urban Air Pollutant Spatial Patterns with Mobile Monitoring in Houston, Texas","volume":"54","author":[{"family":"Miller","given":"David J."},{"family":"Actkinson","given":"Blake"},{"family":"Padilla","given":"Lauren"},{"family":"Griffin","given":"Robert J."},{"family":"Moore","given":"Katie"},{"family":"Lewis","given":"P. Grace Tee"},{"family":"Gardner-Frolick","given":"Rivkah"},{"family":"Craft","given":"Elena"},{"family":"Portier","given":"Christopher J."},{"family":"Hamburg","given":"Steven P."},{"family":"Alvarez","given":"Ramón A."}],"issued":{"date-parts":[["2020",2,18]]}}},{"id":242,"uris":["http://zotero.org/users/4282478/items/RSPG5BFE"],"itemData":{"id":242,"type":"article-journal","abstract":"&lt;p&gt;&lt;strong class=\"journal-contentHeaderColor\"&gt;Abstract.&lt;/strong&gt; Mobile monitoring is becoming increasingly popular for characterizing air pollution on fine spatial scales. In identifying local source contributions to measured pollutant concentrations, the detection and quantification of background are key steps in many mobile monitoring studies, but the methodology to do so requires further development to improve replicability. Here we discuss a new method for quantifying and removing background in mobile monitoring studies, State-Informed Background Removal (SIBaR). The method employs hidden Markov models (HMMs), a popular modeling technique that detects regime changes in time series. We discuss the development of SIBaR and assess its performance on an external dataset. We find 83 % agreement between the predictions made by SIBaR and the predetermined allocation of background and non-background data points. We then assess its application to a dataset collected in Houston by mapping the fraction of points designated as background and comparing source contributions to those derived using other published background detection and removal techniques. The presented results suggest that the SIBaR-modeled source contributions contain source influences left undetected by other techniques, but that they are prone to unrealistic source contribution estimates when they extrapolate. Results suggest that SIBaR could serve as a framework for improved background quantification and removal in future mobile monitoring studies while ensuring that cases of extrapolation are appropriately addressed.&lt;/p&gt;","container-title":"Atmospheric Measurement Techniques","DOI":"10.5194/amt-14-5809-2021","ISSN":"1867-1381","issue":"8","language":"English","note":"publisher: Copernicus GmbH","page":"5809-5821","source":"amt.copernicus.org","title":"SIBaR: a new method for background quantification and removal from mobile air pollution measurements","title-short":"SIBaR","volume":"14","author":[{"family":"Actkinson","given":"Blake"},{"family":"Ensor","given":"Katherine"},{"family":"Griffin","given":"Robert J."}],"issued":{"date-parts":[["2021",8,26]]}}}],"schema":"https://github.com/citation-style-language/schema/raw/master/csl-citation.json"} </w:instrText>
+        <w:instrText xml:space="preserve"> ADDIN ZOTERO_ITEM CSL_CITATION {"citationID":"xx3MoVAd","properties":{"formattedCitation":"\\super 8,9\\nosupersub{}","plainCitation":"8,9","noteIndex":0},"citationItems":[{"id":108,"uris":["http://zotero.org/users/4282478/items/ZJCS2Z78"],"itemData":{"id":108,"type":"article-journal","abstract":"Diverse urban air pollution sources contribute to spatially variable atmospheric concentrations, with important public health implications. Mobile monitoring shows promise for understanding spatial pollutant patterns, yet it is unclear whether uncertainties associated with temporally sparse sampling and instrument performance limit our ability to identify locations of elevated pollution. To address this question, we analyze 9 months of repeated weekday daytime on-road mobile measurements of black carbon (BC), particle number (PN), and nitrogen oxide (NO, NO2) concentrations within 24 census tracts across Houston, Texas. We quantify persistently elevated, intermittent, and extreme concentration behaviors at 50 m road segments on surface streets and 90 m segments on highways relative to median statistics across the entire sampling domain. We find elevated concentrations above uncertainty levels (±40%) within portions of every census tract, with median concentration increases ranging from 2 to 3× for NO2, and &gt;9× for NO. In contrast, PN exhibits elevated concentrations of 1.5–2× the domain-wide median and distinct spatial patterns relative to other pollutants. Co-located elevated concentrations of primary combustion tracers (BC and NOx) near 30% of metal recycling and concrete batch plant facilities within our sampled census tracts are comparable to those measured within 200 m of highways. Our results demonstrate how extensive mobile monitoring across multiple census tracts can quantitatively characterize urban air pollution source patterns and are applicable to developing effective source mitigation policies.","container-title":"Environmental Science &amp; Technology","DOI":"10.1021/acs.est.9b05523","ISSN":"0013-936X","issue":"4","journalAbbreviation":"Environ. Sci. Technol.","note":"publisher: American Chemical Society","page":"2133-2142","source":"ACS Publications","title":"Characterizing Elevated Urban Air Pollutant Spatial Patterns with Mobile Monitoring in Houston, Texas","volume":"54","author":[{"family":"Miller","given":"David J."},{"family":"Actkinson","given":"Blake"},{"family":"Padilla","given":"Lauren"},{"family":"Griffin","given":"Robert J."},{"family":"Moore","given":"Katie"},{"family":"Lewis","given":"P. Grace Tee"},{"family":"Gardner-Frolick","given":"Rivkah"},{"family":"Craft","given":"Elena"},{"family":"Portier","given":"Christopher J."},{"family":"Hamburg","given":"Steven P."},{"family":"Alvarez","given":"Ramón A."}],"issued":{"date-parts":[["2020",2,18]]}}},{"id":24,"uris":["http://zotero.org/users/4282478/items/RSPG5BFE"],"itemData":{"id":24,"type":"article-journal","abstract":"&lt;p&gt;&lt;strong class=\"journal-contentHeaderColor\"&gt;Abstract.&lt;/strong&gt; Mobile monitoring is becoming increasingly popular for characterizing air pollution on fine spatial scales. In identifying local source contributions to measured pollutant concentrations, the detection and quantification of background are key steps in many mobile monitoring studies, but the methodology to do so requires further development to improve replicability. Here we discuss a new method for quantifying and removing background in mobile monitoring studies, State-Informed Background Removal (SIBaR). The method employs hidden Markov models (HMMs), a popular modeling technique that detects regime changes in time series. We discuss the development of SIBaR and assess its performance on an external dataset. We find 83 % agreement between the predictions made by SIBaR and the predetermined allocation of background and non-background data points. We then assess its application to a dataset collected in Houston by mapping the fraction of points designated as background and comparing source contributions to those derived using other published background detection and removal techniques. The presented results suggest that the SIBaR-modeled source contributions contain source influences left undetected by other techniques, but that they are prone to unrealistic source contribution estimates when they extrapolate. Results suggest that SIBaR could serve as a framework for improved background quantification and removal in future mobile monitoring studies while ensuring that cases of extrapolation are appropriately addressed.&lt;/p&gt;","container-title":"Atmospheric Measurement Techniques","DOI":"10.5194/amt-14-5809-2021","ISSN":"1867-1381","issue":"8","language":"English","note":"publisher: Copernicus GmbH","page":"5809-5821","source":"amt.copernicus.org","title":"SIBaR: a new method for background quantification and removal from mobile air pollution measurements","title-short":"SIBaR","volume":"14","author":[{"family":"Actkinson","given":"Blake"},{"family":"Ensor","given":"Katherine"},{"family":"Griffin","given":"Robert J."}],"issued":{"date-parts":[["2021",8,26]]}}}],"schema":"https://github.com/citation-style-language/schema/raw/master/csl-citation.json"} </w:instrText>
       </w:r>
       <w:r>
         <w:fldChar w:fldCharType="separate"/>
@@ -1199,7 +1232,43 @@
         <w:fldChar w:fldCharType="end"/>
       </w:r>
       <w:r>
-        <w:t xml:space="preserve"> In brief, two Google Street View cars drove different census tracts in the Greater Houston area systematically to evaluate spatial differences in the concentrations of 7 pollutants. In this analysis, we restrict the set of analyzed pollutants to be BC, CO</w:t>
+        <w:t xml:space="preserve"> </w:t>
+      </w:r>
+      <w:ins w:id="38" w:author="Blake Actkinson" w:date="2022-09-05T20:26:00Z">
+        <w:r>
+          <w:t xml:space="preserve">The campaign’s objective was to </w:t>
+        </w:r>
+      </w:ins>
+      <w:ins w:id="39" w:author="Blake Actkinson" w:date="2022-09-05T20:27:00Z">
+        <w:r>
+          <w:t xml:space="preserve">measure air pollution in 33 different census tracts across the Greater Houston area in a 9-month timespan. </w:t>
+        </w:r>
+      </w:ins>
+      <w:ins w:id="40" w:author="Blake Actkinson" w:date="2022-09-05T20:11:00Z">
+        <w:r>
+          <w:t>T</w:t>
+        </w:r>
+      </w:ins>
+      <w:del w:id="41" w:author="Blake Actkinson" w:date="2022-09-05T20:11:00Z">
+        <w:r>
+          <w:delText>In brief, t</w:delText>
+        </w:r>
+      </w:del>
+      <w:r>
+        <w:t xml:space="preserve">wo Google Street View cars </w:t>
+      </w:r>
+      <w:ins w:id="42" w:author="Blake Actkinson" w:date="2022-09-05T20:28:00Z">
+        <w:r>
+          <w:t xml:space="preserve">were driven through these census tracts </w:t>
+        </w:r>
+      </w:ins>
+      <w:del w:id="43" w:author="Blake Actkinson" w:date="2022-09-05T20:28:00Z">
+        <w:r>
+          <w:delText xml:space="preserve">drove different census tracts in the Greater Houston area </w:delText>
+        </w:r>
+      </w:del>
+      <w:r>
+        <w:t>systematically to evaluate spatial differences in the concentrations of 7 pollutants. In this analysis, we restrict the set of analyzed pollutants to be BC, CO</w:t>
       </w:r>
       <w:r>
         <w:rPr>
@@ -1217,7 +1286,38 @@
         <w:t>x</w:t>
       </w:r>
       <w:r>
-        <w:t xml:space="preserve">. </w:t>
+        <w:t>.</w:t>
+      </w:r>
+      <w:ins w:id="44" w:author="Blake Actkinson" w:date="2022-09-05T20:28:00Z">
+        <w:r>
+          <w:t xml:space="preserve"> We </w:t>
+        </w:r>
+      </w:ins>
+      <w:ins w:id="45" w:author="Blake Actkinson" w:date="2022-09-05T20:29:00Z">
+        <w:r>
+          <w:t>discard PM</w:t>
+        </w:r>
+        <w:r>
+          <w:rPr>
+            <w:vertAlign w:val="subscript"/>
+          </w:rPr>
+          <w:t>2.5</w:t>
+        </w:r>
+        <w:r>
+          <w:t xml:space="preserve"> and O</w:t>
+        </w:r>
+        <w:r>
+          <w:rPr>
+            <w:vertAlign w:val="subscript"/>
+          </w:rPr>
+          <w:t>3</w:t>
+        </w:r>
+        <w:r>
+          <w:t xml:space="preserve"> due to their secondary nature and are subject to further analysis.</w:t>
+        </w:r>
+      </w:ins>
+      <w:r>
+        <w:t xml:space="preserve"> </w:t>
       </w:r>
       <w:r>
         <w:t>A table providing the instruments used to measure each respective pollutant is given in Table S1. BC, CO</w:t>
@@ -1229,7 +1329,11 @@
         <w:t>2</w:t>
       </w:r>
       <w:r>
-        <w:t>, and UFP measurements were taken on 1-s time resolution, while NO and NO</w:t>
+        <w:t xml:space="preserve">, and UFP measurements </w:t>
+      </w:r>
+      <w:r>
+        <w:lastRenderedPageBreak/>
+        <w:t>were taken on 1-s time resolution, while NO and NO</w:t>
       </w:r>
       <w:r>
         <w:rPr>
@@ -1240,16 +1344,43 @@
       <w:r>
         <w:t xml:space="preserve"> measurements were taken on 5-s time resolution.</w:t>
       </w:r>
+      <w:ins w:id="46" w:author="Blake Actkinson" w:date="2022-09-05T20:30:00Z">
+        <w:r>
+          <w:t xml:space="preserve"> Using logged GPS coordinates available in each car, a massive spatiotemporal dataset was collected spanning millions of observations across a 9-month span.</w:t>
+        </w:r>
+      </w:ins>
     </w:p>
     <w:p>
       <w:pPr>
         <w:pStyle w:val="TAMainText"/>
       </w:pPr>
-      <w:r>
-        <w:lastRenderedPageBreak/>
-        <w:t xml:space="preserve">We create a multivariate dataset consisting of these four air pollution variables at 1-s time resolution, along with corresponding latitude/longitude coordinates and timestamps, that spans 277 separate days of sampling, for a total of 5,301,507 observations. The BC data were smoothed with a 10-s time window to limit the effects of noise on subsequent analysis. </w:t>
-      </w:r>
-      <w:ins w:id="32" w:author="Blake Actkinson" w:date="2022-08-21T11:24:00Z">
+      <w:ins w:id="47" w:author="Blake Actkinson" w:date="2022-09-05T20:31:00Z">
+        <w:r>
+          <w:t>In this work, w</w:t>
+        </w:r>
+      </w:ins>
+      <w:del w:id="48" w:author="Blake Actkinson" w:date="2022-09-05T20:31:00Z">
+        <w:r>
+          <w:delText>W</w:delText>
+        </w:r>
+      </w:del>
+      <w:r>
+        <w:t>e create a multivariate dataset consisting of the</w:t>
+      </w:r>
+      <w:del w:id="49" w:author="Blake Actkinson" w:date="2022-09-05T20:31:00Z">
+        <w:r>
+          <w:delText>se</w:delText>
+        </w:r>
+      </w:del>
+      <w:ins w:id="50" w:author="Blake Actkinson" w:date="2022-09-05T20:31:00Z">
+        <w:r>
+          <w:t xml:space="preserve"> aforementioned</w:t>
+        </w:r>
+      </w:ins>
+      <w:r>
+        <w:t xml:space="preserve"> four air pollution variables at 1-s time resolution, along with corresponding latitude/longitude coordinates and timestamps, that spans 277 separate days of sampling, for a total of 5,301,507 observations. The BC data were smoothed with a 10-s time window to limit the effects of noise on subsequent analysis. </w:t>
+      </w:r>
+      <w:ins w:id="51" w:author="Blake Actkinson" w:date="2022-08-21T11:24:00Z">
         <w:r>
           <w:t xml:space="preserve">In the data set, NO and </w:t>
         </w:r>
@@ -1275,22 +1406,22 @@
           <w:t xml:space="preserve">, BC, and UFP were all at 1-s resolution. </w:t>
         </w:r>
       </w:ins>
-      <w:ins w:id="33" w:author="Blake Actkinson" w:date="2022-08-21T11:25:00Z">
+      <w:ins w:id="52" w:author="Blake Actkinson" w:date="2022-08-21T11:25:00Z">
         <w:r>
           <w:t xml:space="preserve">To perform analysis at a finer temporal resolution, </w:t>
         </w:r>
       </w:ins>
-      <w:ins w:id="34" w:author="Blake Actkinson" w:date="2022-08-21T11:26:00Z">
+      <w:ins w:id="53" w:author="Blake Actkinson" w:date="2022-08-21T11:26:00Z">
         <w:r>
           <w:t xml:space="preserve">as well as to address missing data, </w:t>
         </w:r>
       </w:ins>
-      <w:ins w:id="35" w:author="Blake Actkinson" w:date="2022-08-21T11:25:00Z">
+      <w:ins w:id="54" w:author="Blake Actkinson" w:date="2022-08-21T11:25:00Z">
         <w:r>
           <w:t xml:space="preserve">we </w:t>
         </w:r>
       </w:ins>
-      <w:del w:id="36" w:author="Blake Actkinson" w:date="2022-08-21T11:25:00Z">
+      <w:del w:id="55" w:author="Blake Actkinson" w:date="2022-08-21T11:25:00Z">
         <w:r>
           <w:delText>T</w:delText>
         </w:r>
@@ -1301,7 +1432,7 @@
       <w:r>
         <w:t xml:space="preserve"> </w:t>
       </w:r>
-      <w:del w:id="37" w:author="Blake Actkinson" w:date="2022-08-21T11:26:00Z">
+      <w:del w:id="56" w:author="Blake Actkinson" w:date="2022-08-21T11:26:00Z">
         <w:r>
           <w:delText>bring NO and NO</w:delText>
         </w:r>
@@ -1318,17 +1449,17 @@
           <w:delText xml:space="preserve">and to address missing data, </w:delText>
         </w:r>
       </w:del>
-      <w:ins w:id="38" w:author="Blake Actkinson" w:date="2022-08-21T11:26:00Z">
+      <w:ins w:id="57" w:author="Blake Actkinson" w:date="2022-08-21T11:26:00Z">
         <w:r>
           <w:t xml:space="preserve"> us</w:t>
         </w:r>
       </w:ins>
-      <w:ins w:id="39" w:author="Blake Actkinson" w:date="2022-08-21T11:27:00Z">
+      <w:ins w:id="58" w:author="Blake Actkinson" w:date="2022-08-21T11:27:00Z">
         <w:r>
           <w:t>e</w:t>
         </w:r>
       </w:ins>
-      <w:ins w:id="40" w:author="Blake Actkinson" w:date="2022-08-21T11:26:00Z">
+      <w:ins w:id="59" w:author="Blake Actkinson" w:date="2022-08-21T11:26:00Z">
         <w:r>
           <w:t xml:space="preserve"> </w:t>
         </w:r>
@@ -1336,7 +1467,7 @@
       <w:r>
         <w:t xml:space="preserve">monotone Hermitian splines </w:t>
       </w:r>
-      <w:del w:id="41" w:author="Blake Actkinson" w:date="2022-08-21T11:26:00Z">
+      <w:del w:id="60" w:author="Blake Actkinson" w:date="2022-08-21T11:26:00Z">
         <w:r>
           <w:delText xml:space="preserve">were used </w:delText>
         </w:r>
@@ -1371,19 +1502,27 @@
       <w:r>
         <w:t xml:space="preserve"> real</w:t>
       </w:r>
-      <w:ins w:id="42" w:author="Blake Actkinson" w:date="2022-08-21T11:27:00Z">
+      <w:ins w:id="61" w:author="Blake Actkinson" w:date="2022-08-21T11:27:00Z">
         <w:r>
           <w:t>i</w:t>
         </w:r>
       </w:ins>
       <w:r>
-        <w:t>zations had at least one imputed measurement. Any multivariate realization with at least one missing observation in a variable not imputed was excluded otherwise. Days had to possess a minimum of 600 realizations to be included in the analysis. To be consistent with Miller and Actkinson et al.,</w:t>
+        <w:t xml:space="preserve">zations had at least one imputed measurement. Any multivariate realization with at least one missing observation in a variable not imputed was excluded otherwise. Days had to possess a minimum of 600 realizations to be included in the analysis. </w:t>
+      </w:r>
+      <w:ins w:id="62" w:author="Blake Actkinson" w:date="2022-09-05T20:32:00Z">
+        <w:r>
+          <w:t xml:space="preserve">Using road shapefiles available through the TigerLINE road database, we assign road categories to each of our points based on their respective latitude and longitude coordinates. </w:t>
+        </w:r>
+      </w:ins>
+      <w:r>
+        <w:t>To be consistent with Miller and Actkinson et al.,</w:t>
       </w:r>
       <w:r>
         <w:fldChar w:fldCharType="begin"/>
       </w:r>
       <w:r>
-        <w:instrText xml:space="preserve"> ADDIN ZOTERO_ITEM CSL_CITATION {"citationID":"If4JD8wT","properties":{"formattedCitation":"\\super 8,9\\nosupersub{}","plainCitation":"8,9","noteIndex":0},"citationItems":[{"id":126,"uris":["http://zotero.org/users/4282478/items/ZJCS2Z78"],"itemData":{"id":126,"type":"article-journal","abstract":"Diverse urban air pollution sources contribute to spatially variable atmospheric concentrations, with important public health implications. Mobile monitoring shows promise for understanding spatial pollutant patterns, yet it is unclear whether uncertainties associated with temporally sparse sampling and instrument performance limit our ability to identify locations of elevated pollution. To address this question, we analyze 9 months of repeated weekday daytime on-road mobile measurements of black carbon (BC), particle number (PN), and nitrogen oxide (NO, NO2) concentrations within 24 census tracts across Houston, Texas. We quantify persistently elevated, intermittent, and extreme concentration behaviors at 50 m road segments on surface streets and 90 m segments on highways relative to median statistics across the entire sampling domain. We find elevated concentrations above uncertainty levels (±40%) within portions of every census tract, with median concentration increases ranging from 2 to 3× for NO2, and &gt;9× for NO. In contrast, PN exhibits elevated concentrations of 1.5–2× the domain-wide median and distinct spatial patterns relative to other pollutants. Co-located elevated concentrations of primary combustion tracers (BC and NOx) near 30% of metal recycling and concrete batch plant facilities within our sampled census tracts are comparable to those measured within 200 m of highways. Our results demonstrate how extensive mobile monitoring across multiple census tracts can quantitatively characterize urban air pollution source patterns and are applicable to developing effective source mitigation policies.","container-title":"Environmental Science &amp; Technology","DOI":"10.1021/acs.est.9b05523","ISSN":"0013-936X","issue":"4","journalAbbreviation":"Environ. Sci. Technol.","note":"publisher: American Chemical Society","page":"2133-2142","source":"ACS Publications","title":"Characterizing Elevated Urban Air Pollutant Spatial Patterns with Mobile Monitoring in Houston, Texas","volume":"54","author":[{"family":"Miller","given":"David J."},{"family":"Actkinson","given":"Blake"},{"family":"Padilla","given":"Lauren"},{"family":"Griffin","given":"Robert J."},{"family":"Moore","given":"Katie"},{"family":"Lewis","given":"P. Grace Tee"},{"family":"Gardner-Frolick","given":"Rivkah"},{"family":"Craft","given":"Elena"},{"family":"Portier","given":"Christopher J."},{"family":"Hamburg","given":"Steven P."},{"family":"Alvarez","given":"Ramón A."}],"issued":{"date-parts":[["2020",2,18]]}}},{"id":242,"uris":["http://zotero.org/users/4282478/items/RSPG5BFE"],"itemData":{"id":242,"type":"article-journal","abstract":"&lt;p&gt;&lt;strong class=\"journal-contentHeaderColor\"&gt;Abstract.&lt;/strong&gt; Mobile monitoring is becoming increasingly popular for characterizing air pollution on fine spatial scales. In identifying local source contributions to measured pollutant concentrations, the detection and quantification of background are key steps in many mobile monitoring studies, but the methodology to do so requires further development to improve replicability. Here we discuss a new method for quantifying and removing background in mobile monitoring studies, State-Informed Background Removal (SIBaR). The method employs hidden Markov models (HMMs), a popular modeling technique that detects regime changes in time series. We discuss the development of SIBaR and assess its performance on an external dataset. We find 83 % agreement between the predictions made by SIBaR and the predetermined allocation of background and non-background data points. We then assess its application to a dataset collected in Houston by mapping the fraction of points designated as background and comparing source contributions to those derived using other published background detection and removal techniques. The presented results suggest that the SIBaR-modeled source contributions contain source influences left undetected by other techniques, but that they are prone to unrealistic source contribution estimates when they extrapolate. Results suggest that SIBaR could serve as a framework for improved background quantification and removal in future mobile monitoring studies while ensuring that cases of extrapolation are appropriately addressed.&lt;/p&gt;","container-title":"Atmospheric Measurement Techniques","DOI":"10.5194/amt-14-5809-2021","ISSN":"1867-1381","issue":"8","language":"English","note":"publisher: Copernicus GmbH","page":"5809-5821","source":"amt.copernicus.org","title":"SIBaR: a new method for background quantification and removal from mobile air pollution measurements","title-short":"SIBaR","volume":"14","author":[{"family":"Actkinson","given":"Blake"},{"family":"Ensor","given":"Katherine"},{"family":"Griffin","given":"Robert J."}],"issued":{"date-parts":[["2021",8,26]]}}}],"schema":"https://github.com/citation-style-language/schema/raw/master/csl-citation.json"} </w:instrText>
+        <w:instrText xml:space="preserve"> ADDIN ZOTERO_ITEM CSL_CITATION {"citationID":"If4JD8wT","properties":{"formattedCitation":"\\super 8,9\\nosupersub{}","plainCitation":"8,9","noteIndex":0},"citationItems":[{"id":108,"uris":["http://zotero.org/users/4282478/items/ZJCS2Z78"],"itemData":{"id":108,"type":"article-journal","abstract":"Diverse urban air pollution sources contribute to spatially variable atmospheric concentrations, with important public health implications. Mobile monitoring shows promise for understanding spatial pollutant patterns, yet it is unclear whether uncertainties associated with temporally sparse sampling and instrument performance limit our ability to identify locations of elevated pollution. To address this question, we analyze 9 months of repeated weekday daytime on-road mobile measurements of black carbon (BC), particle number (PN), and nitrogen oxide (NO, NO2) concentrations within 24 census tracts across Houston, Texas. We quantify persistently elevated, intermittent, and extreme concentration behaviors at 50 m road segments on surface streets and 90 m segments on highways relative to median statistics across the entire sampling domain. We find elevated concentrations above uncertainty levels (±40%) within portions of every census tract, with median concentration increases ranging from 2 to 3× for NO2, and &gt;9× for NO. In contrast, PN exhibits elevated concentrations of 1.5–2× the domain-wide median and distinct spatial patterns relative to other pollutants. Co-located elevated concentrations of primary combustion tracers (BC and NOx) near 30% of metal recycling and concrete batch plant facilities within our sampled census tracts are comparable to those measured within 200 m of highways. Our results demonstrate how extensive mobile monitoring across multiple census tracts can quantitatively characterize urban air pollution source patterns and are applicable to developing effective source mitigation policies.","container-title":"Environmental Science &amp; Technology","DOI":"10.1021/acs.est.9b05523","ISSN":"0013-936X","issue":"4","journalAbbreviation":"Environ. Sci. Technol.","note":"publisher: American Chemical Society","page":"2133-2142","source":"ACS Publications","title":"Characterizing Elevated Urban Air Pollutant Spatial Patterns with Mobile Monitoring in Houston, Texas","volume":"54","author":[{"family":"Miller","given":"David J."},{"family":"Actkinson","given":"Blake"},{"family":"Padilla","given":"Lauren"},{"family":"Griffin","given":"Robert J."},{"family":"Moore","given":"Katie"},{"family":"Lewis","given":"P. Grace Tee"},{"family":"Gardner-Frolick","given":"Rivkah"},{"family":"Craft","given":"Elena"},{"family":"Portier","given":"Christopher J."},{"family":"Hamburg","given":"Steven P."},{"family":"Alvarez","given":"Ramón A."}],"issued":{"date-parts":[["2020",2,18]]}}},{"id":24,"uris":["http://zotero.org/users/4282478/items/RSPG5BFE"],"itemData":{"id":24,"type":"article-journal","abstract":"&lt;p&gt;&lt;strong class=\"journal-contentHeaderColor\"&gt;Abstract.&lt;/strong&gt; Mobile monitoring is becoming increasingly popular for characterizing air pollution on fine spatial scales. In identifying local source contributions to measured pollutant concentrations, the detection and quantification of background are key steps in many mobile monitoring studies, but the methodology to do so requires further development to improve replicability. Here we discuss a new method for quantifying and removing background in mobile monitoring studies, State-Informed Background Removal (SIBaR). The method employs hidden Markov models (HMMs), a popular modeling technique that detects regime changes in time series. We discuss the development of SIBaR and assess its performance on an external dataset. We find 83 % agreement between the predictions made by SIBaR and the predetermined allocation of background and non-background data points. We then assess its application to a dataset collected in Houston by mapping the fraction of points designated as background and comparing source contributions to those derived using other published background detection and removal techniques. The presented results suggest that the SIBaR-modeled source contributions contain source influences left undetected by other techniques, but that they are prone to unrealistic source contribution estimates when they extrapolate. Results suggest that SIBaR could serve as a framework for improved background quantification and removal in future mobile monitoring studies while ensuring that cases of extrapolation are appropriately addressed.&lt;/p&gt;","container-title":"Atmospheric Measurement Techniques","DOI":"10.5194/amt-14-5809-2021","ISSN":"1867-1381","issue":"8","language":"English","note":"publisher: Copernicus GmbH","page":"5809-5821","source":"amt.copernicus.org","title":"SIBaR: a new method for background quantification and removal from mobile air pollution measurements","title-short":"SIBaR","volume":"14","author":[{"family":"Actkinson","given":"Blake"},{"family":"Ensor","given":"Katherine"},{"family":"Griffin","given":"Robert J."}],"issued":{"date-parts":[["2021",8,26]]}}}],"schema":"https://github.com/citation-style-language/schema/raw/master/csl-citation.json"} </w:instrText>
       </w:r>
       <w:r>
         <w:fldChar w:fldCharType="separate"/>
@@ -1402,13 +1541,26 @@
         <w:t xml:space="preserve"> we restrict our analysis to points with logged latitude/longitude coordinates on primary, se</w:t>
       </w:r>
       <w:r>
-        <w:t>condary, local, and private roads, as well as ramps and service drives as defined by the TigerLINE census.</w:t>
+        <w:t>condary, local, and private roads, as well as ramps and service drives</w:t>
+      </w:r>
+      <w:ins w:id="63" w:author="Blake Actkinson" w:date="2022-09-05T20:33:00Z">
+        <w:r>
+          <w:t>, since these are roads typically relevant to an individual’s exposure.</w:t>
+        </w:r>
+      </w:ins>
+      <w:del w:id="64" w:author="Blake Actkinson" w:date="2022-09-05T20:33:00Z">
+        <w:r>
+          <w:delText xml:space="preserve"> as defined by the TigerLINE census</w:delText>
+        </w:r>
+      </w:del>
+      <w:r>
+        <w:t>.</w:t>
       </w:r>
       <w:r>
         <w:fldChar w:fldCharType="begin"/>
       </w:r>
       <w:r>
-        <w:instrText xml:space="preserve"> ADDIN ZOTERO_ITEM CSL_CITATION {"citationID":"64sYJUik","properties":{"formattedCitation":"\\super 10\\nosupersub{}","plainCitation":"10","noteIndex":0},"citationItems":[{"id":288,"uris":["http://zotero.org/users/4282478/items/PGP7JDTY"],"itemData":{"id":288,"type":"webpage","title":"TIGER/Line Shapefile, 2018, county, Harris County, TX, All Roads County-based Shapefile - Data.gov","URL":"https://catalog.data.gov/dataset/tiger-line-shapefile-2018-county-harris-county-tx-all-roads-county-based-shapefile","accessed":{"date-parts":[["2020",12,14]]}}}],"schema":"https://github.com/citation-style-language/schema/raw/master/csl-citation.json"} </w:instrText>
+        <w:instrText xml:space="preserve"> ADDIN ZOTERO_ITEM CSL_CITATION {"citationID":"64sYJUik","properties":{"formattedCitation":"\\super 10\\nosupersub{}","plainCitation":"10","noteIndex":0},"citationItems":[{"id":70,"uris":["http://zotero.org/users/4282478/items/PGP7JDTY"],"itemData":{"id":70,"type":"webpage","title":"TIGER/Line Shapefile, 2018, county, Harris County, TX, All Roads County-based Shapefile - Data.gov","URL":"https://catalog.data.gov/dataset/tiger-line-shapefile-2018-county-harris-county-tx-all-roads-county-based-shapefile","accessed":{"date-parts":[["2020",12,14]]}}}],"schema":"https://github.com/citation-style-language/schema/raw/master/csl-citation.json"} </w:instrText>
       </w:r>
       <w:r>
         <w:fldChar w:fldCharType="separate"/>
@@ -1424,7 +1576,144 @@
         <w:fldChar w:fldCharType="end"/>
       </w:r>
       <w:r>
-        <w:t xml:space="preserve"> Additionally, we remove logged global positioning system (GPS) coordinates more than 30 m away from a given TigerLINE shapefile point, as these points were subject to GPS error, as well as points less than 30 m from a dead end in a road due to potential self-sampling contamination.</w:t>
+        <w:t xml:space="preserve"> </w:t>
+      </w:r>
+      <w:ins w:id="65" w:author="Blake Actkinson" w:date="2022-09-05T20:33:00Z">
+        <w:r>
+          <w:t xml:space="preserve">To account for GPS error, </w:t>
+        </w:r>
+      </w:ins>
+      <w:del w:id="66" w:author="Blake Actkinson" w:date="2022-09-05T20:33:00Z">
+        <w:r>
+          <w:delText xml:space="preserve">Additionally, </w:delText>
+        </w:r>
+      </w:del>
+      <w:r>
+        <w:t xml:space="preserve">we remove logged </w:t>
+      </w:r>
+      <w:del w:id="67" w:author="Blake Actkinson" w:date="2022-09-05T20:33:00Z">
+        <w:r>
+          <w:delText>global positioning system (</w:delText>
+        </w:r>
+      </w:del>
+      <w:r>
+        <w:t>GPS</w:t>
+      </w:r>
+      <w:del w:id="68" w:author="Blake Actkinson" w:date="2022-09-05T20:33:00Z">
+        <w:r>
+          <w:delText>)</w:delText>
+        </w:r>
+      </w:del>
+      <w:r>
+        <w:t xml:space="preserve"> coordinates </w:t>
+      </w:r>
+      <w:ins w:id="69" w:author="Blake Actkinson" w:date="2022-09-05T20:34:00Z">
+        <w:r>
+          <w:t xml:space="preserve">whose nearest neighbor distance to a </w:t>
+        </w:r>
+      </w:ins>
+      <w:del w:id="70" w:author="Blake Actkinson" w:date="2022-09-05T20:34:00Z">
+        <w:r>
+          <w:delText xml:space="preserve">more than 30 m away from a given </w:delText>
+        </w:r>
+      </w:del>
+      <w:r>
+        <w:t>TigerLINE shapefile point</w:t>
+      </w:r>
+      <w:ins w:id="71" w:author="Blake Actkinson" w:date="2022-09-05T20:34:00Z">
+        <w:r>
+          <w:t xml:space="preserve"> is more than 30 m </w:t>
+        </w:r>
+      </w:ins>
+      <w:ins w:id="72" w:author="Blake Actkinson" w:date="2022-09-05T20:35:00Z">
+        <w:r>
+          <w:t>away.</w:t>
+        </w:r>
+      </w:ins>
+      <w:del w:id="73" w:author="Blake Actkinson" w:date="2022-09-05T20:34:00Z">
+        <w:r>
+          <w:delText xml:space="preserve">, as these </w:delText>
+        </w:r>
+        <w:r>
+          <w:lastRenderedPageBreak/>
+          <w:delText>points were subject to GPS error,</w:delText>
+        </w:r>
+      </w:del>
+      <w:r>
+        <w:t xml:space="preserve"> </w:t>
+      </w:r>
+      <w:del w:id="74" w:author="Blake Actkinson" w:date="2022-09-05T20:35:00Z">
+        <w:r>
+          <w:delText>as</w:delText>
+        </w:r>
+      </w:del>
+      <w:ins w:id="75" w:author="Blake Actkinson" w:date="2022-09-05T20:35:00Z">
+        <w:r>
+          <w:t xml:space="preserve"> Additionally, we observed evidence of the vehicles sampling their own exhaust when driving to and from dead ends</w:t>
+        </w:r>
+      </w:ins>
+      <w:ins w:id="76" w:author="Blake Actkinson" w:date="2022-09-05T20:36:00Z">
+        <w:r>
+          <w:t xml:space="preserve"> in a previous analysis of the dataset</w:t>
+        </w:r>
+      </w:ins>
+      <w:ins w:id="77" w:author="Blake Actkinson" w:date="2022-09-05T20:35:00Z">
+        <w:r>
+          <w:t>.</w:t>
+        </w:r>
+      </w:ins>
+      <w:r>
+        <w:fldChar w:fldCharType="begin"/>
+      </w:r>
+      <w:r>
+        <w:instrText xml:space="preserve"> ADDIN ZOTERO_ITEM CSL_CITATION {"citationID":"dZUzEUus","properties":{"formattedCitation":"\\super 8\\nosupersub{}","plainCitation":"8","noteIndex":0},"citationItems":[{"id":108,"uris":["http://zotero.org/users/4282478/items/ZJCS2Z78"],"itemData":{"id":108,"type":"article-journal","abstract":"Diverse urban air pollution sources contribute to spatially variable atmospheric concentrations, with important public health implications. Mobile monitoring shows promise for understanding spatial pollutant patterns, yet it is unclear whether uncertainties associated with temporally sparse sampling and instrument performance limit our ability to identify locations of elevated pollution. To address this question, we analyze 9 months of repeated weekday daytime on-road mobile measurements of black carbon (BC), particle number (PN), and nitrogen oxide (NO, NO2) concentrations within 24 census tracts across Houston, Texas. We quantify persistently elevated, intermittent, and extreme concentration behaviors at 50 m road segments on surface streets and 90 m segments on highways relative to median statistics across the entire sampling domain. We find elevated concentrations above uncertainty levels (±40%) within portions of every census tract, with median concentration increases ranging from 2 to 3× for NO2, and &gt;9× for NO. In contrast, PN exhibits elevated concentrations of 1.5–2× the domain-wide median and distinct spatial patterns relative to other pollutants. Co-located elevated concentrations of primary combustion tracers (BC and NOx) near 30% of metal recycling and concrete batch plant facilities within our sampled census tracts are comparable to those measured within 200 m of highways. Our results demonstrate how extensive mobile monitoring across multiple census tracts can quantitatively characterize urban air pollution source patterns and are applicable to developing effective source mitigation policies.","container-title":"Environmental Science &amp; Technology","DOI":"10.1021/acs.est.9b05523","ISSN":"0013-936X","issue":"4","journalAbbreviation":"Environ. Sci. Technol.","note":"publisher: American Chemical Society","page":"2133-2142","source":"ACS Publications","title":"Characterizing Elevated Urban Air Pollutant Spatial Patterns with Mobile Monitoring in Houston, Texas","volume":"54","author":[{"family":"Miller","given":"David J."},{"family":"Actkinson","given":"Blake"},{"family":"Padilla","given":"Lauren"},{"family":"Griffin","given":"Robert J."},{"family":"Moore","given":"Katie"},{"family":"Lewis","given":"P. Grace Tee"},{"family":"Gardner-Frolick","given":"Rivkah"},{"family":"Craft","given":"Elena"},{"family":"Portier","given":"Christopher J."},{"family":"Hamburg","given":"Steven P."},{"family":"Alvarez","given":"Ramón A."}],"issued":{"date-parts":[["2020",2,18]]}}}],"schema":"https://github.com/citation-style-language/schema/raw/master/csl-citation.json"} </w:instrText>
+      </w:r>
+      <w:r>
+        <w:fldChar w:fldCharType="separate"/>
+      </w:r>
+      <w:r>
+        <w:rPr>
+          <w:szCs w:val="24"/>
+          <w:vertAlign w:val="superscript"/>
+        </w:rPr>
+        <w:t>8</w:t>
+      </w:r>
+      <w:r>
+        <w:fldChar w:fldCharType="end"/>
+      </w:r>
+      <w:r>
+        <w:t xml:space="preserve"> </w:t>
+      </w:r>
+      <w:ins w:id="78" w:author="Blake Actkinson" w:date="2022-09-05T20:36:00Z">
+        <w:r>
+          <w:t>Since the objective of the work is to not characterize</w:t>
+        </w:r>
+      </w:ins>
+      <w:ins w:id="79" w:author="Blake Actkinson" w:date="2022-09-05T20:37:00Z">
+        <w:r>
+          <w:t xml:space="preserve"> each individual vehicle’s emissions, we remove </w:t>
+        </w:r>
+      </w:ins>
+      <w:del w:id="80" w:author="Blake Actkinson" w:date="2022-09-05T20:36:00Z">
+        <w:r>
+          <w:delText xml:space="preserve">well </w:delText>
+        </w:r>
+      </w:del>
+      <w:del w:id="81" w:author="Blake Actkinson" w:date="2022-09-05T20:37:00Z">
+        <w:r>
+          <w:delText>as</w:delText>
+        </w:r>
+      </w:del>
+      <w:r>
+        <w:t xml:space="preserve"> points less than 30 m from a dead end in a road</w:t>
+      </w:r>
+      <w:del w:id="82" w:author="Blake Actkinson" w:date="2022-09-05T20:37:00Z">
+        <w:r>
+          <w:delText xml:space="preserve"> due to potential self-sampling contamination</w:delText>
+        </w:r>
+      </w:del>
+      <w:r>
+        <w:t>.</w:t>
       </w:r>
     </w:p>
     <w:p>
@@ -1461,7 +1750,7 @@
         <w:fldChar w:fldCharType="begin"/>
       </w:r>
       <w:r>
-        <w:instrText xml:space="preserve"> ADDIN ZOTERO_ITEM CSL_CITATION {"citationID":"fmirPemK","properties":{"formattedCitation":"\\super 6\\nosupersub{}","plainCitation":"6","noteIndex":0},"citationItems":[{"id":55,"uris":["http://zotero.org/users/4282478/items/KHHTUTWB"],"itemData":{"id":55,"type":"article-journal","abstract":"Clusteringalgorithmasreattractivefor the taskof classidentification in spatial databases.Howevetrh, e applicationto large spatial databasesrises the followingrequirementfsor clustering algorithms: minimalrequirementsof domain knowledgteo determinethe input parameters,discoveryof clusters witharbitraryshapeandgoodefficiencyonlarge databases. Thewell-knowcnlusteringalgorithmsoffer nosolution to the combinatioonf theserequirementsI.n this paper, wepresent the newclustering algorithmDBSCAreNlying on a density-basednotionof clusters whichis designedto discoverclusters of arbitrary shape.DBSCrAeNquiresonly one input parameterandsupportsthe user in determiningan appropriatevaluefor it. Weperformeadn experimentaelvaluation of the effectiveness and efficiency of DBSCAusNing synthetic data and real data of the SEQUO2IA000benchmark.Theresults of our experimentsdemonstratethat (1) DBSCiAsNsignificantlymoreeffective in discoveringclusters of arbitrary shapethan the well-knowanlgorithmCLARANS,and that (2) DBSCAoNutperforms CLARANbyS factorof morethan100in termsof efficiency.","language":"en","page":"6","source":"Zotero","title":"A Density-Based Algorithm for Discovering Clusters in Large Spatial Databases with Noise","author":[{"family":"Ester","given":"Martin"},{"family":"Kriegel","given":"Hans-Peter"},{"family":"Xu","given":"Xiaowei"}]}}],"schema":"https://github.com/citation-style-language/schema/raw/master/csl-citation.json"} </w:instrText>
+        <w:instrText xml:space="preserve"> ADDIN ZOTERO_ITEM CSL_CITATION {"citationID":"fmirPemK","properties":{"formattedCitation":"\\super 6\\nosupersub{}","plainCitation":"6","noteIndex":0},"citationItems":[{"id":720,"uris":["http://zotero.org/users/4282478/items/KHHTUTWB"],"itemData":{"id":720,"type":"article-journal","abstract":"Clusteringalgorithmasreattractivefor the taskof classidentification in spatial databases.Howevetrh, e applicationto large spatial databasesrises the followingrequirementfsor clustering algorithms: minimalrequirementsof domain knowledgteo determinethe input parameters,discoveryof clusters witharbitraryshapeandgoodefficiencyonlarge databases. Thewell-knowcnlusteringalgorithmsoffer nosolution to the combinatioonf theserequirementsI.n this paper, wepresent the newclustering algorithmDBSCAreNlying on a density-basednotionof clusters whichis designedto discoverclusters of arbitrary shape.DBSCrAeNquiresonly one input parameterandsupportsthe user in determiningan appropriatevaluefor it. Weperformeadn experimentaelvaluation of the effectiveness and efficiency of DBSCAusNing synthetic data and real data of the SEQUO2IA000benchmark.Theresults of our experimentsdemonstratethat (1) DBSCiAsNsignificantlymoreeffective in discoveringclusters of arbitrary shapethan the well-knowanlgorithmCLARANS,and that (2) DBSCAoNutperforms CLARANbyS factorof morethan100in termsof efficiency.","language":"en","page":"6","source":"Zotero","title":"A Density-Based Algorithm for Discovering Clusters in Large Spatial Databases with Noise","author":[{"family":"Ester","given":"Martin"},{"family":"Kriegel","given":"Hans-Peter"},{"family":"Xu","given":"Xiaowei"}]}}],"schema":"https://github.com/citation-style-language/schema/raw/master/csl-citation.json"} </w:instrText>
       </w:r>
       <w:r>
         <w:fldChar w:fldCharType="separate"/>
@@ -1511,14 +1800,7 @@
         <w:rPr>
           <w:iCs/>
         </w:rPr>
-        <w:t xml:space="preserve"> as core points, points that do not meet the MinPts criteria but </w:t>
-      </w:r>
-      <w:r>
-        <w:rPr>
-          <w:iCs/>
-        </w:rPr>
-        <w:lastRenderedPageBreak/>
-        <w:t xml:space="preserve">have a core point within their </w:t>
+        <w:t xml:space="preserve"> as core points, points that do not meet the MinPts criteria but have a core point within their </w:t>
       </w:r>
       <m:oMath>
         <m:r>
@@ -1607,7 +1889,7 @@
         <w:rPr>
           <w:iCs/>
         </w:rPr>
-        <w:instrText xml:space="preserve"> ADDIN ZOTERO_ITEM CSL_CITATION {"citationID":"F7ePLrGC","properties":{"formattedCitation":"\\super 11\\nosupersub{}","plainCitation":"11","noteIndex":0},"citationItems":[{"id":54,"uris":["http://zotero.org/users/4282478/items/7T4J7XV7"],"itemData":{"id":54,"type":"article-journal","abstract":"This article describes the implementation and use of the R package dbscan, which provides complete and fast implementations of the popular density-based clustering algorithm DBSCAN and the augmented ordering algorithm OPTICS. Package dbscan uses advanced open-source spatial indexing data structures implemented in C++ to speed up computation. An important advantage of this implementation is that it is up-to-date with several improvements that have been added since the original algorithms were publications (e.g., artifact corrections and dendrogram extraction methods for OPTICS). We provide a consistent presentation of the DBSCAN and OPTICS algorithms, and compare dbscan's implementation with other popular libraries such as the R package fpc, ELKI, WEKA, PyClustering, SciKit-Learn, and SPMF in terms of available features and using an experimental comparison.","container-title":"Journal of Statistical Software","DOI":"10.18637/jss.v091.i01","ISSN":"1548-7660","language":"en","license":"Copyright (c) 2019 Michael Hahsler, Matthew Piekenbrock, Derek Doran","page":"1-30","source":"138.232.16.156","title":"dbscan: Fast Density-Based Clustering with R","title-short":"dbscan","volume":"91","author":[{"family":"Hahsler","given":"Michael"},{"family":"Piekenbrock","given":"Matthew"},{"family":"Doran","given":"Derek"}],"issued":{"date-parts":[["2019",10,31]]}}}],"schema":"https://github.com/citation-style-language/schema/raw/master/csl-citation.json"} </w:instrText>
+        <w:instrText xml:space="preserve"> ADDIN ZOTERO_ITEM CSL_CITATION {"citationID":"F7ePLrGC","properties":{"formattedCitation":"\\super 11\\nosupersub{}","plainCitation":"11","noteIndex":0},"citationItems":[{"id":721,"uris":["http://zotero.org/users/4282478/items/7T4J7XV7"],"itemData":{"id":721,"type":"article-journal","abstract":"This article describes the implementation and use of the R package dbscan, which provides complete and fast implementations of the popular density-based clustering algorithm DBSCAN and the augmented ordering algorithm OPTICS. Package dbscan uses advanced open-source spatial indexing data structures implemented in C++ to speed up computation. An important advantage of this implementation is that it is up-to-date with several improvements that have been added since the original algorithms were publications (e.g., artifact corrections and dendrogram extraction methods for OPTICS). We provide a consistent presentation of the DBSCAN and OPTICS algorithms, and compare dbscan's implementation with other popular libraries such as the R package fpc, ELKI, WEKA, PyClustering, SciKit-Learn, and SPMF in terms of available features and using an experimental comparison.","container-title":"Journal of Statistical Software","DOI":"10.18637/jss.v091.i01","ISSN":"1548-7660","language":"en","license":"Copyright (c) 2019 Michael Hahsler, Matthew Piekenbrock, Derek Doran","page":"1-30","source":"138.232.16.156","title":"dbscan: Fast Density-Based Clustering with R","title-short":"dbscan","volume":"91","author":[{"family":"Hahsler","given":"Michael"},{"family":"Piekenbrock","given":"Matthew"},{"family":"Doran","given":"Derek"}],"issued":{"date-parts":[["2019",10,31]]}}}],"schema":"https://github.com/citation-style-language/schema/raw/master/csl-citation.json"} </w:instrText>
       </w:r>
       <w:r>
         <w:rPr>
@@ -1831,6 +2113,7 @@
         <w:pStyle w:val="TAMainText"/>
       </w:pPr>
       <w:r>
+        <w:lastRenderedPageBreak/>
         <w:t>Where MinPts is the minimum points parameter and || denotes cardinality. The algorithm systematically labels points as core points, border points, or noise points depending on these criteria.</w:t>
       </w:r>
     </w:p>
@@ -1911,7 +2194,6 @@
           <w:b/>
           <w:bCs/>
         </w:rPr>
-        <w:lastRenderedPageBreak/>
         <w:t>Algorithm Description</w:t>
       </w:r>
     </w:p>
@@ -2063,6 +2345,7 @@
         <w:pStyle w:val="TAMainText"/>
       </w:pPr>
       <w:r>
+        <w:lastRenderedPageBreak/>
         <w:t xml:space="preserve"> </w:t>
       </w:r>
       <w:r>
@@ -2152,7 +2435,7 @@
       <w:pPr>
         <w:pStyle w:val="TAMainText"/>
         <w:rPr>
-          <w:del w:id="43" w:author="Blake Actkinson" w:date="2022-08-21T11:28:00Z"/>
+          <w:del w:id="83" w:author="Blake Actkinson" w:date="2022-08-21T11:28:00Z"/>
           <w:iCs/>
         </w:rPr>
       </w:pPr>
@@ -2169,7 +2452,7 @@
         <w:rPr>
           <w:iCs/>
         </w:rPr>
-        <w:pPrChange w:id="44" w:author="Blake Actkinson" w:date="2022-08-21T11:28:00Z">
+        <w:pPrChange w:id="84" w:author="Blake Actkinson" w:date="2022-08-21T11:28:00Z">
           <w:pPr>
             <w:pStyle w:val="TAMainText"/>
             <w:ind w:firstLine="0"/>
@@ -2658,7 +2941,7 @@
       <w:pPr>
         <w:pStyle w:val="VAFigureCaption"/>
       </w:pPr>
-      <w:bookmarkStart w:id="45" w:name="_Toc98254624"/>
+      <w:bookmarkStart w:id="85" w:name="_Toc98254624"/>
       <w:r>
         <w:rPr>
           <w:rFonts w:eastAsiaTheme="minorEastAsia"/>
@@ -2717,7 +3000,7 @@
           </wp:anchor>
         </w:drawing>
       </w:r>
-      <w:bookmarkEnd w:id="45"/>
+      <w:bookmarkEnd w:id="85"/>
       <w:r>
         <w:rPr>
           <w:b/>
@@ -2885,7 +3168,7 @@
         <w:fldChar w:fldCharType="begin"/>
       </w:r>
       <w:r>
-        <w:instrText xml:space="preserve"> ADDIN ZOTERO_ITEM CSL_CITATION {"citationID":"xx062SKU","properties":{"formattedCitation":"\\super 5\\nosupersub{}","plainCitation":"5","noteIndex":0},"citationItems":[{"id":57,"uris":["http://zotero.org/users/4282478/items/3NNRDJPS"],"itemData":{"id":57,"type":"article-journal","abstract":"&lt;p&gt;&lt;strong class=\"journal-contentHeaderColor\"&gt;Abstract.&lt;/strong&gt; A compact mobile aerosol research laboratory (MoLa) for stationary and mobile measurements of aerosol and trace gas characteristics was developed at the Max Planck Institute for Chemistry (MPIC) in Mainz, Germany. Major efforts were made to design an aerosol inlet system which is optimized and characterised for both, stationary and mobile measurements using a particle loss modelling approach. The instrumentation on board allows the determination of a multitude of physical and chemical aerosol parameters, for example particle number and mass concentration (PM&lt;sub&gt;1/2.5/10&lt;/sub&gt;), particle size distributions in the diameter range 6 nm up to 32 μm, and chemical composition of the sub-micron aerosol. Furthermore, trace gas concentrations of O&lt;sub&gt;3&lt;/sub&gt;, SO&lt;sub&gt;2&lt;/sub&gt;, CO, CO&lt;sub&gt;2&lt;/sub&gt;, NO, NO&lt;sub&gt;2&lt;/sub&gt; and water vapour as well as meteorological parameters like temperature, relative humidity, pressure, wind, solar radiation and precipitation are measured together with various housekeeping parameters. All instruments collect data with high time resolution in the second to minute-range. The measurement platform, as well as data acquisition and handling tools, are optimized for efficient application to various measurement settings. The mobile laboratory is designed to be used for mobile investigation of anthropogenically influenced environments. Possible applications include pollutant mapping, chasing of mobile sources or Lagrangian-type measurements in emission plumes, but also stationary measurements with possible frequent position changes and a well-characterised instrument setup. In addition to the design and features of the mobile laboratory, its inlet system and instrumentation as well as examples of applications of this platform are presented. Challenges associated with such measurements and approaches to extract the desired information from the mobile datasets are discussed.&lt;/p&gt;","container-title":"Atmospheric Measurement Techniques","DOI":"10.5194/amt-5-1443-2012","ISSN":"1867-1381","issue":"6","language":"English","note":"publisher: Copernicus GmbH","page":"1443-1457","source":"amt.copernicus.org","title":"Design of a mobile aerosol research laboratory and data processing tools for effective stationary and mobile field measurements","volume":"5","author":[{"family":"Drewnick","given":"F."},{"family":"Böttger","given":"T."},{"family":"Weiden-Reinmüller","given":"S.-L.","non-dropping-particle":"von der"},{"family":"Zorn","given":"S. R."},{"family":"Klimach","given":"T."},{"family":"Schneider","given":"J."},{"family":"Borrmann","given":"S."}],"issued":{"date-parts":[["2012",6,27]]}}}],"schema":"https://github.com/citation-style-language/schema/raw/master/csl-citation.json"} </w:instrText>
+        <w:instrText xml:space="preserve"> ADDIN ZOTERO_ITEM CSL_CITATION {"citationID":"xx062SKU","properties":{"formattedCitation":"\\super 5\\nosupersub{}","plainCitation":"5","noteIndex":0},"citationItems":[{"id":714,"uris":["http://zotero.org/users/4282478/items/3NNRDJPS"],"itemData":{"id":714,"type":"article-journal","abstract":"&lt;p&gt;&lt;strong class=\"journal-contentHeaderColor\"&gt;Abstract.&lt;/strong&gt; A compact mobile aerosol research laboratory (MoLa) for stationary and mobile measurements of aerosol and trace gas characteristics was developed at the Max Planck Institute for Chemistry (MPIC) in Mainz, Germany. Major efforts were made to design an aerosol inlet system which is optimized and characterised for both, stationary and mobile measurements using a particle loss modelling approach. The instrumentation on board allows the determination of a multitude of physical and chemical aerosol parameters, for example particle number and mass concentration (PM&lt;sub&gt;1/2.5/10&lt;/sub&gt;), particle size distributions in the diameter range 6 nm up to 32 μm, and chemical composition of the sub-micron aerosol. Furthermore, trace gas concentrations of O&lt;sub&gt;3&lt;/sub&gt;, SO&lt;sub&gt;2&lt;/sub&gt;, CO, CO&lt;sub&gt;2&lt;/sub&gt;, NO, NO&lt;sub&gt;2&lt;/sub&gt; and water vapour as well as meteorological parameters like temperature, relative humidity, pressure, wind, solar radiation and precipitation are measured together with various housekeeping parameters. All instruments collect data with high time resolution in the second to minute-range. The measurement platform, as well as data acquisition and handling tools, are optimized for efficient application to various measurement settings. The mobile laboratory is designed to be used for mobile investigation of anthropogenically influenced environments. Possible applications include pollutant mapping, chasing of mobile sources or Lagrangian-type measurements in emission plumes, but also stationary measurements with possible frequent position changes and a well-characterised instrument setup. In addition to the design and features of the mobile laboratory, its inlet system and instrumentation as well as examples of applications of this platform are presented. Challenges associated with such measurements and approaches to extract the desired information from the mobile datasets are discussed.&lt;/p&gt;","container-title":"Atmospheric Measurement Techniques","DOI":"10.5194/amt-5-1443-2012","ISSN":"1867-1381","issue":"6","language":"English","note":"publisher: Copernicus GmbH","page":"1443-1457","source":"amt.copernicus.org","title":"Design of a mobile aerosol research laboratory and data processing tools for effective stationary and mobile field measurements","volume":"5","author":[{"family":"Drewnick","given":"F."},{"family":"Böttger","given":"T."},{"family":"Weiden-Reinmüller","given":"S.-L.","non-dropping-particle":"von der"},{"family":"Zorn","given":"S. R."},{"family":"Klimach","given":"T."},{"family":"Schneider","given":"J."},{"family":"Borrmann","given":"S."}],"issued":{"date-parts":[["2012",6,27]]}}}],"schema":"https://github.com/citation-style-language/schema/raw/master/csl-citation.json"} </w:instrText>
       </w:r>
       <w:r>
         <w:fldChar w:fldCharType="separate"/>
@@ -3657,7 +3940,7 @@
         <w:fldChar w:fldCharType="begin"/>
       </w:r>
       <w:r>
-        <w:instrText xml:space="preserve"> ADDIN ZOTERO_ITEM CSL_CITATION {"citationID":"BsSKDlX6","properties":{"formattedCitation":"\\super 12\\nosupersub{}","plainCitation":"12","noteIndex":0},"citationItems":[{"id":275,"uris":["http://zotero.org/users/4282478/items/93NPIWK3"],"itemData":{"id":275,"type":"webpage","title":"R: The R Project for Statistical Computing","URL":"https://www.r-project.org/","accessed":{"date-parts":[["2021",6,22]]}}}],"schema":"https://github.com/citation-style-language/schema/raw/master/csl-citation.json"} </w:instrText>
+        <w:instrText xml:space="preserve"> ADDIN ZOTERO_ITEM CSL_CITATION {"citationID":"BsSKDlX6","properties":{"formattedCitation":"\\super 12\\nosupersub{}","plainCitation":"12","noteIndex":0},"citationItems":[{"id":57,"uris":["http://zotero.org/users/4282478/items/93NPIWK3"],"itemData":{"id":57,"type":"webpage","title":"R: The R Project for Statistical Computing","URL":"https://www.r-project.org/","accessed":{"date-parts":[["2021",6,22]]}}}],"schema":"https://github.com/citation-style-language/schema/raw/master/csl-citation.json"} </w:instrText>
       </w:r>
       <w:r>
         <w:fldChar w:fldCharType="separate"/>
@@ -3679,7 +3962,7 @@
         <w:fldChar w:fldCharType="begin"/>
       </w:r>
       <w:r>
-        <w:instrText xml:space="preserve"> ADDIN ZOTERO_ITEM CSL_CITATION {"citationID":"bmXDfPdQ","properties":{"formattedCitation":"\\super 12\\nosupersub{}","plainCitation":"12","noteIndex":0},"citationItems":[{"id":275,"uris":["http://zotero.org/users/4282478/items/93NPIWK3"],"itemData":{"id":275,"type":"webpage","title":"R: The R Project for Statistical Computing","URL":"https://www.r-project.org/","accessed":{"date-parts":[["2021",6,22]]}}}],"schema":"https://github.com/citation-style-language/schema/raw/master/csl-citation.json"} </w:instrText>
+        <w:instrText xml:space="preserve"> ADDIN ZOTERO_ITEM CSL_CITATION {"citationID":"bmXDfPdQ","properties":{"formattedCitation":"\\super 12\\nosupersub{}","plainCitation":"12","noteIndex":0},"citationItems":[{"id":57,"uris":["http://zotero.org/users/4282478/items/93NPIWK3"],"itemData":{"id":57,"type":"webpage","title":"R: The R Project for Statistical Computing","URL":"https://www.r-project.org/","accessed":{"date-parts":[["2021",6,22]]}}}],"schema":"https://github.com/citation-style-language/schema/raw/master/csl-citation.json"} </w:instrText>
       </w:r>
       <w:r>
         <w:fldChar w:fldCharType="separate"/>
@@ -3707,7 +3990,7 @@
         <w:fldChar w:fldCharType="begin"/>
       </w:r>
       <w:r>
-        <w:instrText xml:space="preserve"> ADDIN ZOTERO_ITEM CSL_CITATION {"citationID":"5tHl4meh","properties":{"formattedCitation":"\\super 13\\nosupersub{}","plainCitation":"13","noteIndex":0},"citationItems":[{"id":21,"uris":["http://zotero.org/users/4282478/items/PNAPG8MF"],"itemData":{"id":21,"type":"software","abstract":"C-based conversion of large scatterplot data to rasters. Speeds up plotting of data with millions of points.","license":"GPL (≥ 3)","source":"R-Packages","title":"scattermore: Scatterplots with More Points","title-short":"scattermore","URL":"https://CRAN.R-project.org/package=scattermore","version":"0.8","author":[{"family":"Kratochvil","given":"Mirek"}],"accessed":{"date-parts":[["2022",4,11]]},"issued":{"date-parts":[["2022",2,14]]}}}],"schema":"https://github.com/citation-style-language/schema/raw/master/csl-citation.json"} </w:instrText>
+        <w:instrText xml:space="preserve"> ADDIN ZOTERO_ITEM CSL_CITATION {"citationID":"5tHl4meh","properties":{"formattedCitation":"\\super 13\\nosupersub{}","plainCitation":"13","noteIndex":0},"citationItems":[{"id":791,"uris":["http://zotero.org/users/4282478/items/PNAPG8MF"],"itemData":{"id":791,"type":"software","abstract":"C-based conversion of large scatterplot data to rasters. Speeds up plotting of data with millions of points.","license":"GPL (≥ 3)","source":"R-Packages","title":"scattermore: Scatterplots with More Points","title-short":"scattermore","URL":"https://CRAN.R-project.org/package=scattermore","version":"0.8","author":[{"family":"Kratochvil","given":"Mirek"}],"accessed":{"date-parts":[["2022",4,11]]},"issued":{"date-parts":[["2022",2,14]]}}}],"schema":"https://github.com/citation-style-language/schema/raw/master/csl-citation.json"} </w:instrText>
       </w:r>
       <w:r>
         <w:fldChar w:fldCharType="separate"/>
@@ -3729,7 +4012,7 @@
         <w:fldChar w:fldCharType="begin"/>
       </w:r>
       <w:r>
-        <w:instrText xml:space="preserve"> ADDIN ZOTERO_ITEM CSL_CITATION {"citationID":"azLVLT8L","properties":{"formattedCitation":"\\super 14\\nosupersub{}","plainCitation":"14","noteIndex":0},"citationItems":[{"id":35,"uris":["http://zotero.org/users/4282478/items/MF36QX2J"],"itemData":{"id":35,"type":"webpage","abstract":"The tidyverse is an integrated collection of R packages designed to make data science fast, fluid, and fun.","language":"en-us","title":"Tidyverse","URL":"https://www.tidyverse.org/","accessed":{"date-parts":[["2022",3,31]]}}}],"schema":"https://github.com/citation-style-language/schema/raw/master/csl-citation.json"} </w:instrText>
+        <w:instrText xml:space="preserve"> ADDIN ZOTERO_ITEM CSL_CITATION {"citationID":"azLVLT8L","properties":{"formattedCitation":"\\super 14\\nosupersub{}","plainCitation":"14","noteIndex":0},"citationItems":[{"id":766,"uris":["http://zotero.org/users/4282478/items/MF36QX2J"],"itemData":{"id":766,"type":"webpage","abstract":"The tidyverse is an integrated collection of R packages designed to make data science fast, fluid, and fun.","language":"en-us","title":"Tidyverse","URL":"https://www.tidyverse.org/","accessed":{"date-parts":[["2022",3,31]]}}}],"schema":"https://github.com/citation-style-language/schema/raw/master/csl-citation.json"} </w:instrText>
       </w:r>
       <w:r>
         <w:fldChar w:fldCharType="separate"/>
@@ -3757,7 +4040,7 @@
         <w:fldChar w:fldCharType="begin"/>
       </w:r>
       <w:r>
-        <w:instrText xml:space="preserve"> ADDIN ZOTERO_ITEM CSL_CITATION {"citationID":"o0ZivP6J","properties":{"formattedCitation":"\\super 15\\nosupersub{}","plainCitation":"15","noteIndex":0},"citationItems":[{"id":20,"uris":["http://zotero.org/users/4282478/items/N93IUAHJ"],"itemData":{"id":20,"type":"software","abstract":"A general purpose toolbox for personality, psychometric theory and experimental psychology. Functions are primarily for multivariate analysis and scale construction using factor analysis, principal component analysis, cluster analysis and reliability analysis, although others provide basic descriptive statistics. Item Response Theory is done using factor analysis of tetrachoric and polychoric correlations. Functions for analyzing data at multiple levels include within and between group statistics, including correlations and factor analysis. Functions for simulating and testing particular item and test structures are included. Several functions serve as a useful front end for structural equation modeling. Graphical displays of path diagrams, factor analysis and structural equation models are created using basic graphics. Some of the functions are written to support a book on psychometric theory as well as publications in personality research. For more information, see the &lt;https://personality-project.org/r/&gt; web page.","license":"GPL-2 | GPL-3 [expanded from: GPL (≥ 2)]","source":"R-Packages","title":"psych: Procedures for Psychological, Psychometric, and Personality Research","title-short":"psych","URL":"https://CRAN.R-project.org/package=psych","version":"2.2.3","author":[{"family":"Revelle","given":"William"}],"accessed":{"date-parts":[["2022",4,11]]},"issued":{"date-parts":[["2022",3,19]]}}}],"schema":"https://github.com/citation-style-language/schema/raw/master/csl-citation.json"} </w:instrText>
+        <w:instrText xml:space="preserve"> ADDIN ZOTERO_ITEM CSL_CITATION {"citationID":"o0ZivP6J","properties":{"formattedCitation":"\\super 15\\nosupersub{}","plainCitation":"15","noteIndex":0},"citationItems":[{"id":792,"uris":["http://zotero.org/users/4282478/items/N93IUAHJ"],"itemData":{"id":792,"type":"software","abstract":"A general purpose toolbox for personality, psychometric theory and experimental psychology. Functions are primarily for multivariate analysis and scale construction using factor analysis, principal component analysis, cluster analysis and reliability analysis, although others provide basic descriptive statistics. Item Response Theory is done using factor analysis of tetrachoric and polychoric correlations. Functions for analyzing data at multiple levels include within and between group statistics, including correlations and factor analysis. Functions for simulating and testing particular item and test structures are included. Several functions serve as a useful front end for structural equation modeling. Graphical displays of path diagrams, factor analysis and structural equation models are created using basic graphics. Some of the functions are written to support a book on psychometric theory as well as publications in personality research. For more information, see the &lt;https://personality-project.org/r/&gt; web page.","license":"GPL-2 | GPL-3 [expanded from: GPL (≥ 2)]","source":"R-Packages","title":"psych: Procedures for Psychological, Psychometric, and Personality Research","title-short":"psych","URL":"https://CRAN.R-project.org/package=psych","version":"2.2.3","author":[{"family":"Revelle","given":"William"}],"accessed":{"date-parts":[["2022",4,11]]},"issued":{"date-parts":[["2022",3,19]]}}}],"schema":"https://github.com/citation-style-language/schema/raw/master/csl-citation.json"} </w:instrText>
       </w:r>
       <w:r>
         <w:fldChar w:fldCharType="separate"/>
@@ -3779,7 +4062,7 @@
         <w:fldChar w:fldCharType="begin"/>
       </w:r>
       <w:r>
-        <w:instrText xml:space="preserve"> ADDIN ZOTERO_ITEM CSL_CITATION {"citationID":"zD3noMKy","properties":{"formattedCitation":"\\super 1\\nosupersub{}","plainCitation":"1","noteIndex":0},"citationItems":[{"id":177,"uris":["http://zotero.org/users/4282478/items/4SPHF3NQ"],"itemData":{"id":177,"type":"article-journal","abstract":"We have applied the absolute principal component scores (APCS) receptor model to on-road, background-adjusted measurements of NOx, CO, CO2, black carbon (BC), and particle number (PN) obtained from a continuously moving platform deployed over nine afternoon sampling periods in Seattle, WA. Two Varimax-rotated principal component features described 75% of the overall variance of the observations. A heavy-duty vehicle feature was correlated with black carbon and particle number, whereas a light-duty feature was correlated with CO and CO2. NOx had moderate correlation with both features. The bootstrapped APCS model predictions were used to estimate area-wide, average fuel-based emission factors and their respective 95% confidence limits. The average emission factors for NOx, CO, BC and PN (14.8, 18.9, 0.40 g/kg, and 4.3 × 1015 particles/kg for heavy duty vehicles, and 3.2, 22.4, 0.016 g/kg, and 0.19 × 1015 particles/kg for light-duty vehicles, respectively) are consistent with previous estimates based on remote sensing, vehicle chase studies, and recent dynamometer tests. Information on the spatial distribution of the concentrations contributed by these two vehicle categories relative to background during the sampling period was also obtained.","container-title":"Atmospheric Environment","DOI":"10.1016/j.atmosenv.2016.12.037","ISSN":"1352-2310","journalAbbreviation":"Atmospheric Environment","page":"201-211","source":"ScienceDirect","title":"Ambient air quality measurements from a continuously moving mobile platform: Estimation of area-wide, fuel-based, mobile source emission factors using absolute principal component scores","title-short":"Ambient air quality measurements from a continuously moving mobile platform","volume":"152","author":[{"family":"Larson","given":"Timothy"},{"family":"Gould","given":"Timothy"},{"family":"Riley","given":"Erin A."},{"family":"Austin","given":"Elena"},{"family":"Fintzi","given":"Jonathan"},{"family":"Sheppard","given":"Lianne"},{"family":"Yost","given":"Michael"},{"family":"Simpson","given":"Christopher"}],"issued":{"date-parts":[["2017",3,1]]}}}],"schema":"https://github.com/citation-style-language/schema/raw/master/csl-citation.json"} </w:instrText>
+        <w:instrText xml:space="preserve"> ADDIN ZOTERO_ITEM CSL_CITATION {"citationID":"zD3noMKy","properties":{"formattedCitation":"\\super 1\\nosupersub{}","plainCitation":"1","noteIndex":0},"citationItems":[{"id":159,"uris":["http://zotero.org/users/4282478/items/4SPHF3NQ"],"itemData":{"id":159,"type":"article-journal","abstract":"We have applied the absolute principal component scores (APCS) receptor model to on-road, background-adjusted measurements of NOx, CO, CO2, black carbon (BC), and particle number (PN) obtained from a continuously moving platform deployed over nine afternoon sampling periods in Seattle, WA. Two Varimax-rotated principal component features described 75% of the overall variance of the observations. A heavy-duty vehicle feature was correlated with black carbon and particle number, whereas a light-duty feature was correlated with CO and CO2. NOx had moderate correlation with both features. The bootstrapped APCS model predictions were used to estimate area-wide, average fuel-based emission factors and their respective 95% confidence limits. The average emission factors for NOx, CO, BC and PN (14.8, 18.9, 0.40 g/kg, and 4.3 × 1015 particles/kg for heavy duty vehicles, and 3.2, 22.4, 0.016 g/kg, and 0.19 × 1015 particles/kg for light-duty vehicles, respectively) are consistent with previous estimates based on remote sensing, vehicle chase studies, and recent dynamometer tests. Information on the spatial distribution of the concentrations contributed by these two vehicle categories relative to background during the sampling period was also obtained.","container-title":"Atmospheric Environment","DOI":"10.1016/j.atmosenv.2016.12.037","ISSN":"1352-2310","journalAbbreviation":"Atmospheric Environment","page":"201-211","source":"ScienceDirect","title":"Ambient air quality measurements from a continuously moving mobile platform: Estimation of area-wide, fuel-based, mobile source emission factors using absolute principal component scores","title-short":"Ambient air quality measurements from a continuously moving mobile platform","volume":"152","author":[{"family":"Larson","given":"Timothy"},{"family":"Gould","given":"Timothy"},{"family":"Riley","given":"Erin A."},{"family":"Austin","given":"Elena"},{"family":"Fintzi","given":"Jonathan"},{"family":"Sheppard","given":"Lianne"},{"family":"Yost","given":"Michael"},{"family":"Simpson","given":"Christopher"}],"issued":{"date-parts":[["2017",3,1]]}}}],"schema":"https://github.com/citation-style-language/schema/raw/master/csl-citation.json"} </w:instrText>
       </w:r>
       <w:r>
         <w:fldChar w:fldCharType="separate"/>
@@ -3811,7 +4094,7 @@
       <w:r>
         <w:t xml:space="preserve"> potential meanings of clustered anomalies. Roadway trucking variables were ext</w:t>
       </w:r>
-      <w:del w:id="46" w:author="Blake Actkinson" w:date="2022-08-27T10:06:00Z">
+      <w:del w:id="86" w:author="Blake Actkinson" w:date="2022-08-27T10:06:00Z">
         <w:r>
           <w:delText>y</w:delText>
         </w:r>
@@ -3829,7 +4112,7 @@
         <w:fldChar w:fldCharType="begin"/>
       </w:r>
       <w:r>
-        <w:instrText xml:space="preserve"> ADDIN ZOTERO_ITEM CSL_CITATION {"citationID":"lj2KUFXm","properties":{"formattedCitation":"\\super 16,17\\nosupersub{}","plainCitation":"16,17","noteIndex":0},"citationItems":[{"id":29,"uris":["http://zotero.org/users/4282478/items/E6QZTWN3"],"itemData":{"id":29,"type":"software","abstract":"Support for simple features, a standardized way to encode spatial vector data. Binds to 'GDAL' for reading and writing data, to 'GEOS' for geometrical operations, and to 'PROJ' for projection conversions and datum transformations. Uses by default the 's2' package for spherical geometry operations on ellipsoidal (long/lat) coordinates.","license":"GPL-2 | MIT + file LICENSE","source":"R-Packages","title":"sf: Simple Features for R","title-short":"sf","URL":"https://CRAN.R-project.org/package=sf","version":"1.0-7","author":[{"family":"Pebesma","given":"Edzer"},{"family":"Bivand","given":"Roger"},{"family":"Racine","given":"Etienne"},{"family":"Sumner","given":"Michael"},{"family":"Cook","given":"Ian"},{"family":"Keitt","given":"Tim"},{"family":"Lovelace","given":"Robin"},{"family":"Wickham","given":"Hadley"},{"family":"Ooms","given":"Jeroen"},{"family":"Müller","given":"Kirill"},{"family":"Pedersen","given":"Thomas Lin"},{"family":"Baston","given":"Dan"},{"family":"Dunnington","given":"Dewey"}],"accessed":{"date-parts":[["2022",3,31]]},"issued":{"date-parts":[["2022",3,7]]}}},{"id":48,"uris":["http://zotero.org/users/4282478/items/A8MAGVCD"],"itemData":{"id":48,"type":"webpage","title":"Roadway Inventory","URL":"https://www.txdot.gov/inside-txdot/division/transportation-planning/roadway-inventory.html","accessed":{"date-parts":[["2022",3,4]]}}}],"schema":"https://github.com/citation-style-language/schema/raw/master/csl-citation.json"} </w:instrText>
+        <w:instrText xml:space="preserve"> ADDIN ZOTERO_ITEM CSL_CITATION {"citationID":"lj2KUFXm","properties":{"formattedCitation":"\\super 16,17\\nosupersub{}","plainCitation":"16,17","noteIndex":0},"citationItems":[{"id":775,"uris":["http://zotero.org/users/4282478/items/E6QZTWN3"],"itemData":{"id":775,"type":"software","abstract":"Support for simple features, a standardized way to encode spatial vector data. Binds to 'GDAL' for reading and writing data, to 'GEOS' for geometrical operations, and to 'PROJ' for projection conversions and datum transformations. Uses by default the 's2' package for spherical geometry operations on ellipsoidal (long/lat) coordinates.","license":"GPL-2 | MIT + file LICENSE","source":"R-Packages","title":"sf: Simple Features for R","title-short":"sf","URL":"https://CRAN.R-project.org/package=sf","version":"1.0-7","author":[{"family":"Pebesma","given":"Edzer"},{"family":"Bivand","given":"Roger"},{"family":"Racine","given":"Etienne"},{"family":"Sumner","given":"Michael"},{"family":"Cook","given":"Ian"},{"family":"Keitt","given":"Tim"},{"family":"Lovelace","given":"Robin"},{"family":"Wickham","given":"Hadley"},{"family":"Ooms","given":"Jeroen"},{"family":"Müller","given":"Kirill"},{"family":"Pedersen","given":"Thomas Lin"},{"family":"Baston","given":"Dan"},{"family":"Dunnington","given":"Dewey"}],"accessed":{"date-parts":[["2022",3,31]]},"issued":{"date-parts":[["2022",3,7]]}}},{"id":733,"uris":["http://zotero.org/users/4282478/items/A8MAGVCD"],"itemData":{"id":733,"type":"webpage","title":"Roadway Inventory","URL":"https://www.txdot.gov/inside-txdot/division/transportation-planning/roadway-inventory.html","accessed":{"date-parts":[["2022",3,4]]}}}],"schema":"https://github.com/citation-style-language/schema/raw/master/csl-citation.json"} </w:instrText>
       </w:r>
       <w:r>
         <w:fldChar w:fldCharType="separate"/>
@@ -3886,7 +4169,7 @@
         <w:fldChar w:fldCharType="begin"/>
       </w:r>
       <w:r>
-        <w:instrText xml:space="preserve"> ADDIN ZOTERO_ITEM CSL_CITATION {"citationID":"nJSyAz8F","properties":{"formattedCitation":"\\super 16\\nosupersub{}","plainCitation":"16","noteIndex":0},"citationItems":[{"id":29,"uris":["http://zotero.org/users/4282478/items/E6QZTWN3"],"itemData":{"id":29,"type":"software","abstract":"Support for simple features, a standardized way to encode spatial vector data. Binds to 'GDAL' for reading and writing data, to 'GEOS' for geometrical operations, and to 'PROJ' for projection conversions and datum transformations. Uses by default the 's2' package for spherical geometry operations on ellipsoidal (long/lat) coordinates.","license":"GPL-2 | MIT + file LICENSE","source":"R-Packages","title":"sf: Simple Features for R","title-short":"sf","URL":"https://CRAN.R-project.org/package=sf","version":"1.0-7","author":[{"family":"Pebesma","given":"Edzer"},{"family":"Bivand","given":"Roger"},{"family":"Racine","given":"Etienne"},{"family":"Sumner","given":"Michael"},{"family":"Cook","given":"Ian"},{"family":"Keitt","given":"Tim"},{"family":"Lovelace","given":"Robin"},{"family":"Wickham","given":"Hadley"},{"family":"Ooms","given":"Jeroen"},{"family":"Müller","given":"Kirill"},{"family":"Pedersen","given":"Thomas Lin"},{"family":"Baston","given":"Dan"},{"family":"Dunnington","given":"Dewey"}],"accessed":{"date-parts":[["2022",3,31]]},"issued":{"date-parts":[["2022",3,7]]}}}],"schema":"https://github.com/citation-style-language/schema/raw/master/csl-citation.json"} </w:instrText>
+        <w:instrText xml:space="preserve"> ADDIN ZOTERO_ITEM CSL_CITATION {"citationID":"nJSyAz8F","properties":{"formattedCitation":"\\super 16\\nosupersub{}","plainCitation":"16","noteIndex":0},"citationItems":[{"id":775,"uris":["http://zotero.org/users/4282478/items/E6QZTWN3"],"itemData":{"id":775,"type":"software","abstract":"Support for simple features, a standardized way to encode spatial vector data. Binds to 'GDAL' for reading and writing data, to 'GEOS' for geometrical operations, and to 'PROJ' for projection conversions and datum transformations. Uses by default the 's2' package for spherical geometry operations on ellipsoidal (long/lat) coordinates.","license":"GPL-2 | MIT + file LICENSE","source":"R-Packages","title":"sf: Simple Features for R","title-short":"sf","URL":"https://CRAN.R-project.org/package=sf","version":"1.0-7","author":[{"family":"Pebesma","given":"Edzer"},{"family":"Bivand","given":"Roger"},{"family":"Racine","given":"Etienne"},{"family":"Sumner","given":"Michael"},{"family":"Cook","given":"Ian"},{"family":"Keitt","given":"Tim"},{"family":"Lovelace","given":"Robin"},{"family":"Wickham","given":"Hadley"},{"family":"Ooms","given":"Jeroen"},{"family":"Müller","given":"Kirill"},{"family":"Pedersen","given":"Thomas Lin"},{"family":"Baston","given":"Dan"},{"family":"Dunnington","given":"Dewey"}],"accessed":{"date-parts":[["2022",3,31]]},"issued":{"date-parts":[["2022",3,7]]}}}],"schema":"https://github.com/citation-style-language/schema/raw/master/csl-citation.json"} </w:instrText>
       </w:r>
       <w:r>
         <w:fldChar w:fldCharType="separate"/>
@@ -3908,7 +4191,7 @@
         <w:fldChar w:fldCharType="begin"/>
       </w:r>
       <w:r>
-        <w:instrText xml:space="preserve"> ADDIN ZOTERO_ITEM CSL_CITATION {"citationID":"MJ0e4gtk","properties":{"formattedCitation":"\\super 8,9\\nosupersub{}","plainCitation":"8,9","noteIndex":0},"citationItems":[{"id":126,"uris":["http://zotero.org/users/4282478/items/ZJCS2Z78"],"itemData":{"id":126,"type":"article-journal","abstract":"Diverse urban air pollution sources contribute to spatially variable atmospheric concentrations, with important public health implications. Mobile monitoring shows promise for understanding spatial pollutant patterns, yet it is unclear whether uncertainties associated with temporally sparse sampling and instrument performance limit our ability to identify locations of elevated pollution. To address this question, we analyze 9 months of repeated weekday daytime on-road mobile measurements of black carbon (BC), particle number (PN), and nitrogen oxide (NO, NO2) concentrations within 24 census tracts across Houston, Texas. We quantify persistently elevated, intermittent, and extreme concentration behaviors at 50 m road segments on surface streets and 90 m segments on highways relative to median statistics across the entire sampling domain. We find elevated concentrations above uncertainty levels (±40%) within portions of every census tract, with median concentration increases ranging from 2 to 3× for NO2, and &gt;9× for NO. In contrast, PN exhibits elevated concentrations of 1.5–2× the domain-wide median and distinct spatial patterns relative to other pollutants. Co-located elevated concentrations of primary combustion tracers (BC and NOx) near 30% of metal recycling and concrete batch plant facilities within our sampled census tracts are comparable to those measured within 200 m of highways. Our results demonstrate how extensive mobile monitoring across multiple census tracts can quantitatively characterize urban air pollution source patterns and are applicable to developing effective source mitigation policies.","container-title":"Environmental Science &amp; Technology","DOI":"10.1021/acs.est.9b05523","ISSN":"0013-936X","issue":"4","journalAbbreviation":"Environ. Sci. Technol.","note":"publisher: American Chemical Society","page":"2133-2142","source":"ACS Publications","title":"Characterizing Elevated Urban Air Pollutant Spatial Patterns with Mobile Monitoring in Houston, Texas","volume":"54","author":[{"family":"Miller","given":"David J."},{"family":"Actkinson","given":"Blake"},{"family":"Padilla","given":"Lauren"},{"family":"Griffin","given":"Robert J."},{"family":"Moore","given":"Katie"},{"family":"Lewis","given":"P. Grace Tee"},{"family":"Gardner-Frolick","given":"Rivkah"},{"family":"Craft","given":"Elena"},{"family":"Portier","given":"Christopher J."},{"family":"Hamburg","given":"Steven P."},{"family":"Alvarez","given":"Ramón A."}],"issued":{"date-parts":[["2020",2,18]]}}},{"id":242,"uris":["http://zotero.org/users/4282478/items/RSPG5BFE"],"itemData":{"id":242,"type":"article-journal","abstract":"&lt;p&gt;&lt;strong class=\"journal-contentHeaderColor\"&gt;Abstract.&lt;/strong&gt; Mobile monitoring is becoming increasingly popular for characterizing air pollution on fine spatial scales. In identifying local source contributions to measured pollutant concentrations, the detection and quantification of background are key steps in many mobile monitoring studies, but the methodology to do so requires further development to improve replicability. Here we discuss a new method for quantifying and removing background in mobile monitoring studies, State-Informed Background Removal (SIBaR). The method employs hidden Markov models (HMMs), a popular modeling technique that detects regime changes in time series. We discuss the development of SIBaR and assess its performance on an external dataset. We find 83 % agreement between the predictions made by SIBaR and the predetermined allocation of background and non-background data points. We then assess its application to a dataset collected in Houston by mapping the fraction of points designated as background and comparing source contributions to those derived using other published background detection and removal techniques. The presented results suggest that the SIBaR-modeled source contributions contain source influences left undetected by other techniques, but that they are prone to unrealistic source contribution estimates when they extrapolate. Results suggest that SIBaR could serve as a framework for improved background quantification and removal in future mobile monitoring studies while ensuring that cases of extrapolation are appropriately addressed.&lt;/p&gt;","container-title":"Atmospheric Measurement Techniques","DOI":"10.5194/amt-14-5809-2021","ISSN":"1867-1381","issue":"8","language":"English","note":"publisher: Copernicus GmbH","page":"5809-5821","source":"amt.copernicus.org","title":"SIBaR: a new method for background quantification and removal from mobile air pollution measurements","title-short":"SIBaR","volume":"14","author":[{"family":"Actkinson","given":"Blake"},{"family":"Ensor","given":"Katherine"},{"family":"Griffin","given":"Robert J."}],"issued":{"date-parts":[["2021",8,26]]}}}],"schema":"https://github.com/citation-style-language/schema/raw/master/csl-citation.json"} </w:instrText>
+        <w:instrText xml:space="preserve"> ADDIN ZOTERO_ITEM CSL_CITATION {"citationID":"MJ0e4gtk","properties":{"formattedCitation":"\\super 8,9\\nosupersub{}","plainCitation":"8,9","noteIndex":0},"citationItems":[{"id":108,"uris":["http://zotero.org/users/4282478/items/ZJCS2Z78"],"itemData":{"id":108,"type":"article-journal","abstract":"Diverse urban air pollution sources contribute to spatially variable atmospheric concentrations, with important public health implications. Mobile monitoring shows promise for understanding spatial pollutant patterns, yet it is unclear whether uncertainties associated with temporally sparse sampling and instrument performance limit our ability to identify locations of elevated pollution. To address this question, we analyze 9 months of repeated weekday daytime on-road mobile measurements of black carbon (BC), particle number (PN), and nitrogen oxide (NO, NO2) concentrations within 24 census tracts across Houston, Texas. We quantify persistently elevated, intermittent, and extreme concentration behaviors at 50 m road segments on surface streets and 90 m segments on highways relative to median statistics across the entire sampling domain. We find elevated concentrations above uncertainty levels (±40%) within portions of every census tract, with median concentration increases ranging from 2 to 3× for NO2, and &gt;9× for NO. In contrast, PN exhibits elevated concentrations of 1.5–2× the domain-wide median and distinct spatial patterns relative to other pollutants. Co-located elevated concentrations of primary combustion tracers (BC and NOx) near 30% of metal recycling and concrete batch plant facilities within our sampled census tracts are comparable to those measured within 200 m of highways. Our results demonstrate how extensive mobile monitoring across multiple census tracts can quantitatively characterize urban air pollution source patterns and are applicable to developing effective source mitigation policies.","container-title":"Environmental Science &amp; Technology","DOI":"10.1021/acs.est.9b05523","ISSN":"0013-936X","issue":"4","journalAbbreviation":"Environ. Sci. Technol.","note":"publisher: American Chemical Society","page":"2133-2142","source":"ACS Publications","title":"Characterizing Elevated Urban Air Pollutant Spatial Patterns with Mobile Monitoring in Houston, Texas","volume":"54","author":[{"family":"Miller","given":"David J."},{"family":"Actkinson","given":"Blake"},{"family":"Padilla","given":"Lauren"},{"family":"Griffin","given":"Robert J."},{"family":"Moore","given":"Katie"},{"family":"Lewis","given":"P. Grace Tee"},{"family":"Gardner-Frolick","given":"Rivkah"},{"family":"Craft","given":"Elena"},{"family":"Portier","given":"Christopher J."},{"family":"Hamburg","given":"Steven P."},{"family":"Alvarez","given":"Ramón A."}],"issued":{"date-parts":[["2020",2,18]]}}},{"id":24,"uris":["http://zotero.org/users/4282478/items/RSPG5BFE"],"itemData":{"id":24,"type":"article-journal","abstract":"&lt;p&gt;&lt;strong class=\"journal-contentHeaderColor\"&gt;Abstract.&lt;/strong&gt; Mobile monitoring is becoming increasingly popular for characterizing air pollution on fine spatial scales. In identifying local source contributions to measured pollutant concentrations, the detection and quantification of background are key steps in many mobile monitoring studies, but the methodology to do so requires further development to improve replicability. Here we discuss a new method for quantifying and removing background in mobile monitoring studies, State-Informed Background Removal (SIBaR). The method employs hidden Markov models (HMMs), a popular modeling technique that detects regime changes in time series. We discuss the development of SIBaR and assess its performance on an external dataset. We find 83 % agreement between the predictions made by SIBaR and the predetermined allocation of background and non-background data points. We then assess its application to a dataset collected in Houston by mapping the fraction of points designated as background and comparing source contributions to those derived using other published background detection and removal techniques. The presented results suggest that the SIBaR-modeled source contributions contain source influences left undetected by other techniques, but that they are prone to unrealistic source contribution estimates when they extrapolate. Results suggest that SIBaR could serve as a framework for improved background quantification and removal in future mobile monitoring studies while ensuring that cases of extrapolation are appropriately addressed.&lt;/p&gt;","container-title":"Atmospheric Measurement Techniques","DOI":"10.5194/amt-14-5809-2021","ISSN":"1867-1381","issue":"8","language":"English","note":"publisher: Copernicus GmbH","page":"5809-5821","source":"amt.copernicus.org","title":"SIBaR: a new method for background quantification and removal from mobile air pollution measurements","title-short":"SIBaR","volume":"14","author":[{"family":"Actkinson","given":"Blake"},{"family":"Ensor","given":"Katherine"},{"family":"Griffin","given":"Robert J."}],"issued":{"date-parts":[["2021",8,26]]}}}],"schema":"https://github.com/citation-style-language/schema/raw/master/csl-citation.json"} </w:instrText>
       </w:r>
       <w:r>
         <w:fldChar w:fldCharType="separate"/>
@@ -3926,7 +4209,7 @@
       <w:r>
         <w:t xml:space="preserve"> Anomalies of a given cluster assignment were counted and divided by the total recorded measurements in each polygon. Because each census tract was imperfectly sampled, we implement a rescaling procedure described in detail in Section S1. As part of that procedure, we restrict the comparisons to 19 of the 35 census tracts, to measurements taken between 8 AM and 4 PM, and to measurements taken on weekdays. To account for different polygons containing differing number of measurements, we divide the total amount of rescaled anomaly types by the total number of measurements made in the census tract, deriving a probability of encountering the specified anomaly type during the campaign in the restricted time interval described above. </w:t>
       </w:r>
-      <w:ins w:id="47" w:author="Blake Actkinson" w:date="2022-08-27T10:07:00Z">
+      <w:ins w:id="87" w:author="Blake Actkinson" w:date="2022-08-27T10:07:00Z">
         <w:r>
           <w:t xml:space="preserve">This probability represents </w:t>
         </w:r>
@@ -4016,7 +4299,7 @@
       <w:r>
         <w:t>Figure 3 illustrates that even though the DBSCAN algorithm exhibits greater overall agreement with the validation set, it predicts anomalies less successfully compared to the QOR algorithm. However, the DSBCAN algorithm outperforms the QOR algorithm in its ability to not predict normal points as anomalous. This suggest that the QOR algoritm captures the most anomalies but is a coarse approach to doing so; the DBSCAN algorithm captures fewer anomalies but is less likely to predict something as anomalous when it is not. Table S6 contains counts of instances in which one algorithm made a mistake of a given type when the other did not. Table S6 provides further evidence that the DBSCAN algorithm is inferior in its ability to label anomalous points compared to the QOR algorithm, while the QOR algorithm is inferior in its ability to not label normal points as anomalous. For the purposes of further analysis, we focus our attention on DBSCAN derived anomalies, bringin</w:t>
       </w:r>
-      <w:ins w:id="48" w:author="Blake Actkinson" w:date="2022-08-21T12:09:00Z">
+      <w:ins w:id="88" w:author="Blake Actkinson" w:date="2022-08-21T12:09:00Z">
         <w:r>
           <w:t>g</w:t>
         </w:r>
@@ -4024,12 +4307,12 @@
       <w:r>
         <w:t xml:space="preserve"> </w:t>
       </w:r>
-      <w:ins w:id="49" w:author="Blake Actkinson" w:date="2022-08-21T12:09:00Z">
+      <w:ins w:id="89" w:author="Blake Actkinson" w:date="2022-08-21T12:09:00Z">
         <w:r>
           <w:t xml:space="preserve">in </w:t>
         </w:r>
       </w:ins>
-      <w:del w:id="50" w:author="Blake Actkinson" w:date="2022-08-21T12:09:00Z">
+      <w:del w:id="90" w:author="Blake Actkinson" w:date="2022-08-21T12:09:00Z">
         <w:r>
           <w:delText>gin</w:delText>
         </w:r>
@@ -4154,7 +4437,7 @@
       <w:pPr>
         <w:pStyle w:val="TAMainText"/>
         <w:rPr>
-          <w:ins w:id="51" w:author="Blake Actkinson" w:date="2022-08-21T12:37:00Z"/>
+          <w:ins w:id="91" w:author="Blake Actkinson" w:date="2022-08-21T12:37:00Z"/>
         </w:rPr>
       </w:pPr>
       <w:r>
@@ -4187,7 +4470,7 @@
       <w:r>
         <w:t xml:space="preserve">/UFP (“BC/UFP Cluster”) concentrations, and a third cluster that contains lower concentrations of all four pollutants for both QOR and DBSCAN derived anomalies (“Transition Cluster”). </w:t>
       </w:r>
-      <w:ins w:id="52" w:author="Blake Actkinson" w:date="2022-08-21T12:34:00Z">
+      <w:ins w:id="92" w:author="Blake Actkinson" w:date="2022-08-21T12:34:00Z">
         <w:r>
           <w:t xml:space="preserve">Table 1, Figure 4, and Figure S5 </w:t>
         </w:r>
@@ -4199,17 +4482,17 @@
           <w:t>are consistent with previously published emissions patterns associated with light and heavy</w:t>
         </w:r>
       </w:ins>
-      <w:ins w:id="53" w:author="Blake Actkinson" w:date="2022-08-21T12:35:00Z">
+      <w:ins w:id="93" w:author="Blake Actkinson" w:date="2022-08-21T12:35:00Z">
         <w:r>
           <w:t>-</w:t>
         </w:r>
       </w:ins>
-      <w:ins w:id="54" w:author="Blake Actkinson" w:date="2022-08-21T12:34:00Z">
+      <w:ins w:id="94" w:author="Blake Actkinson" w:date="2022-08-21T12:34:00Z">
         <w:r>
           <w:t xml:space="preserve">duty vehicles. </w:t>
         </w:r>
       </w:ins>
-      <w:ins w:id="55" w:author="Blake Actkinson" w:date="2022-08-21T12:35:00Z">
+      <w:ins w:id="95" w:author="Blake Actkinson" w:date="2022-08-21T12:35:00Z">
         <w:r>
           <w:t>Heavy-duty, diesel-powered vehicles emit more BC, NO</w:t>
         </w:r>
@@ -4227,7 +4510,7 @@
         <w:fldChar w:fldCharType="begin"/>
       </w:r>
       <w:r>
-        <w:instrText xml:space="preserve"> ADDIN ZOTERO_ITEM CSL_CITATION {"citationID":"ZdVy0tZ2","properties":{"formattedCitation":"\\super 18\\uc0\\u8211{}21\\nosupersub{}","plainCitation":"18–21","noteIndex":0},"citationItems":[{"id":44,"uris":["http://zotero.org/users/4282478/items/DNCK3CTU"],"itemData":{"id":44,"type":"article-journal","abstract":"Fuel-based emission factors for 143 light-duty gasoline vehicles (LDGVs) and 93 heavy-duty diesel trucks (HDDTs) were measured in Wilmington, CA using a zero-emission mobile measurement platform (MMP). The frequency distributions of emission factors of carbon monoxide (CO), nitrogen oxides (NOx), and particle mass with aerodynamic diameter below 2.5 μm (PM2.5) varied widely, whereas the average of the individual vehicle emission factors were comparable to those reported in previous tunnel and remote sensing studies as well as the predictions by Emission Factors (EMFAC) 2007 mobile source emission model for Los Angeles County. Variation in emissions due to different driving modes (idle, low- and high-speed acceleration, low- and high-speed cruise) was found to be relatively small in comparison to intervehicle variability and did not appear to interfere with the identification of high emitters, defined as the vehicles whose emissions were more than 5 times the fleet-average values. Using this definition, approximately 5% of the LDGVs and HDDTs measured were high emitters. Among the 143 LDGVs, the average emission factors of NOx, black carbon (BC), PM2.5, and ultrafine particle (UFP) would be reduced by 34%, 39%, 44%, and 31%, respectively, by removing the highest 5% of emitting vehicles, whereas CO emission factor would be reduced by 50%. The emission distributions of the 93 HDDTs measured were even more skewed: approximately half of the NOx and CO fleet-average emission factors and more than 60% of PM2.5, UFP, and BC fleet-average emission factors would be reduced by eliminating the highest-emitting 5% HDDTs. Furthermore, high emissions of BC, PM2.5, and NOx tended to cluster among the same vehicles. IMPLICATIONS This study presents the characterization of on-road vehicle emissions in Wilmington, CA, by sampling individual vehicle plumes. Approximately 5% of the vehicles were high emitters, whose emissions were more than 5 times the fleet-average values. These high emitters were responsible for 30% and more than 50% of the average emission factors of LDGVs and HDDVs, respectively. It is likely that as the overall fleet becomes cleaner due to more stringent regulations, a small fraction of the fleet may contribute a growing and disproportionate share of the overall emissions. Therefore, long-term changes in on-road emissions need to be monitored.","container-title":"Journal of the Air &amp; Waste Management Association","DOI":"10.1080/10473289.2011.595981","ISSN":"1096-2247","issue":"10","note":"publisher: Taylor &amp; Francis\n_eprint: https://doi.org/10.1080/10473289.2011.595981\nPMID: 28098027","page":"1046-1056","source":"Taylor and Francis+NEJM","title":"Emission Factors for High-Emitting Vehicles Based on On-Road Measurements of Individual Vehicle Exhaust with a Mobile Measurement Platform","volume":"61","author":[{"family":"Park","given":"Seong   Suk"},{"family":"Kozawa","given":"Kathleen"},{"family":"Fruin","given":"Scott"},{"family":"Mara","given":"Steve"},{"family":"Hsu","given":"Ying-Kuang"},{"family":"Jakober","given":"Chris"},{"family":"Winer","given":"Arthur"},{"family":"Herner","given":"Jorn"}],"issued":{"date-parts":[["2011",10,1]]}}},{"id":45,"uris":["http://zotero.org/users/4282478/items/G3CLG998"],"itemData":{"id":45,"type":"article-journal","abstract":"Pollutant concentrations in the exhaust plumes of individual diesel trucks were measured at high time resolution in a highway tunnel in Oakland, CA, during July 2010. Emission factors for individual trucks were calculated using a carbon balance method, in which pollutants measured in each exhaust plume were normalized to measured concentrations of carbon dioxide. Pollutants considered here include nitric oxide, nitrogen dioxide (NO2), carbon monoxide, formaldehyde, ethene, and black carbon (BC), as well as optical properties of emitted particles. Fleet-average emission factors for oxides of nitrogen (NOx) and BC respectively decreased 30 ± 6 and 37 ± 10% relative to levels measured at the same location in 2006, whereas a 34 ± 18% increase in the average NO2 emission factor was observed. Emissions distributions for all species were skewed with a small fraction of trucks contributing disproportionately to total emissions. For example, the dirtiest 10% of trucks emitted half of total NO2 and BC emissions. Emission rates for NO2 were found to be anticorrelated with all other species considered here, likely due to the use of catalyzed diesel particle filters to help control exhaust emissions. Absorption and scattering cross-section emission factors were used to calculate the aerosol single scattering albedo (SSA, at 532 nm) for individual truck exhaust plumes, which averaged 0.14 ± 0.03.","container-title":"Environmental Science &amp; Technology","DOI":"10.1021/es301936c","ISSN":"0013-936X","issue":"15","journalAbbreviation":"Environ. Sci. Technol.","note":"publisher: American Chemical Society","page":"8511-8518","source":"ACS Publications","title":"On-Road Measurement of Gas and Particle Phase Pollutant Emission Factors for Individual Heavy-Duty Diesel Trucks","volume":"46","author":[{"family":"Dallmann","given":"Timothy R."},{"family":"DeMartini","given":"Steven J."},{"family":"Kirchstetter","given":"Thomas W."},{"family":"Herndon","given":"Scott C."},{"family":"Onasch","given":"Timothy B."},{"family":"Wood","given":"Ezra C."},{"family":"Harley","given":"Robert A."}],"issued":{"date-parts":[["2012",8,7]]}}},{"id":46,"uris":["http://zotero.org/users/4282478/items/KD46G8QK"],"itemData":{"id":46,"type":"article-journal","abstract":"Vehicle emissions of nitrogen oxides (NOx), carbon monoxide (CO), fine particulate matter (PM2.5), organic aerosol (OA), and black carbon (BC) were measured at the Caldecott tunnel in the San Francisco Bay Area. Measurements were made in bore 2 of the tunnel, where light-duty (LD) vehicles accounted for &gt;99% of total traffic and heavy-duty trucks were not allowed. Prior emission studies conducted in North America have often assumed that route- or weekend-specific prohibitions on heavy-duty truck traffic imply that diesel contributions to pollutant concentrations measured in on-road settings can be neglected. However, as light-duty vehicle emissions have declined, this assumption can lead to biased results, especially for pollutants such as NOx, OA, and BC, for which diesel-engine emission rates are high compared to corresponding values for gasoline engines. In this study, diesel vehicles (mostly medium-duty delivery trucks with two axles and six tires) accounted for &lt;1% of all vehicles observed in the tunnel but were nevertheless responsible for (18 ± 3)%, (22 ± 6)%, and (45 ± 8)% of measured NOx, OA, and BC concentrations. Fleet-average OA and BC emission factors for light-duty vehicles are, respectively, 10 and 50 times lower than for heavy-duty diesel trucks. Using measured emission factors from this study and publicly available data on taxable fuel sales, as of 2010, LD gasoline vehicles were estimated to be responsible for 85%, 18%, 18%, and 6% of emissions of CO, NOx, OA, and BC, respectively, from on-road motor vehicles in the United States.","container-title":"Environmental Science &amp; Technology","DOI":"10.1021/es402875u","ISSN":"0013-936X","issue":"23","journalAbbreviation":"Environ. Sci. Technol.","note":"publisher: American Chemical Society","page":"13873-13881","source":"ACS Publications","title":"Quantifying On-Road Emissions from Gasoline-Powered Motor Vehicles: Accounting for the Presence of Medium- and Heavy-Duty Diesel Trucks","title-short":"Quantifying On-Road Emissions from Gasoline-Powered Motor Vehicles","volume":"47","author":[{"family":"Dallmann","given":"Timothy R."},{"family":"Kirchstetter","given":"Thomas W."},{"family":"DeMartini","given":"Steven J."},{"family":"Harley","given":"Robert A."}],"issued":{"date-parts":[["2013",12,3]]}}},{"id":301,"uris":["http://zotero.org/users/4282478/items/DYM2NQGA"],"itemData":{"id":301,"type":"article-journal","abstract":"Diesel particle filters (DPFs) are standard equipment on heavy-duty diesel trucks with 2007 and newer engines in the U.S. This study evaluates the performance and durability of these filters. Black carbon (BC) emission rates from several thousand heavy-duty trucks were measured at the Port of Oakland and Caldecott Tunnel over multiple years as California regulations accelerated the adoption of DPFs. As DPF use increased, fleet-average BC emissions decreased, and emission factor distributions became more skewed. Relative to 2004–2006 engines without filters, DPFs reduced BC emission rates by 65–70% for 2007–2009 engines and by &gt;90% for 2010+ engines. Average BC emission rates for 2007–2009 engines increased by 50–67% in 2015 relative to measurements made 1–2 years earlier. Some trucks in this cohort have become high-emitters, indicating that some DPFs are no longer working well. At the Port, where DPFs were universal in 2015, high-emitting 2007–2009 engines (defined here as emitting &gt;1 g BC kg–1) comprised 7% of the fleet but were responsible for 65% of the total BC emitted. These observations raise concerns about DPF durability and the prospects for fully mitigating adverse effects of diesel particulate matter on human health and the environment.","container-title":"Environmental Science &amp; Technology","DOI":"10.1021/acs.est.8b02977","ISSN":"0013-936X","issue":"20","journalAbbreviation":"Environ. Sci. Technol.","note":"publisher: American Chemical Society","page":"11913-11921","source":"ACS Publications","title":"In-Use Performance and Durability of Particle Filters on Heavy-Duty Diesel Trucks","volume":"52","author":[{"family":"Preble","given":"Chelsea V."},{"family":"Cados","given":"Troy E."},{"family":"Harley","given":"Robert A."},{"family":"Kirchstetter","given":"Thomas W."}],"issued":{"date-parts":[["2018",10,16]]}}}],"schema":"https://github.com/citation-style-language/schema/raw/master/csl-citation.json"} </w:instrText>
+        <w:instrText xml:space="preserve"> ADDIN ZOTERO_ITEM CSL_CITATION {"citationID":"ZdVy0tZ2","properties":{"formattedCitation":"\\super 18\\uc0\\u8211{}21\\nosupersub{}","plainCitation":"18–21","noteIndex":0},"citationItems":[{"id":744,"uris":["http://zotero.org/users/4282478/items/DNCK3CTU"],"itemData":{"id":744,"type":"article-journal","abstract":"Fuel-based emission factors for 143 light-duty gasoline vehicles (LDGVs) and 93 heavy-duty diesel trucks (HDDTs) were measured in Wilmington, CA using a zero-emission mobile measurement platform (MMP). The frequency distributions of emission factors of carbon monoxide (CO), nitrogen oxides (NOx), and particle mass with aerodynamic diameter below 2.5 μm (PM2.5) varied widely, whereas the average of the individual vehicle emission factors were comparable to those reported in previous tunnel and remote sensing studies as well as the predictions by Emission Factors (EMFAC) 2007 mobile source emission model for Los Angeles County. Variation in emissions due to different driving modes (idle, low- and high-speed acceleration, low- and high-speed cruise) was found to be relatively small in comparison to intervehicle variability and did not appear to interfere with the identification of high emitters, defined as the vehicles whose emissions were more than 5 times the fleet-average values. Using this definition, approximately 5% of the LDGVs and HDDTs measured were high emitters. Among the 143 LDGVs, the average emission factors of NOx, black carbon (BC), PM2.5, and ultrafine particle (UFP) would be reduced by 34%, 39%, 44%, and 31%, respectively, by removing the highest 5% of emitting vehicles, whereas CO emission factor would be reduced by 50%. The emission distributions of the 93 HDDTs measured were even more skewed: approximately half of the NOx and CO fleet-average emission factors and more than 60% of PM2.5, UFP, and BC fleet-average emission factors would be reduced by eliminating the highest-emitting 5% HDDTs. Furthermore, high emissions of BC, PM2.5, and NOx tended to cluster among the same vehicles. IMPLICATIONS This study presents the characterization of on-road vehicle emissions in Wilmington, CA, by sampling individual vehicle plumes. Approximately 5% of the vehicles were high emitters, whose emissions were more than 5 times the fleet-average values. These high emitters were responsible for 30% and more than 50% of the average emission factors of LDGVs and HDDVs, respectively. It is likely that as the overall fleet becomes cleaner due to more stringent regulations, a small fraction of the fleet may contribute a growing and disproportionate share of the overall emissions. Therefore, long-term changes in on-road emissions need to be monitored.","container-title":"Journal of the Air &amp; Waste Management Association","DOI":"10.1080/10473289.2011.595981","ISSN":"1096-2247","issue":"10","note":"publisher: Taylor &amp; Francis\n_eprint: https://doi.org/10.1080/10473289.2011.595981\nPMID: 28098027","page":"1046-1056","source":"Taylor and Francis+NEJM","title":"Emission Factors for High-Emitting Vehicles Based on On-Road Measurements of Individual Vehicle Exhaust with a Mobile Measurement Platform","volume":"61","author":[{"family":"Park","given":"Seong   Suk"},{"family":"Kozawa","given":"Kathleen"},{"family":"Fruin","given":"Scott"},{"family":"Mara","given":"Steve"},{"family":"Hsu","given":"Ying-Kuang"},{"family":"Jakober","given":"Chris"},{"family":"Winer","given":"Arthur"},{"family":"Herner","given":"Jorn"}],"issued":{"date-parts":[["2011",10,1]]}}},{"id":741,"uris":["http://zotero.org/users/4282478/items/G3CLG998"],"itemData":{"id":741,"type":"article-journal","abstract":"Pollutant concentrations in the exhaust plumes of individual diesel trucks were measured at high time resolution in a highway tunnel in Oakland, CA, during July 2010. Emission factors for individual trucks were calculated using a carbon balance method, in which pollutants measured in each exhaust plume were normalized to measured concentrations of carbon dioxide. Pollutants considered here include nitric oxide, nitrogen dioxide (NO2), carbon monoxide, formaldehyde, ethene, and black carbon (BC), as well as optical properties of emitted particles. Fleet-average emission factors for oxides of nitrogen (NOx) and BC respectively decreased 30 ± 6 and 37 ± 10% relative to levels measured at the same location in 2006, whereas a 34 ± 18% increase in the average NO2 emission factor was observed. Emissions distributions for all species were skewed with a small fraction of trucks contributing disproportionately to total emissions. For example, the dirtiest 10% of trucks emitted half of total NO2 and BC emissions. Emission rates for NO2 were found to be anticorrelated with all other species considered here, likely due to the use of catalyzed diesel particle filters to help control exhaust emissions. Absorption and scattering cross-section emission factors were used to calculate the aerosol single scattering albedo (SSA, at 532 nm) for individual truck exhaust plumes, which averaged 0.14 ± 0.03.","container-title":"Environmental Science &amp; Technology","DOI":"10.1021/es301936c","ISSN":"0013-936X","issue":"15","journalAbbreviation":"Environ. Sci. Technol.","note":"publisher: American Chemical Society","page":"8511-8518","source":"ACS Publications","title":"On-Road Measurement of Gas and Particle Phase Pollutant Emission Factors for Individual Heavy-Duty Diesel Trucks","volume":"46","author":[{"family":"Dallmann","given":"Timothy R."},{"family":"DeMartini","given":"Steven J."},{"family":"Kirchstetter","given":"Thomas W."},{"family":"Herndon","given":"Scott C."},{"family":"Onasch","given":"Timothy B."},{"family":"Wood","given":"Ezra C."},{"family":"Harley","given":"Robert A."}],"issued":{"date-parts":[["2012",8,7]]}}},{"id":738,"uris":["http://zotero.org/users/4282478/items/KD46G8QK"],"itemData":{"id":738,"type":"article-journal","abstract":"Vehicle emissions of nitrogen oxides (NOx), carbon monoxide (CO), fine particulate matter (PM2.5), organic aerosol (OA), and black carbon (BC) were measured at the Caldecott tunnel in the San Francisco Bay Area. Measurements were made in bore 2 of the tunnel, where light-duty (LD) vehicles accounted for &gt;99% of total traffic and heavy-duty trucks were not allowed. Prior emission studies conducted in North America have often assumed that route- or weekend-specific prohibitions on heavy-duty truck traffic imply that diesel contributions to pollutant concentrations measured in on-road settings can be neglected. However, as light-duty vehicle emissions have declined, this assumption can lead to biased results, especially for pollutants such as NOx, OA, and BC, for which diesel-engine emission rates are high compared to corresponding values for gasoline engines. In this study, diesel vehicles (mostly medium-duty delivery trucks with two axles and six tires) accounted for &lt;1% of all vehicles observed in the tunnel but were nevertheless responsible for (18 ± 3)%, (22 ± 6)%, and (45 ± 8)% of measured NOx, OA, and BC concentrations. Fleet-average OA and BC emission factors for light-duty vehicles are, respectively, 10 and 50 times lower than for heavy-duty diesel trucks. Using measured emission factors from this study and publicly available data on taxable fuel sales, as of 2010, LD gasoline vehicles were estimated to be responsible for 85%, 18%, 18%, and 6% of emissions of CO, NOx, OA, and BC, respectively, from on-road motor vehicles in the United States.","container-title":"Environmental Science &amp; Technology","DOI":"10.1021/es402875u","ISSN":"0013-936X","issue":"23","journalAbbreviation":"Environ. Sci. Technol.","note":"publisher: American Chemical Society","page":"13873-13881","source":"ACS Publications","title":"Quantifying On-Road Emissions from Gasoline-Powered Motor Vehicles: Accounting for the Presence of Medium- and Heavy-Duty Diesel Trucks","title-short":"Quantifying On-Road Emissions from Gasoline-Powered Motor Vehicles","volume":"47","author":[{"family":"Dallmann","given":"Timothy R."},{"family":"Kirchstetter","given":"Thomas W."},{"family":"DeMartini","given":"Steven J."},{"family":"Harley","given":"Robert A."}],"issued":{"date-parts":[["2013",12,3]]}}},{"id":83,"uris":["http://zotero.org/users/4282478/items/DYM2NQGA"],"itemData":{"id":83,"type":"article-journal","abstract":"Diesel particle filters (DPFs) are standard equipment on heavy-duty diesel trucks with 2007 and newer engines in the U.S. This study evaluates the performance and durability of these filters. Black carbon (BC) emission rates from several thousand heavy-duty trucks were measured at the Port of Oakland and Caldecott Tunnel over multiple years as California regulations accelerated the adoption of DPFs. As DPF use increased, fleet-average BC emissions decreased, and emission factor distributions became more skewed. Relative to 2004–2006 engines without filters, DPFs reduced BC emission rates by 65–70% for 2007–2009 engines and by &gt;90% for 2010+ engines. Average BC emission rates for 2007–2009 engines increased by 50–67% in 2015 relative to measurements made 1–2 years earlier. Some trucks in this cohort have become high-emitters, indicating that some DPFs are no longer working well. At the Port, where DPFs were universal in 2015, high-emitting 2007–2009 engines (defined here as emitting &gt;1 g BC kg–1) comprised 7% of the fleet but were responsible for 65% of the total BC emitted. These observations raise concerns about DPF durability and the prospects for fully mitigating adverse effects of diesel particulate matter on human health and the environment.","container-title":"Environmental Science &amp; Technology","DOI":"10.1021/acs.est.8b02977","ISSN":"0013-936X","issue":"20","journalAbbreviation":"Environ. Sci. Technol.","note":"publisher: American Chemical Society","page":"11913-11921","source":"ACS Publications","title":"In-Use Performance and Durability of Particle Filters on Heavy-Duty Diesel Trucks","volume":"52","author":[{"family":"Preble","given":"Chelsea V."},{"family":"Cados","given":"Troy E."},{"family":"Harley","given":"Robert A."},{"family":"Kirchstetter","given":"Thomas W."}],"issued":{"date-parts":[["2018",10,16]]}}}],"schema":"https://github.com/citation-style-language/schema/raw/master/csl-citation.json"} </w:instrText>
       </w:r>
       <w:r>
         <w:fldChar w:fldCharType="separate"/>
@@ -4242,12 +4525,12 @@
       <w:r>
         <w:fldChar w:fldCharType="end"/>
       </w:r>
-      <w:ins w:id="56" w:author="Blake Actkinson" w:date="2022-08-21T12:35:00Z">
+      <w:ins w:id="96" w:author="Blake Actkinson" w:date="2022-08-21T12:35:00Z">
         <w:r>
           <w:t xml:space="preserve"> </w:t>
         </w:r>
       </w:ins>
-      <w:del w:id="57" w:author="Blake Actkinson" w:date="2022-08-21T12:33:00Z">
+      <w:del w:id="97" w:author="Blake Actkinson" w:date="2022-08-21T12:33:00Z">
         <w:r>
           <w:delText xml:space="preserve">Table 1 contains cluster means </w:delText>
         </w:r>
@@ -4255,7 +4538,7 @@
           <w:delText xml:space="preserve">of the three derived clusters from the QOR and DBSCAN algorithms. Figure S5 shows cluster assignments of DBSCAN labeled anomalies projected onto the first two principal component axes in a PCA biplot. Figure 4 displays boxplots of the clustered DBSCAN pollutant anomalies. </w:delText>
         </w:r>
       </w:del>
-      <w:del w:id="58" w:author="Blake Actkinson" w:date="2022-08-21T12:34:00Z">
+      <w:del w:id="98" w:author="Blake Actkinson" w:date="2022-08-21T12:34:00Z">
         <w:r>
           <w:delText>In Figure S5, it is evident that the CO</w:delText>
         </w:r>
@@ -4281,12 +4564,12 @@
           <w:delText xml:space="preserve"> loadings, while the BC/UFP-rich cluster points in the direction of the BC/UFP loadings. </w:delText>
         </w:r>
       </w:del>
-      <w:ins w:id="59" w:author="Blake Actkinson" w:date="2022-08-21T12:36:00Z">
+      <w:ins w:id="99" w:author="Blake Actkinson" w:date="2022-08-21T12:36:00Z">
         <w:r>
           <w:t xml:space="preserve">Additionally, </w:t>
         </w:r>
       </w:ins>
-      <w:del w:id="60" w:author="Blake Actkinson" w:date="2022-08-21T12:36:00Z">
+      <w:del w:id="100" w:author="Blake Actkinson" w:date="2022-08-21T12:36:00Z">
         <w:r>
           <w:delText>These</w:delText>
         </w:r>
@@ -4294,7 +4577,7 @@
       <w:r>
         <w:t xml:space="preserve"> loadings</w:t>
       </w:r>
-      <w:ins w:id="61" w:author="Blake Actkinson" w:date="2022-08-21T12:37:00Z">
+      <w:ins w:id="101" w:author="Blake Actkinson" w:date="2022-08-21T12:37:00Z">
         <w:r>
           <w:t xml:space="preserve"> from the PCA biplot in Figure S5</w:t>
         </w:r>
@@ -4319,12 +4602,12 @@
       <w:r>
         <w:t>-rich factors</w:t>
       </w:r>
-      <w:ins w:id="62" w:author="Blake Actkinson" w:date="2022-08-21T12:37:00Z">
+      <w:ins w:id="102" w:author="Blake Actkinson" w:date="2022-08-21T12:37:00Z">
         <w:r>
           <w:t xml:space="preserve"> which are attri</w:t>
         </w:r>
       </w:ins>
-      <w:ins w:id="63" w:author="Blake Actkinson" w:date="2022-08-21T12:38:00Z">
+      <w:ins w:id="103" w:author="Blake Actkinson" w:date="2022-08-21T12:38:00Z">
         <w:r>
           <w:t>buted to light and heavy-duty vehicle activity</w:t>
         </w:r>
@@ -4332,7 +4615,7 @@
       <w:r>
         <w:t xml:space="preserve">. </w:t>
       </w:r>
-      <w:del w:id="64" w:author="Blake Actkinson" w:date="2022-08-21T12:38:00Z">
+      <w:del w:id="104" w:author="Blake Actkinson" w:date="2022-08-21T12:38:00Z">
         <w:r>
           <w:delText xml:space="preserve">However, they differ in value. </w:delText>
         </w:r>
@@ -5494,22 +5777,22 @@
         <w:lastRenderedPageBreak/>
         <w:t xml:space="preserve">To </w:t>
       </w:r>
-      <w:ins w:id="65" w:author="Blake Actkinson" w:date="2022-08-21T12:38:00Z">
+      <w:ins w:id="105" w:author="Blake Actkinson" w:date="2022-08-21T12:38:00Z">
         <w:r>
           <w:t xml:space="preserve">verify traffic-related impacts </w:t>
         </w:r>
       </w:ins>
-      <w:ins w:id="66" w:author="Blake Actkinson" w:date="2022-08-27T10:10:00Z">
+      <w:ins w:id="106" w:author="Blake Actkinson" w:date="2022-08-27T10:10:00Z">
         <w:r>
           <w:t>associated with</w:t>
         </w:r>
       </w:ins>
-      <w:ins w:id="67" w:author="Blake Actkinson" w:date="2022-08-21T12:38:00Z">
+      <w:ins w:id="107" w:author="Blake Actkinson" w:date="2022-08-21T12:38:00Z">
         <w:r>
           <w:t xml:space="preserve"> </w:t>
         </w:r>
       </w:ins>
-      <w:del w:id="68" w:author="Blake Actkinson" w:date="2022-08-21T12:38:00Z">
+      <w:del w:id="108" w:author="Blake Actkinson" w:date="2022-08-21T12:38:00Z">
         <w:r>
           <w:delText xml:space="preserve">interpret </w:delText>
         </w:r>
@@ -5521,7 +5804,7 @@
         <w:fldChar w:fldCharType="begin"/>
       </w:r>
       <w:r>
-        <w:instrText xml:space="preserve"> ADDIN ZOTERO_ITEM CSL_CITATION {"citationID":"l5IbT9hx","properties":{"formattedCitation":"\\super 17\\nosupersub{}","plainCitation":"17","noteIndex":0},"citationItems":[{"id":48,"uris":["http://zotero.org/users/4282478/items/A8MAGVCD"],"itemData":{"id":48,"type":"webpage","title":"Roadway Inventory","URL":"https://www.txdot.gov/inside-txdot/division/transportation-planning/roadway-inventory.html","accessed":{"date-parts":[["2022",3,4]]}}}],"schema":"https://github.com/citation-style-language/schema/raw/master/csl-citation.json"} </w:instrText>
+        <w:instrText xml:space="preserve"> ADDIN ZOTERO_ITEM CSL_CITATION {"citationID":"l5IbT9hx","properties":{"formattedCitation":"\\super 17\\nosupersub{}","plainCitation":"17","noteIndex":0},"citationItems":[{"id":733,"uris":["http://zotero.org/users/4282478/items/A8MAGVCD"],"itemData":{"id":733,"type":"webpage","title":"Roadway Inventory","URL":"https://www.txdot.gov/inside-txdot/division/transportation-planning/roadway-inventory.html","accessed":{"date-parts":[["2022",3,4]]}}}],"schema":"https://github.com/citation-style-language/schema/raw/master/csl-citation.json"} </w:instrText>
       </w:r>
       <w:r>
         <w:fldChar w:fldCharType="separate"/>
@@ -5539,12 +5822,12 @@
       <w:r>
         <w:t xml:space="preserve"> We plot these assignments in Figure 5. Panel (a) in Figure 5 contains the overall AADT counts. Panel (b) in Figure 5 shows percentages of trucks in the estimated annual AADT counts. The high percentage of trucks in AADT in the </w:t>
       </w:r>
-      <w:ins w:id="69" w:author="Blake Actkinson" w:date="2022-08-21T12:39:00Z">
+      <w:ins w:id="109" w:author="Blake Actkinson" w:date="2022-08-21T12:39:00Z">
         <w:r>
           <w:t>BC/UFP</w:t>
         </w:r>
       </w:ins>
-      <w:del w:id="70" w:author="Blake Actkinson" w:date="2022-08-21T12:39:00Z">
+      <w:del w:id="110" w:author="Blake Actkinson" w:date="2022-08-21T12:39:00Z">
         <w:r>
           <w:delText xml:space="preserve">third </w:delText>
         </w:r>
@@ -5552,17 +5835,17 @@
       <w:r>
         <w:t>cluster</w:t>
       </w:r>
-      <w:del w:id="71" w:author="Blake Actkinson" w:date="2022-08-21T12:39:00Z">
+      <w:del w:id="111" w:author="Blake Actkinson" w:date="2022-08-21T12:39:00Z">
         <w:r>
           <w:delText xml:space="preserve"> </w:delText>
         </w:r>
       </w:del>
-      <w:ins w:id="72" w:author="Blake Actkinson" w:date="2022-08-21T12:39:00Z">
+      <w:ins w:id="112" w:author="Blake Actkinson" w:date="2022-08-21T12:39:00Z">
         <w:r>
           <w:t>suggests that the cluster is related to trucking activity,</w:t>
         </w:r>
       </w:ins>
-      <w:del w:id="73" w:author="Blake Actkinson" w:date="2022-08-21T12:39:00Z">
+      <w:del w:id="113" w:author="Blake Actkinson" w:date="2022-08-21T12:39:00Z">
         <w:r>
           <w:delText>clearly points to trucking activity</w:delText>
         </w:r>
@@ -5570,12 +5853,12 @@
       <w:r>
         <w:t xml:space="preserve">, while the lower trucking percentage in combination with elevated AADT compared to the </w:t>
       </w:r>
-      <w:ins w:id="74" w:author="Blake Actkinson" w:date="2022-08-21T12:39:00Z">
+      <w:ins w:id="114" w:author="Blake Actkinson" w:date="2022-08-21T12:39:00Z">
         <w:r>
           <w:t>transition</w:t>
         </w:r>
       </w:ins>
-      <w:del w:id="75" w:author="Blake Actkinson" w:date="2022-08-21T12:39:00Z">
+      <w:del w:id="115" w:author="Blake Actkinson" w:date="2022-08-21T12:39:00Z">
         <w:r>
           <w:delText xml:space="preserve">second </w:delText>
         </w:r>
@@ -5583,7 +5866,7 @@
       <w:r>
         <w:t>cluster suggest</w:t>
       </w:r>
-      <w:ins w:id="76" w:author="Blake Actkinson" w:date="2022-08-21T12:39:00Z">
+      <w:ins w:id="116" w:author="Blake Actkinson" w:date="2022-08-21T12:39:00Z">
         <w:r>
           <w:t>s</w:t>
         </w:r>
@@ -5591,7 +5874,7 @@
       <w:r>
         <w:t xml:space="preserve"> that the </w:t>
       </w:r>
-      <w:ins w:id="77" w:author="Blake Actkinson" w:date="2022-08-21T12:39:00Z">
+      <w:ins w:id="117" w:author="Blake Actkinson" w:date="2022-08-21T12:39:00Z">
         <w:r>
           <w:t>CO</w:t>
         </w:r>
@@ -5605,7 +5888,7 @@
           <w:t xml:space="preserve"> </w:t>
         </w:r>
       </w:ins>
-      <w:del w:id="78" w:author="Blake Actkinson" w:date="2022-08-21T12:39:00Z">
+      <w:del w:id="118" w:author="Blake Actkinson" w:date="2022-08-21T12:39:00Z">
         <w:r>
           <w:delText xml:space="preserve">first </w:delText>
         </w:r>
@@ -5613,12 +5896,12 @@
       <w:r>
         <w:t xml:space="preserve">cluster </w:t>
       </w:r>
-      <w:ins w:id="79" w:author="Blake Actkinson" w:date="2022-08-21T12:39:00Z">
+      <w:ins w:id="119" w:author="Blake Actkinson" w:date="2022-08-21T12:39:00Z">
         <w:r>
           <w:t xml:space="preserve">is </w:t>
         </w:r>
       </w:ins>
-      <w:del w:id="80" w:author="Blake Actkinson" w:date="2022-08-21T12:39:00Z">
+      <w:del w:id="120" w:author="Blake Actkinson" w:date="2022-08-21T12:39:00Z">
         <w:r>
           <w:delText xml:space="preserve">could be </w:delText>
         </w:r>
@@ -5626,7 +5909,7 @@
       <w:r>
         <w:t xml:space="preserve">capturing some light-duty </w:t>
       </w:r>
-      <w:del w:id="81" w:author="Blake Actkinson" w:date="2022-08-21T12:39:00Z">
+      <w:del w:id="121" w:author="Blake Actkinson" w:date="2022-08-21T12:39:00Z">
         <w:r>
           <w:delText xml:space="preserve">gasoline </w:delText>
         </w:r>
@@ -5634,12 +5917,12 @@
       <w:r>
         <w:t xml:space="preserve">vehicle activity. </w:t>
       </w:r>
-      <w:ins w:id="82" w:author="Blake Actkinson" w:date="2022-08-27T10:10:00Z">
+      <w:ins w:id="122" w:author="Blake Actkinson" w:date="2022-08-27T10:10:00Z">
         <w:r>
           <w:t>Results from these boxplots confirm that our c</w:t>
         </w:r>
       </w:ins>
-      <w:ins w:id="83" w:author="Blake Actkinson" w:date="2022-08-27T10:11:00Z">
+      <w:ins w:id="123" w:author="Blake Actkinson" w:date="2022-08-27T10:11:00Z">
         <w:r>
           <w:t xml:space="preserve">lusters are strongly linked to </w:t>
         </w:r>
@@ -5647,7 +5930,7 @@
           <w:t xml:space="preserve">emissions from different vehicle types. </w:t>
         </w:r>
       </w:ins>
-      <w:del w:id="84" w:author="Blake Actkinson" w:date="2022-08-21T12:40:00Z">
+      <w:del w:id="124" w:author="Blake Actkinson" w:date="2022-08-21T12:40:00Z">
         <w:r>
           <w:delText>These assignments, in conjunction with their principal component loading assignments, are consistent with previously published studies of vehicle pollution source apportionment.</w:delText>
         </w:r>
@@ -6097,7 +6380,7 @@
         <w:fldChar w:fldCharType="begin"/>
       </w:r>
       <w:r>
-        <w:instrText xml:space="preserve"> ADDIN ZOTERO_ITEM CSL_CITATION {"citationID":"VIKtVVn1","properties":{"formattedCitation":"\\super 22\\nosupersub{}","plainCitation":"22","noteIndex":0},"citationItems":[{"id":192,"uris":["http://zotero.org/users/4282478/items/DH8Z8TD9"],"itemData":{"id":192,"type":"article-journal","abstract":"Mobile emissions are a major source of urban air pollution and have been associated with a variety of adverse health outcomes. The Houston Ship Channel area is the home of a large number of diesel-powered vehicles emitting fine particulate matter (PM2.5; ≤2.5 μm in aerodynamic diameter) and nitrogen oxides (NOx). However, the spatial variability of traffic-related air pollutants in the Houston Ship Channel area has rarely been investigated. The objective of this study is to characterize spatial variability of PM2.5 and NOx concentrations attributable to on-road traffic in the Houston Ship Channel area in the year of 2011. We extracted the road network from the Texas Department of Transportation Road Inventory, and calculated emission rates using the Motor Vehicle Emission Simulator version 2014a (MOVES2014a). These parameters and preprocessed meteorological parameters were entered into a Research LINE-source Dispersion Model (RLINE) to conduct a simulation. Receptors were placed at 50 m resolution within 300 m to major roads and at 150 m resolution in the rest of the area. Our findings include that traffic-related PM2.5 were mainly emitted from trucks, while traffic-related NOx were emitted from both trucks and cars. The traffic contributed 0.90 μg/m3 PM2.5 and 29.23 μg/m3 NOx to the annual average mass concentrations of on-road air pollution, and the concentrations of the two pollutants decreased by nearly 40% within 500 m distance to major roads. The pollution level of traffic-related PM2.5 and NOx was higher in winter than those in the other three seasons. The Houston Ship Channel has earlier morning peak hours and relative late afternoon hours, which indicates the influence of goods movement from port activity. The varied near-road gradients illustrate that proximities to major roads are not an accurate surrogate of traffic-related air pollution.","container-title":"Atmospheric Environment","DOI":"10.1016/j.atmosenv.2017.04.032","ISSN":"1352-2310","journalAbbreviation":"Atmospheric Environment","page":"167-175","source":"ScienceDirect","title":"Characterizing spatial variability of air pollution from vehicle traffic around the Houston Ship Channel area","volume":"161","author":[{"family":"Zhang","given":"Xueying"},{"family":"Craft","given":"Elena"},{"family":"Zhang","given":"Kai"}],"issued":{"date-parts":[["2017",7,1]]}}}],"schema":"https://github.com/citation-style-language/schema/raw/master/csl-citation.json"} </w:instrText>
+        <w:instrText xml:space="preserve"> ADDIN ZOTERO_ITEM CSL_CITATION {"citationID":"VIKtVVn1","properties":{"formattedCitation":"\\super 22\\nosupersub{}","plainCitation":"22","noteIndex":0},"citationItems":[{"id":174,"uris":["http://zotero.org/users/4282478/items/DH8Z8TD9"],"itemData":{"id":174,"type":"article-journal","abstract":"Mobile emissions are a major source of urban air pollution and have been associated with a variety of adverse health outcomes. The Houston Ship Channel area is the home of a large number of diesel-powered vehicles emitting fine particulate matter (PM2.5; ≤2.5 μm in aerodynamic diameter) and nitrogen oxides (NOx). However, the spatial variability of traffic-related air pollutants in the Houston Ship Channel area has rarely been investigated. The objective of this study is to characterize spatial variability of PM2.5 and NOx concentrations attributable to on-road traffic in the Houston Ship Channel area in the year of 2011. We extracted the road network from the Texas Department of Transportation Road Inventory, and calculated emission rates using the Motor Vehicle Emission Simulator version 2014a (MOVES2014a). These parameters and preprocessed meteorological parameters were entered into a Research LINE-source Dispersion Model (RLINE) to conduct a simulation. Receptors were placed at 50 m resolution within 300 m to major roads and at 150 m resolution in the rest of the area. Our findings include that traffic-related PM2.5 were mainly emitted from trucks, while traffic-related NOx were emitted from both trucks and cars. The traffic contributed 0.90 μg/m3 PM2.5 and 29.23 μg/m3 NOx to the annual average mass concentrations of on-road air pollution, and the concentrations of the two pollutants decreased by nearly 40% within 500 m distance to major roads. The pollution level of traffic-related PM2.5 and NOx was higher in winter than those in the other three seasons. The Houston Ship Channel has earlier morning peak hours and relative late afternoon hours, which indicates the influence of goods movement from port activity. The varied near-road gradients illustrate that proximities to major roads are not an accurate surrogate of traffic-related air pollution.","container-title":"Atmospheric Environment","DOI":"10.1016/j.atmosenv.2017.04.032","ISSN":"1352-2310","journalAbbreviation":"Atmospheric Environment","page":"167-175","source":"ScienceDirect","title":"Characterizing spatial variability of air pollution from vehicle traffic around the Houston Ship Channel area","volume":"161","author":[{"family":"Zhang","given":"Xueying"},{"family":"Craft","given":"Elena"},{"family":"Zhang","given":"Kai"}],"issued":{"date-parts":[["2017",7,1]]}}}],"schema":"https://github.com/citation-style-language/schema/raw/master/csl-citation.json"} </w:instrText>
       </w:r>
       <w:r>
         <w:fldChar w:fldCharType="separate"/>
@@ -8439,18 +8722,18 @@
       <w:pPr>
         <w:pStyle w:val="TAMainText"/>
         <w:rPr>
-          <w:ins w:id="85" w:author="Blake Actkinson" w:date="2022-09-02T17:54:00Z"/>
+          <w:ins w:id="125" w:author="Blake Actkinson" w:date="2022-09-02T17:54:00Z"/>
         </w:rPr>
       </w:pPr>
       <w:r>
         <w:t>We discuss the successful development of a new approach to detect plumes in mobile monitoring time series using an anomaly detection algorithm based on DBSCAN</w:t>
       </w:r>
-      <w:ins w:id="86" w:author="Blake Actkinson" w:date="2022-08-21T12:05:00Z">
+      <w:ins w:id="126" w:author="Blake Actkinson" w:date="2022-08-21T12:05:00Z">
         <w:r>
           <w:t xml:space="preserve"> and use the resulting analysis to derive anomaly frequencies representative of different emission impacts in different Houston nei</w:t>
         </w:r>
       </w:ins>
-      <w:ins w:id="87" w:author="Blake Actkinson" w:date="2022-08-21T12:06:00Z">
+      <w:ins w:id="127" w:author="Blake Actkinson" w:date="2022-08-21T12:06:00Z">
         <w:r>
           <w:t>ghborhoods</w:t>
         </w:r>
@@ -8462,7 +8745,7 @@
         <w:fldChar w:fldCharType="begin"/>
       </w:r>
       <w:r>
-        <w:instrText xml:space="preserve"> ADDIN ZOTERO_ITEM CSL_CITATION {"citationID":"7akWALAC","properties":{"formattedCitation":"\\super 23\\nosupersub{}","plainCitation":"23","noteIndex":0},"citationItems":[{"id":101,"uris":["http://zotero.org/users/4282478/items/XT3A8I2B"],"itemData":{"id":101,"type":"article-journal","abstract":"In view of the spatial and temporal gaps left by the ground monitoring network for fine particulate matter (PM2.5), remote sensing has been regarded as an effective monitoring alternative to provide data of the PM2.5 distribution at a high resolution. Satellite-derived aerosol optical depth (AOD) is a parameter that has a good correlation with the PM2.5 concentration. In this study, a modified deep learning model was established to estimate hourly PM2.5 concentrations in the Yangtze River Delta Urban Agglomeration (YRDUA) region based on 5-km AOD data from Himawari-8. The model incorporated a density-based spatial clustering of applications-with-noise (DBSCAN) cluster analysis and a deep neural network (DNN) (denoted as DBSCAN–DNN) to construct individualized DNNs for the retrieval of PM2.5. The DBSCAN algorithm was used to identify the outlying datasets by involving the relationship between AOD–NO2 and PM2.5. The cluster analysis divided the inputs into separated clusters with distinct pollution levels, which helped to build a reference for the construction of individualized DNNs. The results showed that the DBSCAN–DNN model could greatly improve the estimation accuracy of the PM2.5 concentration based on identical inputs when compared with the pure DNN model. The 10-fold cross-validation R-value was enhanced by over 30%, with the highest R-value reaching 0.94 when applied to Shanghai dataset of 2018. The root-mean-square prediction error (RMSE) was also reduced by over 30%. In addition, the model performed well in generating hourly spatial estimations, thereby showing more detailed information for the dynamic changes of the PM2.5 concentration during the day. Moreover, according to the comparisons of five regional estimation results, the model was proven to have a good applicability to deal with a differentiated data volume and data complexity. This study not only proposes a new method to achieve PM2.5 estimations with a higher accuracy and spatiotemporal resolution, but also provides a new perspective for exploiting the sophisticated correlations among large environmental datasets by introducing pre-clustering into the deep learning approach.","container-title":"Atmospheric Pollution Research","DOI":"10.1016/j.apr.2020.10.020","ISSN":"1309-1042","issue":"2","journalAbbreviation":"Atmospheric Pollution Research","language":"en","page":"183-192","source":"ScienceDirect","title":"Estimating hourly PM2.5 concentrations using Himawari-8 AOD and a DBSCAN-modified deep learning model over the YRDUA, China","volume":"12","author":[{"family":"Lu","given":"Xiaoman"},{"family":"Wang","given":"Jiajia"},{"family":"Yan","given":"Yingting"},{"family":"Zhou","given":"Liguo"},{"family":"Ma","given":"Weichun"}],"issued":{"date-parts":[["2021",2,1]]}}}],"schema":"https://github.com/citation-style-language/schema/raw/master/csl-citation.json"} </w:instrText>
+        <w:instrText xml:space="preserve"> ADDIN ZOTERO_ITEM CSL_CITATION {"citationID":"7akWALAC","properties":{"formattedCitation":"\\super 23\\nosupersub{}","plainCitation":"23","noteIndex":0},"citationItems":[{"id":585,"uris":["http://zotero.org/users/4282478/items/XT3A8I2B"],"itemData":{"id":585,"type":"article-journal","abstract":"In view of the spatial and temporal gaps left by the ground monitoring network for fine particulate matter (PM2.5), remote sensing has been regarded as an effective monitoring alternative to provide data of the PM2.5 distribution at a high resolution. Satellite-derived aerosol optical depth (AOD) is a parameter that has a good correlation with the PM2.5 concentration. In this study, a modified deep learning model was established to estimate hourly PM2.5 concentrations in the Yangtze River Delta Urban Agglomeration (YRDUA) region based on 5-km AOD data from Himawari-8. The model incorporated a density-based spatial clustering of applications-with-noise (DBSCAN) cluster analysis and a deep neural network (DNN) (denoted as DBSCAN–DNN) to construct individualized DNNs for the retrieval of PM2.5. The DBSCAN algorithm was used to identify the outlying datasets by involving the relationship between AOD–NO2 and PM2.5. The cluster analysis divided the inputs into separated clusters with distinct pollution levels, which helped to build a reference for the construction of individualized DNNs. The results showed that the DBSCAN–DNN model could greatly improve the estimation accuracy of the PM2.5 concentration based on identical inputs when compared with the pure DNN model. The 10-fold cross-validation R-value was enhanced by over 30%, with the highest R-value reaching 0.94 when applied to Shanghai dataset of 2018. The root-mean-square prediction error (RMSE) was also reduced by over 30%. In addition, the model performed well in generating hourly spatial estimations, thereby showing more detailed information for the dynamic changes of the PM2.5 concentration during the day. Moreover, according to the comparisons of five regional estimation results, the model was proven to have a good applicability to deal with a differentiated data volume and data complexity. This study not only proposes a new method to achieve PM2.5 estimations with a higher accuracy and spatiotemporal resolution, but also provides a new perspective for exploiting the sophisticated correlations among large environmental datasets by introducing pre-clustering into the deep learning approach.","container-title":"Atmospheric Pollution Research","DOI":"10.1016/j.apr.2020.10.020","ISSN":"1309-1042","issue":"2","journalAbbreviation":"Atmospheric Pollution Research","language":"en","page":"183-192","source":"ScienceDirect","title":"Estimating hourly PM2.5 concentrations using Himawari-8 AOD and a DBSCAN-modified deep learning model over the YRDUA, China","volume":"12","author":[{"family":"Lu","given":"Xiaoman"},{"family":"Wang","given":"Jiajia"},{"family":"Yan","given":"Yingting"},{"family":"Zhou","given":"Liguo"},{"family":"Ma","given":"Weichun"}],"issued":{"date-parts":[["2021",2,1]]}}}],"schema":"https://github.com/citation-style-language/schema/raw/master/csl-citation.json"} </w:instrText>
       </w:r>
       <w:r>
         <w:fldChar w:fldCharType="separate"/>
@@ -8484,7 +8767,7 @@
         <w:fldChar w:fldCharType="begin"/>
       </w:r>
       <w:r>
-        <w:instrText xml:space="preserve"> ADDIN ZOTERO_ITEM CSL_CITATION {"citationID":"NhyHYiKh","properties":{"formattedCitation":"\\super 24\\nosupersub{}","plainCitation":"24","noteIndex":0},"citationItems":[{"id":53,"uris":["http://zotero.org/users/4282478/items/565A8MC2"],"itemData":{"id":53,"type":"article-journal","abstract":"In 2017, Assembly Bill 617 was approved in the state of California, which mandated the allocation of resources for addressing air pollutant exposure disparities in underserved communities across the state. The bill stipulated the implementation of community scale monitoring and the development of local emissions reductions plans. We aimed to develop a streamlined, robust, and accessible PM2.5 exposure assessment approach to support environmental justice analyses. We sought to characterize individual PM2.5 exposure over multiple 24-hr periods in the inland Southern California region, which includes the underserved community of San Bernardino, CA. Personal sampling took place over five weeks in the spring of 2019, and personal PM2.5 exposure was monitored for 18 adult participants for multiple, consecutive 24-hr periods. Exposure and location data were analyzed at 5-second resolution, and participant data recovery was 50.8% on average. A spatial clustering algorithm was used to classify data points as one of seven microenvironments. Mean and median personal-ambient PM2.5 ratios were aggregated along SES lines for eligible datasets. GIS-based spatial clustering facilitated efficient microenvironment classification for more than 900,000 data points. Mean (median) personal-ambient ratios ranged from 0.26 (0.14) to 2.78 (0.65) for each microenvironment when aggregated along SES-lines. Aggregated ratios indicated that participants from the lowest SES community experienced higher home exposures compared to participants of all other communities over consecutive 24-hr monitoring periods, despite high participant mobility and relatively low variability in ambient PM2.5 during the study. The methods described here highlight the robust and accessible nature of the personal sampling campaign, which was specifically designed to reduce participant fatigue and engage members of the inland Southern California community who may experience barriers when engaging with the scientific community. This approach is promising for larger-scale, community-focused, personal exposure campaigns for direct and precise environmental justice analyses.","container-title":"Journal of Aerosol Science","DOI":"10.1016/j.jaerosci.2020.105704","ISSN":"0021-8502","journalAbbreviation":"Journal of Aerosol Science","language":"en","page":"105704","source":"ScienceDirect","title":"A data-driven approach for characterizing community scale air pollution exposure disparities in inland Southern California","volume":"152","author":[{"family":"Do","given":"Khanh"},{"family":"Yu","given":"Haofei"},{"family":"Velasquez","given":"Jasmin"},{"family":"Grell-Brisk","given":"Marilyn"},{"family":"Smith","given":"Heather"},{"family":"Ivey","given":"Cesunica E."}],"issued":{"date-parts":[["2021",2,1]]}}}],"schema":"https://github.com/citation-style-language/schema/raw/master/csl-citation.json"} </w:instrText>
+        <w:instrText xml:space="preserve"> ADDIN ZOTERO_ITEM CSL_CITATION {"citationID":"NhyHYiKh","properties":{"formattedCitation":"\\super 24\\nosupersub{}","plainCitation":"24","noteIndex":0},"citationItems":[{"id":727,"uris":["http://zotero.org/users/4282478/items/565A8MC2"],"itemData":{"id":727,"type":"article-journal","abstract":"In 2017, Assembly Bill 617 was approved in the state of California, which mandated the allocation of resources for addressing air pollutant exposure disparities in underserved communities across the state. The bill stipulated the implementation of community scale monitoring and the development of local emissions reductions plans. We aimed to develop a streamlined, robust, and accessible PM2.5 exposure assessment approach to support environmental justice analyses. We sought to characterize individual PM2.5 exposure over multiple 24-hr periods in the inland Southern California region, which includes the underserved community of San Bernardino, CA. Personal sampling took place over five weeks in the spring of 2019, and personal PM2.5 exposure was monitored for 18 adult participants for multiple, consecutive 24-hr periods. Exposure and location data were analyzed at 5-second resolution, and participant data recovery was 50.8% on average. A spatial clustering algorithm was used to classify data points as one of seven microenvironments. Mean and median personal-ambient PM2.5 ratios were aggregated along SES lines for eligible datasets. GIS-based spatial clustering facilitated efficient microenvironment classification for more than 900,000 data points. Mean (median) personal-ambient ratios ranged from 0.26 (0.14) to 2.78 (0.65) for each microenvironment when aggregated along SES-lines. Aggregated ratios indicated that participants from the lowest SES community experienced higher home exposures compared to participants of all other communities over consecutive 24-hr monitoring periods, despite high participant mobility and relatively low variability in ambient PM2.5 during the study. The methods described here highlight the robust and accessible nature of the personal sampling campaign, which was specifically designed to reduce participant fatigue and engage members of the inland Southern California community who may experience barriers when engaging with the scientific community. This approach is promising for larger-scale, community-focused, personal exposure campaigns for direct and precise environmental justice analyses.","container-title":"Journal of Aerosol Science","DOI":"10.1016/j.jaerosci.2020.105704","ISSN":"0021-8502","journalAbbreviation":"Journal of Aerosol Science","language":"en","page":"105704","source":"ScienceDirect","title":"A data-driven approach for characterizing community scale air pollution exposure disparities in inland Southern California","volume":"152","author":[{"family":"Do","given":"Khanh"},{"family":"Yu","given":"Haofei"},{"family":"Velasquez","given":"Jasmin"},{"family":"Grell-Brisk","given":"Marilyn"},{"family":"Smith","given":"Heather"},{"family":"Ivey","given":"Cesunica E."}],"issued":{"date-parts":[["2021",2,1]]}}}],"schema":"https://github.com/citation-style-language/schema/raw/master/csl-citation.json"} </w:instrText>
       </w:r>
       <w:r>
         <w:fldChar w:fldCharType="separate"/>
@@ -8505,12 +8788,12 @@
       <w:r>
         <w:t xml:space="preserve">plume detection techniques for mobile monitoring time series and is justified in analyses warranting a conservative approach. In this work, we </w:t>
       </w:r>
-      <w:del w:id="88" w:author="Blake Actkinson" w:date="2022-08-21T11:44:00Z">
+      <w:del w:id="128" w:author="Blake Actkinson" w:date="2022-08-21T11:44:00Z">
         <w:r>
           <w:delText xml:space="preserve">use </w:delText>
         </w:r>
       </w:del>
-      <w:ins w:id="89" w:author="Blake Actkinson" w:date="2022-08-21T11:44:00Z">
+      <w:ins w:id="129" w:author="Blake Actkinson" w:date="2022-08-21T11:44:00Z">
         <w:r>
           <w:t xml:space="preserve">show how </w:t>
         </w:r>
@@ -8518,12 +8801,12 @@
       <w:r>
         <w:t>th</w:t>
       </w:r>
-      <w:ins w:id="90" w:author="Blake Actkinson" w:date="2022-08-21T11:44:00Z">
+      <w:ins w:id="130" w:author="Blake Actkinson" w:date="2022-08-21T11:44:00Z">
         <w:r>
           <w:t>is</w:t>
         </w:r>
       </w:ins>
-      <w:del w:id="91" w:author="Blake Actkinson" w:date="2022-08-21T11:44:00Z">
+      <w:del w:id="131" w:author="Blake Actkinson" w:date="2022-08-21T11:44:00Z">
         <w:r>
           <w:delText>e</w:delText>
         </w:r>
@@ -8531,12 +8814,12 @@
       <w:r>
         <w:t xml:space="preserve"> </w:t>
       </w:r>
-      <w:ins w:id="92" w:author="Blake Actkinson" w:date="2022-08-21T11:44:00Z">
+      <w:ins w:id="132" w:author="Blake Actkinson" w:date="2022-08-21T11:44:00Z">
         <w:r>
           <w:t xml:space="preserve">approach </w:t>
         </w:r>
       </w:ins>
-      <w:del w:id="93" w:author="Blake Actkinson" w:date="2022-08-21T11:44:00Z">
+      <w:del w:id="133" w:author="Blake Actkinson" w:date="2022-08-21T11:44:00Z">
         <w:r>
           <w:delText xml:space="preserve">algorithm to </w:delText>
         </w:r>
@@ -8544,7 +8827,7 @@
       <w:r>
         <w:t>illustrate</w:t>
       </w:r>
-      <w:ins w:id="94" w:author="Blake Actkinson" w:date="2022-08-21T11:44:00Z">
+      <w:ins w:id="134" w:author="Blake Actkinson" w:date="2022-08-21T11:44:00Z">
         <w:r>
           <w:t>s</w:t>
         </w:r>
@@ -8552,12 +8835,12 @@
       <w:r>
         <w:t xml:space="preserve"> different emission </w:t>
       </w:r>
-      <w:del w:id="95" w:author="Blake Actkinson" w:date="2022-08-21T11:44:00Z">
+      <w:del w:id="135" w:author="Blake Actkinson" w:date="2022-08-21T11:44:00Z">
         <w:r>
           <w:delText xml:space="preserve">profiles </w:delText>
         </w:r>
       </w:del>
-      <w:ins w:id="96" w:author="Blake Actkinson" w:date="2022-08-21T11:44:00Z">
+      <w:ins w:id="136" w:author="Blake Actkinson" w:date="2022-08-21T11:44:00Z">
         <w:r>
           <w:t xml:space="preserve">impacts </w:t>
         </w:r>
@@ -8565,12 +8848,12 @@
       <w:r>
         <w:t>in census tracts around the city of Houston</w:t>
       </w:r>
-      <w:ins w:id="97" w:author="Blake Actkinson" w:date="2022-08-21T11:44:00Z">
+      <w:ins w:id="137" w:author="Blake Actkinson" w:date="2022-08-21T11:44:00Z">
         <w:r>
           <w:t>.</w:t>
         </w:r>
       </w:ins>
-      <w:del w:id="98" w:author="Blake Actkinson" w:date="2022-08-21T11:44:00Z">
+      <w:del w:id="138" w:author="Blake Actkinson" w:date="2022-08-21T11:44:00Z">
         <w:r>
           <w:delText xml:space="preserve"> and showcase disparities</w:delText>
         </w:r>
@@ -8578,22 +8861,22 @@
       <w:r>
         <w:t xml:space="preserve">. Specifically, we show how BC/UFP anomaly </w:t>
       </w:r>
-      <w:del w:id="99" w:author="Blake Actkinson" w:date="2022-08-21T11:45:00Z">
+      <w:del w:id="139" w:author="Blake Actkinson" w:date="2022-08-21T11:45:00Z">
         <w:r>
           <w:delText xml:space="preserve">types </w:delText>
         </w:r>
       </w:del>
-      <w:ins w:id="100" w:author="Blake Actkinson" w:date="2022-08-21T11:45:00Z">
+      <w:ins w:id="140" w:author="Blake Actkinson" w:date="2022-08-21T11:45:00Z">
         <w:r>
           <w:t>frequenc</w:t>
         </w:r>
       </w:ins>
-      <w:ins w:id="101" w:author="Blake Actkinson" w:date="2022-08-27T10:29:00Z">
+      <w:ins w:id="141" w:author="Blake Actkinson" w:date="2022-08-27T10:29:00Z">
         <w:r>
           <w:t>i</w:t>
         </w:r>
       </w:ins>
-      <w:ins w:id="102" w:author="Blake Actkinson" w:date="2022-08-21T11:45:00Z">
+      <w:ins w:id="142" w:author="Blake Actkinson" w:date="2022-08-21T11:45:00Z">
         <w:r>
           <w:t xml:space="preserve">es </w:t>
         </w:r>
@@ -8615,22 +8898,22 @@
       <w:r>
         <w:t xml:space="preserve"> 10x </w:t>
       </w:r>
-      <w:del w:id="103" w:author="Blake Actkinson" w:date="2022-08-21T11:47:00Z">
+      <w:del w:id="143" w:author="Blake Actkinson" w:date="2022-08-21T11:47:00Z">
         <w:r>
           <w:delText>more likely</w:delText>
         </w:r>
       </w:del>
-      <w:ins w:id="104" w:author="Blake Actkinson" w:date="2022-08-21T11:47:00Z">
+      <w:ins w:id="144" w:author="Blake Actkinson" w:date="2022-08-21T11:47:00Z">
         <w:r>
           <w:t xml:space="preserve">greater </w:t>
         </w:r>
       </w:ins>
-      <w:del w:id="105" w:author="Blake Actkinson" w:date="2022-08-21T11:47:00Z">
+      <w:del w:id="145" w:author="Blake Actkinson" w:date="2022-08-21T11:47:00Z">
         <w:r>
           <w:delText xml:space="preserve"> </w:delText>
         </w:r>
       </w:del>
-      <w:del w:id="106" w:author="Blake Actkinson" w:date="2022-08-21T11:45:00Z">
+      <w:del w:id="146" w:author="Blake Actkinson" w:date="2022-08-21T11:45:00Z">
         <w:r>
           <w:delText xml:space="preserve">to be detected </w:delText>
         </w:r>
@@ -8638,12 +8921,12 @@
       <w:r>
         <w:t xml:space="preserve">in census tracts in the eastern part of Houston compared to neighborhoods in the western part of Houston. While it is not definitive that this cluster type represents impacts from heavy-duty vehicles, for there is no observational evidence to connect those observations to those vehicle types directly, </w:t>
       </w:r>
-      <w:del w:id="107" w:author="Blake Actkinson" w:date="2022-08-21T11:47:00Z">
+      <w:del w:id="147" w:author="Blake Actkinson" w:date="2022-08-21T11:47:00Z">
         <w:r>
           <w:delText xml:space="preserve">the results </w:delText>
         </w:r>
       </w:del>
-      <w:ins w:id="108" w:author="Blake Actkinson" w:date="2022-08-21T11:47:00Z">
+      <w:ins w:id="148" w:author="Blake Actkinson" w:date="2022-08-21T11:47:00Z">
         <w:r>
           <w:t xml:space="preserve">anomaly emission patterns </w:t>
         </w:r>
@@ -8655,7 +8938,7 @@
         <w:fldChar w:fldCharType="begin"/>
       </w:r>
       <w:r>
-        <w:instrText xml:space="preserve"> ADDIN ZOTERO_ITEM CSL_CITATION {"citationID":"t6WH2u2W","properties":{"formattedCitation":"\\super 1\\nosupersub{}","plainCitation":"1","noteIndex":0},"citationItems":[{"id":177,"uris":["http://zotero.org/users/4282478/items/4SPHF3NQ"],"itemData":{"id":177,"type":"article-journal","abstract":"We have applied the absolute principal component scores (APCS) receptor model to on-road, background-adjusted measurements of NOx, CO, CO2, black carbon (BC), and particle number (PN) obtained from a continuously moving platform deployed over nine afternoon sampling periods in Seattle, WA. Two Varimax-rotated principal component features described 75% of the overall variance of the observations. A heavy-duty vehicle feature was correlated with black carbon and particle number, whereas a light-duty feature was correlated with CO and CO2. NOx had moderate correlation with both features. The bootstrapped APCS model predictions were used to estimate area-wide, average fuel-based emission factors and their respective 95% confidence limits. The average emission factors for NOx, CO, BC and PN (14.8, 18.9, 0.40 g/kg, and 4.3 × 1015 particles/kg for heavy duty vehicles, and 3.2, 22.4, 0.016 g/kg, and 0.19 × 1015 particles/kg for light-duty vehicles, respectively) are consistent with previous estimates based on remote sensing, vehicle chase studies, and recent dynamometer tests. Information on the spatial distribution of the concentrations contributed by these two vehicle categories relative to background during the sampling period was also obtained.","container-title":"Atmospheric Environment","DOI":"10.1016/j.atmosenv.2016.12.037","ISSN":"1352-2310","journalAbbreviation":"Atmospheric Environment","page":"201-211","source":"ScienceDirect","title":"Ambient air quality measurements from a continuously moving mobile platform: Estimation of area-wide, fuel-based, mobile source emission factors using absolute principal component scores","title-short":"Ambient air quality measurements from a continuously moving mobile platform","volume":"152","author":[{"family":"Larson","given":"Timothy"},{"family":"Gould","given":"Timothy"},{"family":"Riley","given":"Erin A."},{"family":"Austin","given":"Elena"},{"family":"Fintzi","given":"Jonathan"},{"family":"Sheppard","given":"Lianne"},{"family":"Yost","given":"Michael"},{"family":"Simpson","given":"Christopher"}],"issued":{"date-parts":[["2017",3,1]]}}}],"schema":"https://github.com/citation-style-language/schema/raw/master/csl-citation.json"} </w:instrText>
+        <w:instrText xml:space="preserve"> ADDIN ZOTERO_ITEM CSL_CITATION {"citationID":"t6WH2u2W","properties":{"formattedCitation":"\\super 1\\nosupersub{}","plainCitation":"1","noteIndex":0},"citationItems":[{"id":159,"uris":["http://zotero.org/users/4282478/items/4SPHF3NQ"],"itemData":{"id":159,"type":"article-journal","abstract":"We have applied the absolute principal component scores (APCS) receptor model to on-road, background-adjusted measurements of NOx, CO, CO2, black carbon (BC), and particle number (PN) obtained from a continuously moving platform deployed over nine afternoon sampling periods in Seattle, WA. Two Varimax-rotated principal component features described 75% of the overall variance of the observations. A heavy-duty vehicle feature was correlated with black carbon and particle number, whereas a light-duty feature was correlated with CO and CO2. NOx had moderate correlation with both features. The bootstrapped APCS model predictions were used to estimate area-wide, average fuel-based emission factors and their respective 95% confidence limits. The average emission factors for NOx, CO, BC and PN (14.8, 18.9, 0.40 g/kg, and 4.3 × 1015 particles/kg for heavy duty vehicles, and 3.2, 22.4, 0.016 g/kg, and 0.19 × 1015 particles/kg for light-duty vehicles, respectively) are consistent with previous estimates based on remote sensing, vehicle chase studies, and recent dynamometer tests. Information on the spatial distribution of the concentrations contributed by these two vehicle categories relative to background during the sampling period was also obtained.","container-title":"Atmospheric Environment","DOI":"10.1016/j.atmosenv.2016.12.037","ISSN":"1352-2310","journalAbbreviation":"Atmospheric Environment","page":"201-211","source":"ScienceDirect","title":"Ambient air quality measurements from a continuously moving mobile platform: Estimation of area-wide, fuel-based, mobile source emission factors using absolute principal component scores","title-short":"Ambient air quality measurements from a continuously moving mobile platform","volume":"152","author":[{"family":"Larson","given":"Timothy"},{"family":"Gould","given":"Timothy"},{"family":"Riley","given":"Erin A."},{"family":"Austin","given":"Elena"},{"family":"Fintzi","given":"Jonathan"},{"family":"Sheppard","given":"Lianne"},{"family":"Yost","given":"Michael"},{"family":"Simpson","given":"Christopher"}],"issued":{"date-parts":[["2017",3,1]]}}}],"schema":"https://github.com/citation-style-language/schema/raw/master/csl-citation.json"} </w:instrText>
       </w:r>
       <w:r>
         <w:fldChar w:fldCharType="separate"/>
@@ -8679,17 +8962,17 @@
       <w:r>
         <w:t xml:space="preserve"> </w:t>
       </w:r>
-      <w:ins w:id="109" w:author="Blake Actkinson" w:date="2022-08-21T11:47:00Z">
+      <w:ins w:id="149" w:author="Blake Actkinson" w:date="2022-08-21T11:47:00Z">
         <w:r>
           <w:t>Previous studies h</w:t>
         </w:r>
       </w:ins>
-      <w:ins w:id="110" w:author="Blake Actkinson" w:date="2022-08-21T11:48:00Z">
+      <w:ins w:id="150" w:author="Blake Actkinson" w:date="2022-08-21T11:48:00Z">
         <w:r>
           <w:t xml:space="preserve">ave also shown </w:t>
         </w:r>
       </w:ins>
-      <w:del w:id="111" w:author="Blake Actkinson" w:date="2022-08-21T11:48:00Z">
+      <w:del w:id="151" w:author="Blake Actkinson" w:date="2022-08-21T11:48:00Z">
         <w:r>
           <w:delText xml:space="preserve">as well as with modeling studies elucidating </w:delText>
         </w:r>
@@ -8697,12 +8980,12 @@
       <w:r>
         <w:t xml:space="preserve">the large impacts of trucking on </w:t>
       </w:r>
-      <w:ins w:id="112" w:author="Blake Actkinson" w:date="2022-08-27T10:30:00Z">
+      <w:ins w:id="152" w:author="Blake Actkinson" w:date="2022-08-27T10:30:00Z">
         <w:r>
           <w:t xml:space="preserve">pollution </w:t>
         </w:r>
       </w:ins>
-      <w:del w:id="113" w:author="Blake Actkinson" w:date="2022-08-27T10:30:00Z">
+      <w:del w:id="153" w:author="Blake Actkinson" w:date="2022-08-27T10:30:00Z">
         <w:r>
           <w:delText xml:space="preserve">particulate matter formation </w:delText>
         </w:r>
@@ -8710,7 +8993,7 @@
       <w:r>
         <w:t>in the HSC area</w:t>
       </w:r>
-      <w:ins w:id="114" w:author="Blake Actkinson" w:date="2022-08-21T11:48:00Z">
+      <w:ins w:id="154" w:author="Blake Actkinson" w:date="2022-08-21T11:48:00Z">
         <w:r>
           <w:t xml:space="preserve"> and have </w:t>
         </w:r>
@@ -8718,7 +9001,7 @@
           <w:t>raised environment</w:t>
         </w:r>
       </w:ins>
-      <w:ins w:id="115" w:author="Blake Actkinson" w:date="2022-08-21T11:49:00Z">
+      <w:ins w:id="155" w:author="Blake Actkinson" w:date="2022-08-21T11:49:00Z">
         <w:r>
           <w:t>al justice concerns with the burden of pollution from diesel-powered vehicle activity</w:t>
         </w:r>
@@ -8730,7 +9013,7 @@
         <w:fldChar w:fldCharType="begin"/>
       </w:r>
       <w:r>
-        <w:instrText xml:space="preserve"> ADDIN ZOTERO_ITEM CSL_CITATION {"citationID":"WGf0l8Zz","properties":{"formattedCitation":"\\super 22,25\\nosupersub{}","plainCitation":"22,25","noteIndex":0},"citationItems":[{"id":192,"uris":["http://zotero.org/users/4282478/items/DH8Z8TD9"],"itemData":{"id":192,"type":"article-journal","abstract":"Mobile emissions are a major source of urban air pollution and have been associated with a variety of adverse health outcomes. The Houston Ship Channel area is the home of a large number of diesel-powered vehicles emitting fine particulate matter (PM2.5; ≤2.5 μm in aerodynamic diameter) and nitrogen oxides (NOx). However, the spatial variability of traffic-related air pollutants in the Houston Ship Channel area has rarely been investigated. The objective of this study is to characterize spatial variability of PM2.5 and NOx concentrations attributable to on-road traffic in the Houston Ship Channel area in the year of 2011. We extracted the road network from the Texas Department of Transportation Road Inventory, and calculated emission rates using the Motor Vehicle Emission Simulator version 2014a (MOVES2014a). These parameters and preprocessed meteorological parameters were entered into a Research LINE-source Dispersion Model (RLINE) to conduct a simulation. Receptors were placed at 50 m resolution within 300 m to major roads and at 150 m resolution in the rest of the area. Our findings include that traffic-related PM2.5 were mainly emitted from trucks, while traffic-related NOx were emitted from both trucks and cars. The traffic contributed 0.90 μg/m3 PM2.5 and 29.23 μg/m3 NOx to the annual average mass concentrations of on-road air pollution, and the concentrations of the two pollutants decreased by nearly 40% within 500 m distance to major roads. The pollution level of traffic-related PM2.5 and NOx was higher in winter than those in the other three seasons. The Houston Ship Channel has earlier morning peak hours and relative late afternoon hours, which indicates the influence of goods movement from port activity. The varied near-road gradients illustrate that proximities to major roads are not an accurate surrogate of traffic-related air pollution.","container-title":"Atmospheric Environment","DOI":"10.1016/j.atmosenv.2017.04.032","ISSN":"1352-2310","journalAbbreviation":"Atmospheric Environment","page":"167-175","source":"ScienceDirect","title":"Characterizing spatial variability of air pollution from vehicle traffic around the Houston Ship Channel area","volume":"161","author":[{"family":"Zhang","given":"Xueying"},{"family":"Craft","given":"Elena"},{"family":"Zhang","given":"Kai"}],"issued":{"date-parts":[["2017",7,1]]}}},{"id":799,"uris":["http://zotero.org/users/4282478/items/X2FKRC68"],"itemData":{"id":799,"type":"article-journal","abstract":"Houston, Texas is a major U.S. urban and industrial area where poor air quality is unevenly distributed and a disproportionate share is located in low-income, non-white, and Hispanic neighborhoods. We have traditionally lacked city-wide observations to fully describe these spatial heterogeneities in Houston and in cities globally, especially for reactive gases like nitrogen dioxide (NO2). Here, we analyze novel high-spatial-resolution (250 m × 500 m) NO2 vertical columns measured by the NASA GCAS airborne spectrometer as part of the September-2013 NASA DISCOVER-AQ mission and discuss differences in population-weighted NO2 at the census-tract level. Based on the average of 35 repeated flight circuits, we find 37 ± 6% higher NO2 for non-whites and Hispanics living in low-income tracts (LIN) compared to whites living in high-income tracts (HIW) and report NO2 disparities separately by race ethnicity (11–32%) and poverty status (15–28%). We observe substantial time-of-day and day-to-day variability in LIN-HIW NO2 differences (and in other metrics) driven by the greater prevalence of NOx (≡NO + NO2) emission sources in low-income, non-white, and Hispanic neighborhoods. We evaluate measurements from the recently launched satellite sensor TROPOMI (3.5 km × 7 km at nadir), averaged to 0.01° × 0.01° using physics-based oversampling, and demonstrate that TROPOMI resolves similar relative, but not absolute, tract-level differences compared to GCAS. We utilize the high-resolution FIVE and NEI NOx inventories, plus one year of TROPOMI weekday–weekend variability, to attribute tract-level NO2 disparities to industrial sources and heavy-duty diesel trucking. We show that GCAS and TROPOMI spatial patterns correspond to the surface patterns measured using aircraft profiling and surface monitors. We discuss opportunities for satellite remote sensing to inform decision making in cities generally.","container-title":"Environmental Science &amp; Technology","DOI":"10.1021/acs.est.0c01864","ISSN":"0013-936X","issue":"16","journalAbbreviation":"Environ. Sci. Technol.","note":"publisher: American Chemical Society","page":"9882-9895","source":"ACS Publications","title":"Observing Nitrogen Dioxide Air Pollution Inequality Using High-Spatial-Resolution Remote Sensing Measurements in Houston, Texas","volume":"54","author":[{"family":"Demetillo","given":"Mary Angelique G."},{"family":"Navarro","given":"Aracely"},{"family":"Knowles","given":"Katherine K."},{"family":"Fields","given":"Kimberly P."},{"family":"Geddes","given":"Jeffrey A."},{"family":"Nowlan","given":"Caroline R."},{"family":"Janz","given":"Scott J."},{"family":"Judd","given":"Laura M."},{"family":"Al-Saadi","given":"Jassim"},{"family":"Sun","given":"Kang"},{"family":"McDonald","given":"Brian C."},{"family":"Diskin","given":"Glenn S."},{"family":"Pusede","given":"Sally E."}],"issued":{"date-parts":[["2020",8,18]]}}}],"schema":"https://github.com/citation-style-language/schema/raw/master/csl-citation.json"} </w:instrText>
+        <w:instrText xml:space="preserve"> ADDIN ZOTERO_ITEM CSL_CITATION {"citationID":"WGf0l8Zz","properties":{"formattedCitation":"\\super 22,25\\nosupersub{}","plainCitation":"22,25","noteIndex":0},"citationItems":[{"id":174,"uris":["http://zotero.org/users/4282478/items/DH8Z8TD9"],"itemData":{"id":174,"type":"article-journal","abstract":"Mobile emissions are a major source of urban air pollution and have been associated with a variety of adverse health outcomes. The Houston Ship Channel area is the home of a large number of diesel-powered vehicles emitting fine particulate matter (PM2.5; ≤2.5 μm in aerodynamic diameter) and nitrogen oxides (NOx). However, the spatial variability of traffic-related air pollutants in the Houston Ship Channel area has rarely been investigated. The objective of this study is to characterize spatial variability of PM2.5 and NOx concentrations attributable to on-road traffic in the Houston Ship Channel area in the year of 2011. We extracted the road network from the Texas Department of Transportation Road Inventory, and calculated emission rates using the Motor Vehicle Emission Simulator version 2014a (MOVES2014a). These parameters and preprocessed meteorological parameters were entered into a Research LINE-source Dispersion Model (RLINE) to conduct a simulation. Receptors were placed at 50 m resolution within 300 m to major roads and at 150 m resolution in the rest of the area. Our findings include that traffic-related PM2.5 were mainly emitted from trucks, while traffic-related NOx were emitted from both trucks and cars. The traffic contributed 0.90 μg/m3 PM2.5 and 29.23 μg/m3 NOx to the annual average mass concentrations of on-road air pollution, and the concentrations of the two pollutants decreased by nearly 40% within 500 m distance to major roads. The pollution level of traffic-related PM2.5 and NOx was higher in winter than those in the other three seasons. The Houston Ship Channel has earlier morning peak hours and relative late afternoon hours, which indicates the influence of goods movement from port activity. The varied near-road gradients illustrate that proximities to major roads are not an accurate surrogate of traffic-related air pollution.","container-title":"Atmospheric Environment","DOI":"10.1016/j.atmosenv.2017.04.032","ISSN":"1352-2310","journalAbbreviation":"Atmospheric Environment","page":"167-175","source":"ScienceDirect","title":"Characterizing spatial variability of air pollution from vehicle traffic around the Houston Ship Channel area","volume":"161","author":[{"family":"Zhang","given":"Xueying"},{"family":"Craft","given":"Elena"},{"family":"Zhang","given":"Kai"}],"issued":{"date-parts":[["2017",7,1]]}}},{"id":804,"uris":["http://zotero.org/users/4282478/items/X2FKRC68"],"itemData":{"id":804,"type":"article-journal","abstract":"Houston, Texas is a major U.S. urban and industrial area where poor air quality is unevenly distributed and a disproportionate share is located in low-income, non-white, and Hispanic neighborhoods. We have traditionally lacked city-wide observations to fully describe these spatial heterogeneities in Houston and in cities globally, especially for reactive gases like nitrogen dioxide (NO2). Here, we analyze novel high-spatial-resolution (250 m × 500 m) NO2 vertical columns measured by the NASA GCAS airborne spectrometer as part of the September-2013 NASA DISCOVER-AQ mission and discuss differences in population-weighted NO2 at the census-tract level. Based on the average of 35 repeated flight circuits, we find 37 ± 6% higher NO2 for non-whites and Hispanics living in low-income tracts (LIN) compared to whites living in high-income tracts (HIW) and report NO2 disparities separately by race ethnicity (11–32%) and poverty status (15–28%). We observe substantial time-of-day and day-to-day variability in LIN-HIW NO2 differences (and in other metrics) driven by the greater prevalence of NOx (≡NO + NO2) emission sources in low-income, non-white, and Hispanic neighborhoods. We evaluate measurements from the recently launched satellite sensor TROPOMI (3.5 km × 7 km at nadir), averaged to 0.01° × 0.01° using physics-based oversampling, and demonstrate that TROPOMI resolves similar relative, but not absolute, tract-level differences compared to GCAS. We utilize the high-resolution FIVE and NEI NOx inventories, plus one year of TROPOMI weekday–weekend variability, to attribute tract-level NO2 disparities to industrial sources and heavy-duty diesel trucking. We show that GCAS and TROPOMI spatial patterns correspond to the surface patterns measured using aircraft profiling and surface monitors. We discuss opportunities for satellite remote sensing to inform decision making in cities generally.","container-title":"Environmental Science &amp; Technology","DOI":"10.1021/acs.est.0c01864","ISSN":"0013-936X","issue":"16","journalAbbreviation":"Environ. Sci. Technol.","note":"publisher: American Chemical Society","page":"9882-9895","source":"ACS Publications","title":"Observing Nitrogen Dioxide Air Pollution Inequality Using High-Spatial-Resolution Remote Sensing Measurements in Houston, Texas","volume":"54","author":[{"family":"Demetillo","given":"Mary Angelique G."},{"family":"Navarro","given":"Aracely"},{"family":"Knowles","given":"Katherine K."},{"family":"Fields","given":"Kimberly P."},{"family":"Geddes","given":"Jeffrey A."},{"family":"Nowlan","given":"Caroline R."},{"family":"Janz","given":"Scott J."},{"family":"Judd","given":"Laura M."},{"family":"Al-Saadi","given":"Jassim"},{"family":"Sun","given":"Kang"},{"family":"McDonald","given":"Brian C."},{"family":"Diskin","given":"Glenn S."},{"family":"Pusede","given":"Sally E."}],"issued":{"date-parts":[["2020",8,18]]}}}],"schema":"https://github.com/citation-style-language/schema/raw/master/csl-citation.json"} </w:instrText>
       </w:r>
       <w:r>
         <w:fldChar w:fldCharType="separate"/>
@@ -8748,17 +9031,17 @@
       <w:r>
         <w:t xml:space="preserve"> It is evident </w:t>
       </w:r>
-      <w:ins w:id="116" w:author="Blake Actkinson" w:date="2022-09-02T18:05:00Z">
+      <w:ins w:id="156" w:author="Blake Actkinson" w:date="2022-09-02T18:05:00Z">
         <w:r>
           <w:t xml:space="preserve">results from this work justify the need for additional investigation </w:t>
         </w:r>
       </w:ins>
-      <w:del w:id="117" w:author="Blake Actkinson" w:date="2022-09-02T18:04:00Z">
+      <w:del w:id="157" w:author="Blake Actkinson" w:date="2022-09-02T18:04:00Z">
         <w:r>
           <w:delText xml:space="preserve">that more investigation </w:delText>
         </w:r>
       </w:del>
-      <w:del w:id="118" w:author="Blake Actkinson" w:date="2022-09-02T18:05:00Z">
+      <w:del w:id="158" w:author="Blake Actkinson" w:date="2022-09-02T18:05:00Z">
         <w:r>
           <w:delText>is needed</w:delText>
         </w:r>
@@ -8771,34 +9054,34 @@
       <w:pPr>
         <w:pStyle w:val="TAMainText"/>
       </w:pPr>
-      <w:ins w:id="119" w:author="Blake Actkinson" w:date="2022-09-02T17:54:00Z">
+      <w:ins w:id="159" w:author="Blake Actkinson" w:date="2022-09-02T17:54:00Z">
         <w:r>
           <w:lastRenderedPageBreak/>
           <w:tab/>
           <w:t>From an exposure context, this algorithm could be incor</w:t>
         </w:r>
       </w:ins>
-      <w:ins w:id="120" w:author="Blake Actkinson" w:date="2022-09-02T17:55:00Z">
+      <w:ins w:id="160" w:author="Blake Actkinson" w:date="2022-09-02T17:55:00Z">
         <w:r>
           <w:t xml:space="preserve">porated to </w:t>
         </w:r>
       </w:ins>
-      <w:ins w:id="121" w:author="Blake Actkinson" w:date="2022-09-02T17:58:00Z">
+      <w:ins w:id="161" w:author="Blake Actkinson" w:date="2022-09-02T17:58:00Z">
         <w:r>
           <w:t xml:space="preserve">help short-term exposure studies. Clustered anomalies could be grouped into source categories to facilitate </w:t>
         </w:r>
       </w:ins>
-      <w:ins w:id="122" w:author="Blake Actkinson" w:date="2022-09-02T17:59:00Z">
+      <w:ins w:id="162" w:author="Blake Actkinson" w:date="2022-09-02T17:59:00Z">
         <w:r>
           <w:t xml:space="preserve">simple exposure estimates from different sources. Breaking things down into nearby sources will help determine whether some sources are more harmful to health than other sources, a remaining question in exposure contexts. </w:t>
         </w:r>
       </w:ins>
-      <w:ins w:id="123" w:author="Blake Actkinson" w:date="2022-09-02T18:03:00Z">
+      <w:ins w:id="163" w:author="Blake Actkinson" w:date="2022-09-02T18:03:00Z">
         <w:r>
           <w:t>Additionally, census-tract weighted probabilities of an anomaly could be employed in random walk simulations of air pollution exposure. Future work would focus on reweighting the census-tract probabilities to downweight serial depende</w:t>
         </w:r>
       </w:ins>
-      <w:ins w:id="124" w:author="Blake Actkinson" w:date="2022-09-02T18:04:00Z">
+      <w:ins w:id="164" w:author="Blake Actkinson" w:date="2022-09-02T18:04:00Z">
         <w:r>
           <w:t xml:space="preserve">nce in the work. </w:t>
         </w:r>
@@ -8815,7 +9098,7 @@
         <w:fldChar w:fldCharType="begin"/>
       </w:r>
       <w:r>
-        <w:instrText xml:space="preserve"> ADDIN ZOTERO_ITEM CSL_CITATION {"citationID":"3B02thlB","properties":{"formattedCitation":"\\super 7\\nosupersub{}","plainCitation":"7","noteIndex":0},"citationItems":[{"id":42,"uris":["http://zotero.org/users/4282478/items/49B6GQVW"],"itemData":{"id":42,"type":"book","abstract":"Introduction to Data Mining, Second Edition, is intended for use in the Data Mining course. It is also suitable for individuals seeking an introduction to data mining. The text assumes only a modest statistics or mathematics background, and no database knowledge is needed. Introduction to Data Mining presents fundamental concepts and algorithms for those learning data mining for the first time. Each concept is explored thoroughly and supported with numerous examples. The text requires only a modest background in mathematics. Each major topic is organized into two chapters, beginning with basic concepts that provide necessary background for understanding each data mining technique, followed by more advanced concepts and algorithms. Teaching and Learning Experience This program will provide a better teaching and learning experience-for you and your students. It will help:  Present Fundamental Concepts and Algorithms: Written for the beginner, this text provides both theoretical and practical coverage of all data mining topics. Support Learning: Instructor resources include solutions for exercises and a complete set of lecture slides.","ISBN":"978-0-13-312890-1","language":"en","note":"Google-Books-ID: _ZQ4MQEACAAJ","number-of-pages":"839","publisher":"Pearson","source":"Google Books","title":"Introduction to Data Mining","author":[{"family":"Tan","given":"Pang-Ning"},{"family":"Steinbach","given":"Michael"},{"family":"Karpatne","given":"Anuj"},{"family":"Kumar","given":"Vipin"}],"issued":{"date-parts":[["2019"]]}}}],"schema":"https://github.com/citation-style-language/schema/raw/master/csl-citation.json"} </w:instrText>
+        <w:instrText xml:space="preserve"> ADDIN ZOTERO_ITEM CSL_CITATION {"citationID":"3B02thlB","properties":{"formattedCitation":"\\super 7\\nosupersub{}","plainCitation":"7","noteIndex":0},"citationItems":[{"id":750,"uris":["http://zotero.org/users/4282478/items/49B6GQVW"],"itemData":{"id":750,"type":"book","abstract":"Introduction to Data Mining, Second Edition, is intended for use in the Data Mining course. It is also suitable for individuals seeking an introduction to data mining. The text assumes only a modest statistics or mathematics background, and no database knowledge is needed. Introduction to Data Mining presents fundamental concepts and algorithms for those learning data mining for the first time. Each concept is explored thoroughly and supported with numerous examples. The text requires only a modest background in mathematics. Each major topic is organized into two chapters, beginning with basic concepts that provide necessary background for understanding each data mining technique, followed by more advanced concepts and algorithms. Teaching and Learning Experience This program will provide a better teaching and learning experience-for you and your students. It will help:  Present Fundamental Concepts and Algorithms: Written for the beginner, this text provides both theoretical and practical coverage of all data mining topics. Support Learning: Instructor resources include solutions for exercises and a complete set of lecture slides.","ISBN":"978-0-13-312890-1","language":"en","note":"Google-Books-ID: _ZQ4MQEACAAJ","number-of-pages":"839","publisher":"Pearson","source":"Google Books","title":"Introduction to Data Mining","author":[{"family":"Tan","given":"Pang-Ning"},{"family":"Steinbach","given":"Michael"},{"family":"Karpatne","given":"Anuj"},{"family":"Kumar","given":"Vipin"}],"issued":{"date-parts":[["2019"]]}}}],"schema":"https://github.com/citation-style-language/schema/raw/master/csl-citation.json"} </w:instrText>
       </w:r>
       <w:r>
         <w:fldChar w:fldCharType="separate"/>
@@ -8837,7 +9120,7 @@
         <w:fldChar w:fldCharType="begin"/>
       </w:r>
       <w:r>
-        <w:instrText xml:space="preserve"> ADDIN ZOTERO_ITEM CSL_CITATION {"citationID":"W6xLHM7g","properties":{"formattedCitation":"\\super 5,9\\nosupersub{}","plainCitation":"5,9","noteIndex":0},"citationItems":[{"id":57,"uris":["http://zotero.org/users/4282478/items/3NNRDJPS"],"itemData":{"id":57,"type":"article-journal","abstract":"&lt;p&gt;&lt;strong class=\"journal-contentHeaderColor\"&gt;Abstract.&lt;/strong&gt; A compact mobile aerosol research laboratory (MoLa) for stationary and mobile measurements of aerosol and trace gas characteristics was developed at the Max Planck Institute for Chemistry (MPIC) in Mainz, Germany. Major efforts were made to design an aerosol inlet system which is optimized and characterised for both, stationary and mobile measurements using a particle loss modelling approach. The instrumentation on board allows the determination of a multitude of physical and chemical aerosol parameters, for example particle number and mass concentration (PM&lt;sub&gt;1/2.5/10&lt;/sub&gt;), particle size distributions in the diameter range 6 nm up to 32 μm, and chemical composition of the sub-micron aerosol. Furthermore, trace gas concentrations of O&lt;sub&gt;3&lt;/sub&gt;, SO&lt;sub&gt;2&lt;/sub&gt;, CO, CO&lt;sub&gt;2&lt;/sub&gt;, NO, NO&lt;sub&gt;2&lt;/sub&gt; and water vapour as well as meteorological parameters like temperature, relative humidity, pressure, wind, solar radiation and precipitation are measured together with various housekeeping parameters. All instruments collect data with high time resolution in the second to minute-range. The measurement platform, as well as data acquisition and handling tools, are optimized for efficient application to various measurement settings. The mobile laboratory is designed to be used for mobile investigation of anthropogenically influenced environments. Possible applications include pollutant mapping, chasing of mobile sources or Lagrangian-type measurements in emission plumes, but also stationary measurements with possible frequent position changes and a well-characterised instrument setup. In addition to the design and features of the mobile laboratory, its inlet system and instrumentation as well as examples of applications of this platform are presented. Challenges associated with such measurements and approaches to extract the desired information from the mobile datasets are discussed.&lt;/p&gt;","container-title":"Atmospheric Measurement Techniques","DOI":"10.5194/amt-5-1443-2012","ISSN":"1867-1381","issue":"6","language":"English","note":"publisher: Copernicus GmbH","page":"1443-1457","source":"amt.copernicus.org","title":"Design of a mobile aerosol research laboratory and data processing tools for effective stationary and mobile field measurements","volume":"5","author":[{"family":"Drewnick","given":"F."},{"family":"Böttger","given":"T."},{"family":"Weiden-Reinmüller","given":"S.-L.","non-dropping-particle":"von der"},{"family":"Zorn","given":"S. R."},{"family":"Klimach","given":"T."},{"family":"Schneider","given":"J."},{"family":"Borrmann","given":"S."}],"issued":{"date-parts":[["2012",6,27]]}}},{"id":242,"uris":["http://zotero.org/users/4282478/items/RSPG5BFE"],"itemData":{"id":242,"type":"article-journal","abstract":"&lt;p&gt;&lt;strong class=\"journal-contentHeaderColor\"&gt;Abstract.&lt;/strong&gt; Mobile monitoring is becoming increasingly popular for characterizing air pollution on fine spatial scales. In identifying local source contributions to measured pollutant concentrations, the detection and quantification of background are key steps in many mobile monitoring studies, but the methodology to do so requires further development to improve replicability. Here we discuss a new method for quantifying and removing background in mobile monitoring studies, State-Informed Background Removal (SIBaR). The method employs hidden Markov models (HMMs), a popular modeling technique that detects regime changes in time series. We discuss the development of SIBaR and assess its performance on an external dataset. We find 83 % agreement between the predictions made by SIBaR and the predetermined allocation of background and non-background data points. We then assess its application to a dataset collected in Houston by mapping the fraction of points designated as background and comparing source contributions to those derived using other published background detection and removal techniques. The presented results suggest that the SIBaR-modeled source contributions contain source influences left undetected by other techniques, but that they are prone to unrealistic source contribution estimates when they extrapolate. Results suggest that SIBaR could serve as a framework for improved background quantification and removal in future mobile monitoring studies while ensuring that cases of extrapolation are appropriately addressed.&lt;/p&gt;","container-title":"Atmospheric Measurement Techniques","DOI":"10.5194/amt-14-5809-2021","ISSN":"1867-1381","issue":"8","language":"English","note":"publisher: Copernicus GmbH","page":"5809-5821","source":"amt.copernicus.org","title":"SIBaR: a new method for background quantification and removal from mobile air pollution measurements","title-short":"SIBaR","volume":"14","author":[{"family":"Actkinson","given":"Blake"},{"family":"Ensor","given":"Katherine"},{"family":"Griffin","given":"Robert J."}],"issued":{"date-parts":[["2021",8,26]]}}}],"schema":"https://github.com/citation-style-language/schema/raw/master/csl-citation.json"} </w:instrText>
+        <w:instrText xml:space="preserve"> ADDIN ZOTERO_ITEM CSL_CITATION {"citationID":"W6xLHM7g","properties":{"formattedCitation":"\\super 5,9\\nosupersub{}","plainCitation":"5,9","noteIndex":0},"citationItems":[{"id":714,"uris":["http://zotero.org/users/4282478/items/3NNRDJPS"],"itemData":{"id":714,"type":"article-journal","abstract":"&lt;p&gt;&lt;strong class=\"journal-contentHeaderColor\"&gt;Abstract.&lt;/strong&gt; A compact mobile aerosol research laboratory (MoLa) for stationary and mobile measurements of aerosol and trace gas characteristics was developed at the Max Planck Institute for Chemistry (MPIC) in Mainz, Germany. Major efforts were made to design an aerosol inlet system which is optimized and characterised for both, stationary and mobile measurements using a particle loss modelling approach. The instrumentation on board allows the determination of a multitude of physical and chemical aerosol parameters, for example particle number and mass concentration (PM&lt;sub&gt;1/2.5/10&lt;/sub&gt;), particle size distributions in the diameter range 6 nm up to 32 μm, and chemical composition of the sub-micron aerosol. Furthermore, trace gas concentrations of O&lt;sub&gt;3&lt;/sub&gt;, SO&lt;sub&gt;2&lt;/sub&gt;, CO, CO&lt;sub&gt;2&lt;/sub&gt;, NO, NO&lt;sub&gt;2&lt;/sub&gt; and water vapour as well as meteorological parameters like temperature, relative humidity, pressure, wind, solar radiation and precipitation are measured together with various housekeeping parameters. All instruments collect data with high time resolution in the second to minute-range. The measurement platform, as well as data acquisition and handling tools, are optimized for efficient application to various measurement settings. The mobile laboratory is designed to be used for mobile investigation of anthropogenically influenced environments. Possible applications include pollutant mapping, chasing of mobile sources or Lagrangian-type measurements in emission plumes, but also stationary measurements with possible frequent position changes and a well-characterised instrument setup. In addition to the design and features of the mobile laboratory, its inlet system and instrumentation as well as examples of applications of this platform are presented. Challenges associated with such measurements and approaches to extract the desired information from the mobile datasets are discussed.&lt;/p&gt;","container-title":"Atmospheric Measurement Techniques","DOI":"10.5194/amt-5-1443-2012","ISSN":"1867-1381","issue":"6","language":"English","note":"publisher: Copernicus GmbH","page":"1443-1457","source":"amt.copernicus.org","title":"Design of a mobile aerosol research laboratory and data processing tools for effective stationary and mobile field measurements","volume":"5","author":[{"family":"Drewnick","given":"F."},{"family":"Böttger","given":"T."},{"family":"Weiden-Reinmüller","given":"S.-L.","non-dropping-particle":"von der"},{"family":"Zorn","given":"S. R."},{"family":"Klimach","given":"T."},{"family":"Schneider","given":"J."},{"family":"Borrmann","given":"S."}],"issued":{"date-parts":[["2012",6,27]]}}},{"id":24,"uris":["http://zotero.org/users/4282478/items/RSPG5BFE"],"itemData":{"id":24,"type":"article-journal","abstract":"&lt;p&gt;&lt;strong class=\"journal-contentHeaderColor\"&gt;Abstract.&lt;/strong&gt; Mobile monitoring is becoming increasingly popular for characterizing air pollution on fine spatial scales. In identifying local source contributions to measured pollutant concentrations, the detection and quantification of background are key steps in many mobile monitoring studies, but the methodology to do so requires further development to improve replicability. Here we discuss a new method for quantifying and removing background in mobile monitoring studies, State-Informed Background Removal (SIBaR). The method employs hidden Markov models (HMMs), a popular modeling technique that detects regime changes in time series. We discuss the development of SIBaR and assess its performance on an external dataset. We find 83 % agreement between the predictions made by SIBaR and the predetermined allocation of background and non-background data points. We then assess its application to a dataset collected in Houston by mapping the fraction of points designated as background and comparing source contributions to those derived using other published background detection and removal techniques. The presented results suggest that the SIBaR-modeled source contributions contain source influences left undetected by other techniques, but that they are prone to unrealistic source contribution estimates when they extrapolate. Results suggest that SIBaR could serve as a framework for improved background quantification and removal in future mobile monitoring studies while ensuring that cases of extrapolation are appropriately addressed.&lt;/p&gt;","container-title":"Atmospheric Measurement Techniques","DOI":"10.5194/amt-14-5809-2021","ISSN":"1867-1381","issue":"8","language":"English","note":"publisher: Copernicus GmbH","page":"5809-5821","source":"amt.copernicus.org","title":"SIBaR: a new method for background quantification and removal from mobile air pollution measurements","title-short":"SIBaR","volume":"14","author":[{"family":"Actkinson","given":"Blake"},{"family":"Ensor","given":"Katherine"},{"family":"Griffin","given":"Robert J."}],"issued":{"date-parts":[["2021",8,26]]}}}],"schema":"https://github.com/citation-style-language/schema/raw/master/csl-citation.json"} </w:instrText>
       </w:r>
       <w:r>
         <w:fldChar w:fldCharType="separate"/>
@@ -9086,7 +9369,7 @@
         <w:fldChar w:fldCharType="begin"/>
       </w:r>
       <w:r>
-        <w:instrText xml:space="preserve"> ADDIN ZOTERO_ITEM CSL_CITATION {"citationID":"YjH92MDz","properties":{"formattedCitation":"\\super 14\\nosupersub{}","plainCitation":"14","noteIndex":0},"citationItems":[{"id":35,"uris":["http://zotero.org/users/4282478/items/MF36QX2J"],"itemData":{"id":35,"type":"webpage","abstract":"The tidyverse is an integrated collection of R packages designed to make data science fast, fluid, and fun.","language":"en-us","title":"Tidyverse","URL":"https://www.tidyverse.org/","accessed":{"date-parts":[["2022",3,31]]}}}],"schema":"https://github.com/citation-style-language/schema/raw/master/csl-citation.json"} </w:instrText>
+        <w:instrText xml:space="preserve"> ADDIN ZOTERO_ITEM CSL_CITATION {"citationID":"YjH92MDz","properties":{"formattedCitation":"\\super 14\\nosupersub{}","plainCitation":"14","noteIndex":0},"citationItems":[{"id":766,"uris":["http://zotero.org/users/4282478/items/MF36QX2J"],"itemData":{"id":766,"type":"webpage","abstract":"The tidyverse is an integrated collection of R packages designed to make data science fast, fluid, and fun.","language":"en-us","title":"Tidyverse","URL":"https://www.tidyverse.org/","accessed":{"date-parts":[["2022",3,31]]}}}],"schema":"https://github.com/citation-style-language/schema/raw/master/csl-citation.json"} </w:instrText>
       </w:r>
       <w:r>
         <w:fldChar w:fldCharType="separate"/>
@@ -9108,7 +9391,7 @@
         <w:fldChar w:fldCharType="begin"/>
       </w:r>
       <w:r>
-        <w:instrText xml:space="preserve"> ADDIN ZOTERO_ITEM CSL_CITATION {"citationID":"tO5wQL9p","properties":{"formattedCitation":"\\super 26\\nosupersub{}","plainCitation":"26","noteIndex":0},"citationItems":[{"id":28,"uris":["http://zotero.org/users/4282478/items/CS7AK6CQ"],"itemData":{"id":28,"type":"software","abstract":"The 'ggplot2' package is excellent and flexible for elegant data visualization in R. However the default generated plots requires some formatting before we can send them for publication. Furthermore, to customize a 'ggplot', the syntax is opaque and this raises the level of difficulty for researchers with no advanced R programming skills. 'ggpubr' provides some easy-to-use functions for creating and customizing 'ggplot2'- based publication ready plots.","license":"GPL-2","source":"R-Packages","title":"ggpubr: 'ggplot2' Based Publication Ready Plots","title-short":"ggpubr","URL":"https://CRAN.R-project.org/package=ggpubr","version":"0.4.0","author":[{"family":"Kassambara","given":"Alboukadel"}],"accessed":{"date-parts":[["2022",3,31]]},"issued":{"date-parts":[["2020",6,27]]}}}],"schema":"https://github.com/citation-style-language/schema/raw/master/csl-citation.json"} </w:instrText>
+        <w:instrText xml:space="preserve"> ADDIN ZOTERO_ITEM CSL_CITATION {"citationID":"tO5wQL9p","properties":{"formattedCitation":"\\super 26\\nosupersub{}","plainCitation":"26","noteIndex":0},"citationItems":[{"id":776,"uris":["http://zotero.org/users/4282478/items/CS7AK6CQ"],"itemData":{"id":776,"type":"software","abstract":"The 'ggplot2' package is excellent and flexible for elegant data visualization in R. However the default generated plots requires some formatting before we can send them for publication. Furthermore, to customize a 'ggplot', the syntax is opaque and this raises the level of difficulty for researchers with no advanced R programming skills. 'ggpubr' provides some easy-to-use functions for creating and customizing 'ggplot2'- based publication ready plots.","license":"GPL-2","source":"R-Packages","title":"ggpubr: 'ggplot2' Based Publication Ready Plots","title-short":"ggpubr","URL":"https://CRAN.R-project.org/package=ggpubr","version":"0.4.0","author":[{"family":"Kassambara","given":"Alboukadel"}],"accessed":{"date-parts":[["2022",3,31]]},"issued":{"date-parts":[["2020",6,27]]}}}],"schema":"https://github.com/citation-style-language/schema/raw/master/csl-citation.json"} </w:instrText>
       </w:r>
       <w:r>
         <w:fldChar w:fldCharType="separate"/>
@@ -9130,7 +9413,7 @@
         <w:fldChar w:fldCharType="begin"/>
       </w:r>
       <w:r>
-        <w:instrText xml:space="preserve"> ADDIN ZOTERO_ITEM CSL_CITATION {"citationID":"aKrKHoK1","properties":{"formattedCitation":"\\super 27\\nosupersub{}","plainCitation":"27","noteIndex":0},"citationItems":[{"id":33,"uris":["http://zotero.org/users/4282478/items/AAF4W4BV"],"itemData":{"id":33,"type":"book","abstract":"Documentation for the caret package.","source":"topepo.github.io","title":"The caret Package","URL":"https://topepo.github.io/caret/","author":[{"family":"Kuhn","given":"Max"}],"accessed":{"date-parts":[["2022",3,31]]}}}],"schema":"https://github.com/citation-style-language/schema/raw/master/csl-citation.json"} </w:instrText>
+        <w:instrText xml:space="preserve"> ADDIN ZOTERO_ITEM CSL_CITATION {"citationID":"aKrKHoK1","properties":{"formattedCitation":"\\super 27\\nosupersub{}","plainCitation":"27","noteIndex":0},"citationItems":[{"id":769,"uris":["http://zotero.org/users/4282478/items/AAF4W4BV"],"itemData":{"id":769,"type":"book","abstract":"Documentation for the caret package.","source":"topepo.github.io","title":"The caret Package","URL":"https://topepo.github.io/caret/","author":[{"family":"Kuhn","given":"Max"}],"accessed":{"date-parts":[["2022",3,31]]}}}],"schema":"https://github.com/citation-style-language/schema/raw/master/csl-citation.json"} </w:instrText>
       </w:r>
       <w:r>
         <w:fldChar w:fldCharType="separate"/>
@@ -9152,7 +9435,7 @@
         <w:fldChar w:fldCharType="begin"/>
       </w:r>
       <w:r>
-        <w:instrText xml:space="preserve"> ADDIN ZOTERO_ITEM CSL_CITATION {"citationID":"jkH33hur","properties":{"formattedCitation":"\\super 11\\nosupersub{}","plainCitation":"11","noteIndex":0},"citationItems":[{"id":54,"uris":["http://zotero.org/users/4282478/items/7T4J7XV7"],"itemData":{"id":54,"type":"article-journal","abstract":"This article describes the implementation and use of the R package dbscan, which provides complete and fast implementations of the popular density-based clustering algorithm DBSCAN and the augmented ordering algorithm OPTICS. Package dbscan uses advanced open-source spatial indexing data structures implemented in C++ to speed up computation. An important advantage of this implementation is that it is up-to-date with several improvements that have been added since the original algorithms were publications (e.g., artifact corrections and dendrogram extraction methods for OPTICS). We provide a consistent presentation of the DBSCAN and OPTICS algorithms, and compare dbscan's implementation with other popular libraries such as the R package fpc, ELKI, WEKA, PyClustering, SciKit-Learn, and SPMF in terms of available features and using an experimental comparison.","container-title":"Journal of Statistical Software","DOI":"10.18637/jss.v091.i01","ISSN":"1548-7660","language":"en","license":"Copyright (c) 2019 Michael Hahsler, Matthew Piekenbrock, Derek Doran","page":"1-30","source":"138.232.16.156","title":"dbscan: Fast Density-Based Clustering with R","title-short":"dbscan","volume":"91","author":[{"family":"Hahsler","given":"Michael"},{"family":"Piekenbrock","given":"Matthew"},{"family":"Doran","given":"Derek"}],"issued":{"date-parts":[["2019",10,31]]}}}],"schema":"https://github.com/citation-style-language/schema/raw/master/csl-citation.json"} </w:instrText>
+        <w:instrText xml:space="preserve"> ADDIN ZOTERO_ITEM CSL_CITATION {"citationID":"jkH33hur","properties":{"formattedCitation":"\\super 11\\nosupersub{}","plainCitation":"11","noteIndex":0},"citationItems":[{"id":721,"uris":["http://zotero.org/users/4282478/items/7T4J7XV7"],"itemData":{"id":721,"type":"article-journal","abstract":"This article describes the implementation and use of the R package dbscan, which provides complete and fast implementations of the popular density-based clustering algorithm DBSCAN and the augmented ordering algorithm OPTICS. Package dbscan uses advanced open-source spatial indexing data structures implemented in C++ to speed up computation. An important advantage of this implementation is that it is up-to-date with several improvements that have been added since the original algorithms were publications (e.g., artifact corrections and dendrogram extraction methods for OPTICS). We provide a consistent presentation of the DBSCAN and OPTICS algorithms, and compare dbscan's implementation with other popular libraries such as the R package fpc, ELKI, WEKA, PyClustering, SciKit-Learn, and SPMF in terms of available features and using an experimental comparison.","container-title":"Journal of Statistical Software","DOI":"10.18637/jss.v091.i01","ISSN":"1548-7660","language":"en","license":"Copyright (c) 2019 Michael Hahsler, Matthew Piekenbrock, Derek Doran","page":"1-30","source":"138.232.16.156","title":"dbscan: Fast Density-Based Clustering with R","title-short":"dbscan","volume":"91","author":[{"family":"Hahsler","given":"Michael"},{"family":"Piekenbrock","given":"Matthew"},{"family":"Doran","given":"Derek"}],"issued":{"date-parts":[["2019",10,31]]}}}],"schema":"https://github.com/citation-style-language/schema/raw/master/csl-citation.json"} </w:instrText>
       </w:r>
       <w:r>
         <w:fldChar w:fldCharType="separate"/>
@@ -9174,7 +9457,7 @@
         <w:fldChar w:fldCharType="begin"/>
       </w:r>
       <w:r>
-        <w:instrText xml:space="preserve"> ADDIN ZOTERO_ITEM CSL_CITATION {"citationID":"WDG6dGnl","properties":{"formattedCitation":"\\super 28\\nosupersub{}","plainCitation":"28","noteIndex":0},"citationItems":[{"id":31,"uris":["http://zotero.org/users/4282478/items/UKGI2LDR"],"itemData":{"id":31,"type":"webpage","title":"Leaflet for R - Introduction","URL":"https://rstudio.github.io/leaflet/","accessed":{"date-parts":[["2022",3,31]]}}}],"schema":"https://github.com/citation-style-language/schema/raw/master/csl-citation.json"} </w:instrText>
+        <w:instrText xml:space="preserve"> ADDIN ZOTERO_ITEM CSL_CITATION {"citationID":"WDG6dGnl","properties":{"formattedCitation":"\\super 28\\nosupersub{}","plainCitation":"28","noteIndex":0},"citationItems":[{"id":772,"uris":["http://zotero.org/users/4282478/items/UKGI2LDR"],"itemData":{"id":772,"type":"webpage","title":"Leaflet for R - Introduction","URL":"https://rstudio.github.io/leaflet/","accessed":{"date-parts":[["2022",3,31]]}}}],"schema":"https://github.com/citation-style-language/schema/raw/master/csl-citation.json"} </w:instrText>
       </w:r>
       <w:r>
         <w:fldChar w:fldCharType="separate"/>
@@ -9196,7 +9479,7 @@
         <w:fldChar w:fldCharType="begin"/>
       </w:r>
       <w:r>
-        <w:instrText xml:space="preserve"> ADDIN ZOTERO_ITEM CSL_CITATION {"citationID":"fQ6PzGzR","properties":{"formattedCitation":"\\super 29\\nosupersub{}","plainCitation":"29","noteIndex":0},"citationItems":[{"id":30,"uris":["http://zotero.org/users/4282478/items/WEYF7NH5"],"itemData":{"id":30,"type":"software","abstract":"Provides extensions for packages 'leaflet' &amp; 'mapdeck', many of which are used by package 'mapview'. Focus is on functionality readily available in Geographic Information Systems such as 'Quantum GIS'. Includes functions to display coordinates of mouse pointer position, query image values via mouse pointer and zoom-to-layer buttons. Additionally, provides a feature type agnostic function to add points, lines, polygons to a map.","license":"MIT + file LICENSE","source":"R-Packages","title":"leafem: 'leaflet' Extensions for 'mapview'","title-short":"leafem","URL":"https://CRAN.R-project.org/package=leafem","version":"0.1.6","author":[{"family":"Appelhans","given":"Tim"},{"family":"Reudenbach","given":"Christoph"},{"family":"Russell","given":"Kenton"},{"family":"Darley","given":"Jochen"},{"family":"plugin)","given":"Daniel Montague (Leaflet EasyButton"},{"family":"Busetto","given":"Lorenzo"},{"family":"Ranghetti","given":"Luigi"},{"family":"McBain","given":"Miles"},{"family":"Gatscha","given":"Sebastian"},{"family":"plugin)","given":"Björn Harrtell (FlatGeobuf"},{"family":"Dufour  (georaster-layer-for-leaflet)","given":"Daniel"},{"family":"Neuwirth","given":"Yeedle"},{"family":"Cazelles","given":"Kevin"}],"accessed":{"date-parts":[["2022",3,31]]},"issued":{"date-parts":[["2021",5,24]]}}}],"schema":"https://github.com/citation-style-language/schema/raw/master/csl-citation.json"} </w:instrText>
+        <w:instrText xml:space="preserve"> ADDIN ZOTERO_ITEM CSL_CITATION {"citationID":"fQ6PzGzR","properties":{"formattedCitation":"\\super 29\\nosupersub{}","plainCitation":"29","noteIndex":0},"citationItems":[{"id":774,"uris":["http://zotero.org/users/4282478/items/WEYF7NH5"],"itemData":{"id":774,"type":"software","abstract":"Provides extensions for packages 'leaflet' &amp; 'mapdeck', many of which are used by package 'mapview'. Focus is on functionality readily available in Geographic Information Systems such as 'Quantum GIS'. Includes functions to display coordinates of mouse pointer position, query image values via mouse pointer and zoom-to-layer buttons. Additionally, provides a feature type agnostic function to add points, lines, polygons to a map.","license":"MIT + file LICENSE","source":"R-Packages","title":"leafem: 'leaflet' Extensions for 'mapview'","title-short":"leafem","URL":"https://CRAN.R-project.org/package=leafem","version":"0.1.6","author":[{"family":"Appelhans","given":"Tim"},{"family":"Reudenbach","given":"Christoph"},{"family":"Russell","given":"Kenton"},{"family":"Darley","given":"Jochen"},{"family":"plugin)","given":"Daniel Montague (Leaflet EasyButton"},{"family":"Busetto","given":"Lorenzo"},{"family":"Ranghetti","given":"Luigi"},{"family":"McBain","given":"Miles"},{"family":"Gatscha","given":"Sebastian"},{"family":"plugin)","given":"Björn Harrtell (FlatGeobuf"},{"family":"Dufour  (georaster-layer-for-leaflet)","given":"Daniel"},{"family":"Neuwirth","given":"Yeedle"},{"family":"Cazelles","given":"Kevin"}],"accessed":{"date-parts":[["2022",3,31]]},"issued":{"date-parts":[["2021",5,24]]}}}],"schema":"https://github.com/citation-style-language/schema/raw/master/csl-citation.json"} </w:instrText>
       </w:r>
       <w:r>
         <w:fldChar w:fldCharType="separate"/>
@@ -9218,7 +9501,7 @@
         <w:fldChar w:fldCharType="begin"/>
       </w:r>
       <w:r>
-        <w:instrText xml:space="preserve"> ADDIN ZOTERO_ITEM CSL_CITATION {"citationID":"Y1MjPo4u","properties":{"formattedCitation":"\\super 16\\nosupersub{}","plainCitation":"16","noteIndex":0},"citationItems":[{"id":29,"uris":["http://zotero.org/users/4282478/items/E6QZTWN3"],"itemData":{"id":29,"type":"software","abstract":"Support for simple features, a standardized way to encode spatial vector data. Binds to 'GDAL' for reading and writing data, to 'GEOS' for geometrical operations, and to 'PROJ' for projection conversions and datum transformations. Uses by default the 's2' package for spherical geometry operations on ellipsoidal (long/lat) coordinates.","license":"GPL-2 | MIT + file LICENSE","source":"R-Packages","title":"sf: Simple Features for R","title-short":"sf","URL":"https://CRAN.R-project.org/package=sf","version":"1.0-7","author":[{"family":"Pebesma","given":"Edzer"},{"family":"Bivand","given":"Roger"},{"family":"Racine","given":"Etienne"},{"family":"Sumner","given":"Michael"},{"family":"Cook","given":"Ian"},{"family":"Keitt","given":"Tim"},{"family":"Lovelace","given":"Robin"},{"family":"Wickham","given":"Hadley"},{"family":"Ooms","given":"Jeroen"},{"family":"Müller","given":"Kirill"},{"family":"Pedersen","given":"Thomas Lin"},{"family":"Baston","given":"Dan"},{"family":"Dunnington","given":"Dewey"}],"accessed":{"date-parts":[["2022",3,31]]},"issued":{"date-parts":[["2022",3,7]]}}}],"schema":"https://github.com/citation-style-language/schema/raw/master/csl-citation.json"} </w:instrText>
+        <w:instrText xml:space="preserve"> ADDIN ZOTERO_ITEM CSL_CITATION {"citationID":"Y1MjPo4u","properties":{"formattedCitation":"\\super 16\\nosupersub{}","plainCitation":"16","noteIndex":0},"citationItems":[{"id":775,"uris":["http://zotero.org/users/4282478/items/E6QZTWN3"],"itemData":{"id":775,"type":"software","abstract":"Support for simple features, a standardized way to encode spatial vector data. Binds to 'GDAL' for reading and writing data, to 'GEOS' for geometrical operations, and to 'PROJ' for projection conversions and datum transformations. Uses by default the 's2' package for spherical geometry operations on ellipsoidal (long/lat) coordinates.","license":"GPL-2 | MIT + file LICENSE","source":"R-Packages","title":"sf: Simple Features for R","title-short":"sf","URL":"https://CRAN.R-project.org/package=sf","version":"1.0-7","author":[{"family":"Pebesma","given":"Edzer"},{"family":"Bivand","given":"Roger"},{"family":"Racine","given":"Etienne"},{"family":"Sumner","given":"Michael"},{"family":"Cook","given":"Ian"},{"family":"Keitt","given":"Tim"},{"family":"Lovelace","given":"Robin"},{"family":"Wickham","given":"Hadley"},{"family":"Ooms","given":"Jeroen"},{"family":"Müller","given":"Kirill"},{"family":"Pedersen","given":"Thomas Lin"},{"family":"Baston","given":"Dan"},{"family":"Dunnington","given":"Dewey"}],"accessed":{"date-parts":[["2022",3,31]]},"issued":{"date-parts":[["2022",3,7]]}}}],"schema":"https://github.com/citation-style-language/schema/raw/master/csl-citation.json"} </w:instrText>
       </w:r>
       <w:r>
         <w:fldChar w:fldCharType="separate"/>
@@ -9240,7 +9523,7 @@
         <w:fldChar w:fldCharType="begin"/>
       </w:r>
       <w:r>
-        <w:instrText xml:space="preserve"> ADDIN ZOTERO_ITEM CSL_CITATION {"citationID":"YR8Hyu31","properties":{"formattedCitation":"\\super 30\\nosupersub{}","plainCitation":"30","noteIndex":0},"citationItems":[{"id":27,"uris":["http://zotero.org/users/4282478/items/67ELYV3F"],"itemData":{"id":27,"type":"webpage","abstract":"Quickly and conveniently create interactive\n    visualisations of spatial data with or without background maps.\n    Attributes of displayed features are fully queryable via pop-up\n    windows. Additional functionality includes methods to visualise true-\n    and false-color raster images and bounding boxes.","language":"en","title":"Interactive Viewing of Spatial Data in R","URL":"https://r-spatial.github.io/mapview/","accessed":{"date-parts":[["2022",3,31]]}}}],"schema":"https://github.com/citation-style-language/schema/raw/master/csl-citation.json"} </w:instrText>
+        <w:instrText xml:space="preserve"> ADDIN ZOTERO_ITEM CSL_CITATION {"citationID":"YR8Hyu31","properties":{"formattedCitation":"\\super 30\\nosupersub{}","plainCitation":"30","noteIndex":0},"citationItems":[{"id":777,"uris":["http://zotero.org/users/4282478/items/67ELYV3F"],"itemData":{"id":777,"type":"webpage","abstract":"Quickly and conveniently create interactive\n    visualisations of spatial data with or without background maps.\n    Attributes of displayed features are fully queryable via pop-up\n    windows. Additional functionality includes methods to visualise true-\n    and false-color raster images and bounding boxes.","language":"en","title":"Interactive Viewing of Spatial Data in R","URL":"https://r-spatial.github.io/mapview/","accessed":{"date-parts":[["2022",3,31]]}}}],"schema":"https://github.com/citation-style-language/schema/raw/master/csl-citation.json"} </w:instrText>
       </w:r>
       <w:r>
         <w:fldChar w:fldCharType="separate"/>
@@ -9262,7 +9545,7 @@
         <w:fldChar w:fldCharType="begin"/>
       </w:r>
       <w:r>
-        <w:instrText xml:space="preserve"> ADDIN ZOTERO_ITEM CSL_CITATION {"citationID":"WehBrmhZ","properties":{"formattedCitation":"\\super 13\\nosupersub{}","plainCitation":"13","noteIndex":0},"citationItems":[{"id":21,"uris":["http://zotero.org/users/4282478/items/PNAPG8MF"],"itemData":{"id":21,"type":"software","abstract":"C-based conversion of large scatterplot data to rasters. Speeds up plotting of data with millions of points.","license":"GPL (≥ 3)","source":"R-Packages","title":"scattermore: Scatterplots with More Points","title-short":"scattermore","URL":"https://CRAN.R-project.org/package=scattermore","version":"0.8","author":[{"family":"Kratochvil","given":"Mirek"}],"accessed":{"date-parts":[["2022",4,11]]},"issued":{"date-parts":[["2022",2,14]]}}}],"schema":"https://github.com/citation-style-language/schema/raw/master/csl-citation.json"} </w:instrText>
+        <w:instrText xml:space="preserve"> ADDIN ZOTERO_ITEM CSL_CITATION {"citationID":"WehBrmhZ","properties":{"formattedCitation":"\\super 13\\nosupersub{}","plainCitation":"13","noteIndex":0},"citationItems":[{"id":791,"uris":["http://zotero.org/users/4282478/items/PNAPG8MF"],"itemData":{"id":791,"type":"software","abstract":"C-based conversion of large scatterplot data to rasters. Speeds up plotting of data with millions of points.","license":"GPL (≥ 3)","source":"R-Packages","title":"scattermore: Scatterplots with More Points","title-short":"scattermore","URL":"https://CRAN.R-project.org/package=scattermore","version":"0.8","author":[{"family":"Kratochvil","given":"Mirek"}],"accessed":{"date-parts":[["2022",4,11]]},"issued":{"date-parts":[["2022",2,14]]}}}],"schema":"https://github.com/citation-style-language/schema/raw/master/csl-citation.json"} </w:instrText>
       </w:r>
       <w:r>
         <w:fldChar w:fldCharType="separate"/>
@@ -9284,7 +9567,7 @@
         <w:fldChar w:fldCharType="begin"/>
       </w:r>
       <w:r>
-        <w:instrText xml:space="preserve"> ADDIN ZOTERO_ITEM CSL_CITATION {"citationID":"DQYjHfy3","properties":{"formattedCitation":"\\super 12\\nosupersub{}","plainCitation":"12","noteIndex":0},"citationItems":[{"id":275,"uris":["http://zotero.org/users/4282478/items/93NPIWK3"],"itemData":{"id":275,"type":"webpage","title":"R: The R Project for Statistical Computing","URL":"https://www.r-project.org/","accessed":{"date-parts":[["2021",6,22]]}}}],"schema":"https://github.com/citation-style-language/schema/raw/master/csl-citation.json"} </w:instrText>
+        <w:instrText xml:space="preserve"> ADDIN ZOTERO_ITEM CSL_CITATION {"citationID":"DQYjHfy3","properties":{"formattedCitation":"\\super 12\\nosupersub{}","plainCitation":"12","noteIndex":0},"citationItems":[{"id":57,"uris":["http://zotero.org/users/4282478/items/93NPIWK3"],"itemData":{"id":57,"type":"webpage","title":"R: The R Project for Statistical Computing","URL":"https://www.r-project.org/","accessed":{"date-parts":[["2021",6,22]]}}}],"schema":"https://github.com/citation-style-language/schema/raw/master/csl-citation.json"} </w:instrText>
       </w:r>
       <w:r>
         <w:fldChar w:fldCharType="separate"/>
@@ -9306,7 +9589,7 @@
         <w:fldChar w:fldCharType="begin"/>
       </w:r>
       <w:r>
-        <w:instrText xml:space="preserve"> ADDIN ZOTERO_ITEM CSL_CITATION {"citationID":"LhociDO1","properties":{"formattedCitation":"\\super 31\\nosupersub{}","plainCitation":"31","noteIndex":0},"citationItems":[{"id":26,"uris":["http://zotero.org/users/4282478/items/L7QKTDQE"],"itemData":{"id":26,"type":"software","abstract":"Fast aggregation of large data (e.g. 100GB in RAM), fast ordered joins, fast add/modify/delete of columns by group using no copies at all, list columns, friendly and fast character-separated-value read/write. Offers a natural and flexible syntax, for faster development.","license":"MPL-2.0 | file LICENSE","source":"R-Packages","title":"data.table: Extension of 'data.frame'","title-short":"data.table","URL":"https://CRAN.R-project.org/package=data.table","version":"1.14.2","author":[{"family":"Dowle","given":"Matt"},{"family":"Srinivasan","given":"Arun"},{"family":"Gorecki","given":"Jan"},{"family":"Chirico","given":"Michael"},{"family":"Stetsenko","given":"Pasha"},{"family":"Short","given":"Tom"},{"family":"Lianoglou","given":"Steve"},{"family":"Antonyan","given":"Eduard"},{"family":"Bonsch","given":"Markus"},{"family":"Parsonage","given":"Hugh"},{"family":"Ritchie","given":"Scott"},{"family":"Ren","given":"Kun"},{"family":"Tan","given":"Xianying"},{"family":"Saporta","given":"Rick"},{"family":"Seiskari","given":"Otto"},{"family":"Dong","given":"Xianghui"},{"family":"Lang","given":"Michel"},{"family":"Iwasaki","given":"Watal"},{"family":"Wenchel","given":"Seth"},{"family":"Broman","given":"Karl"},{"family":"Schmidt","given":"Tobias"},{"family":"Arenburg","given":"David"},{"family":"Smith","given":"Ethan"},{"family":"Cocquemas","given":"Francois"},{"family":"Gomez","given":"Matthieu"},{"family":"Chataignon","given":"Philippe"},{"family":"Blaser","given":"Nello"},{"family":"Selivanov","given":"Dmitry"},{"family":"Riabushenko","given":"Andrey"},{"family":"Lee","given":"Cheng"},{"family":"Groves","given":"Declan"},{"family":"Possenriede","given":"Daniel"},{"family":"Parages","given":"Felipe"},{"family":"Toth","given":"Denes"},{"family":"Yaramaz-David","given":"Mus"},{"family":"Perumal","given":"Ayappan"},{"family":"Sams","given":"James"},{"family":"Morgan","given":"Martin"},{"family":"Quinn","given":"Michael"},{"family":"@javrucebo","given":""},{"family":"@marc-outins","given":""},{"family":"Storey","given":"Roy"},{"family":"Saraswat","given":"Manish"},{"family":"Jacob","given":"Morgan"},{"family":"Schubmehl","given":"Michael"},{"family":"Vaughan","given":"Davis"},{"family":"Hocking","given":"Toby"},{"family":"Silvestri","given":"Leonardo"},{"family":"Barrett","given":"Tyson"},{"family":"Hester","given":"Jim"},{"family":"Damico","given":"Anthony"},{"family":"Freundt","given":"Sebastian"},{"family":"Simons","given":"David"},{"family":"Andrade","given":"Elliott Sales","dropping-particle":"de"},{"family":"Miller","given":"Cole"},{"family":"Meldgaard","given":"Jens Peder"},{"family":"Tlapak","given":"Vaclav"},{"family":"Ushey","given":"Kevin"},{"family":"Eddelbuettel","given":"Dirk"},{"family":"Schwen","given":"Ben"}],"accessed":{"date-parts":[["2022",3,31]]},"issued":{"date-parts":[["2021",9,27]]}}}],"schema":"https://github.com/citation-style-language/schema/raw/master/csl-citation.json"} </w:instrText>
+        <w:instrText xml:space="preserve"> ADDIN ZOTERO_ITEM CSL_CITATION {"citationID":"LhociDO1","properties":{"formattedCitation":"\\super 31\\nosupersub{}","plainCitation":"31","noteIndex":0},"citationItems":[{"id":779,"uris":["http://zotero.org/users/4282478/items/L7QKTDQE"],"itemData":{"id":779,"type":"software","abstract":"Fast aggregation of large data (e.g. 100GB in RAM), fast ordered joins, fast add/modify/delete of columns by group using no copies at all, list columns, friendly and fast character-separated-value read/write. Offers a natural and flexible syntax, for faster development.","license":"MPL-2.0 | file LICENSE","source":"R-Packages","title":"data.table: Extension of 'data.frame'","title-short":"data.table","URL":"https://CRAN.R-project.org/package=data.table","version":"1.14.2","author":[{"family":"Dowle","given":"Matt"},{"family":"Srinivasan","given":"Arun"},{"family":"Gorecki","given":"Jan"},{"family":"Chirico","given":"Michael"},{"family":"Stetsenko","given":"Pasha"},{"family":"Short","given":"Tom"},{"family":"Lianoglou","given":"Steve"},{"family":"Antonyan","given":"Eduard"},{"family":"Bonsch","given":"Markus"},{"family":"Parsonage","given":"Hugh"},{"family":"Ritchie","given":"Scott"},{"family":"Ren","given":"Kun"},{"family":"Tan","given":"Xianying"},{"family":"Saporta","given":"Rick"},{"family":"Seiskari","given":"Otto"},{"family":"Dong","given":"Xianghui"},{"family":"Lang","given":"Michel"},{"family":"Iwasaki","given":"Watal"},{"family":"Wenchel","given":"Seth"},{"family":"Broman","given":"Karl"},{"family":"Schmidt","given":"Tobias"},{"family":"Arenburg","given":"David"},{"family":"Smith","given":"Ethan"},{"family":"Cocquemas","given":"Francois"},{"family":"Gomez","given":"Matthieu"},{"family":"Chataignon","given":"Philippe"},{"family":"Blaser","given":"Nello"},{"family":"Selivanov","given":"Dmitry"},{"family":"Riabushenko","given":"Andrey"},{"family":"Lee","given":"Cheng"},{"family":"Groves","given":"Declan"},{"family":"Possenriede","given":"Daniel"},{"family":"Parages","given":"Felipe"},{"family":"Toth","given":"Denes"},{"family":"Yaramaz-David","given":"Mus"},{"family":"Perumal","given":"Ayappan"},{"family":"Sams","given":"James"},{"family":"Morgan","given":"Martin"},{"family":"Quinn","given":"Michael"},{"family":"@javrucebo","given":""},{"family":"@marc-outins","given":""},{"family":"Storey","given":"Roy"},{"family":"Saraswat","given":"Manish"},{"family":"Jacob","given":"Morgan"},{"family":"Schubmehl","given":"Michael"},{"family":"Vaughan","given":"Davis"},{"family":"Hocking","given":"Toby"},{"family":"Silvestri","given":"Leonardo"},{"family":"Barrett","given":"Tyson"},{"family":"Hester","given":"Jim"},{"family":"Damico","given":"Anthony"},{"family":"Freundt","given":"Sebastian"},{"family":"Simons","given":"David"},{"family":"Andrade","given":"Elliott Sales","dropping-particle":"de"},{"family":"Miller","given":"Cole"},{"family":"Meldgaard","given":"Jens Peder"},{"family":"Tlapak","given":"Vaclav"},{"family":"Ushey","given":"Kevin"},{"family":"Eddelbuettel","given":"Dirk"},{"family":"Schwen","given":"Ben"}],"accessed":{"date-parts":[["2022",3,31]]},"issued":{"date-parts":[["2021",9,27]]}}}],"schema":"https://github.com/citation-style-language/schema/raw/master/csl-citation.json"} </w:instrText>
       </w:r>
       <w:r>
         <w:fldChar w:fldCharType="separate"/>

</xml_diff>